<commit_message>
Documentation on set-up of the prototype
</commit_message>
<xml_diff>
--- a/documentation/BachelorProjectSabrina.docx
+++ b/documentation/BachelorProjectSabrina.docx
@@ -227,41 +227,37 @@
         </w:rPr>
         <w:tab/>
       </w:r>
-      <w:proofErr w:type="spellStart"/>
       <w:r>
         <w:rPr>
           <w:sz w:val="28"/>
           <w:szCs w:val="28"/>
           <w:lang w:val="en-GB"/>
         </w:rPr>
-        <w:t>wega</w:t>
-      </w:r>
-      <w:proofErr w:type="spellEnd"/>
+        <w:t>wega Informatik AG</w:t>
+      </w:r>
       <w:r>
         <w:rPr>
           <w:sz w:val="28"/>
           <w:szCs w:val="28"/>
           <w:lang w:val="en-GB"/>
         </w:rPr>
-        <w:t xml:space="preserve"> </w:t>
-      </w:r>
-      <w:proofErr w:type="spellStart"/>
+        <w:br/>
+      </w:r>
       <w:r>
         <w:rPr>
           <w:sz w:val="28"/>
           <w:szCs w:val="28"/>
           <w:lang w:val="en-GB"/>
         </w:rPr>
-        <w:t>Informatik</w:t>
-      </w:r>
-      <w:proofErr w:type="spellEnd"/>
+        <w:t>Author</w:t>
+      </w:r>
       <w:r>
         <w:rPr>
           <w:sz w:val="28"/>
           <w:szCs w:val="28"/>
           <w:lang w:val="en-GB"/>
         </w:rPr>
-        <w:t xml:space="preserve"> AG</w:t>
+        <w:t xml:space="preserve">: </w:t>
       </w:r>
       <w:r>
         <w:rPr>
@@ -269,7 +265,7 @@
           <w:szCs w:val="28"/>
           <w:lang w:val="en-GB"/>
         </w:rPr>
-        <w:br/>
+        <w:tab/>
       </w:r>
       <w:r>
         <w:rPr>
@@ -277,7 +273,7 @@
           <w:szCs w:val="28"/>
           <w:lang w:val="en-GB"/>
         </w:rPr>
-        <w:t>Author</w:t>
+        <w:t>Sabrina Leuenberger</w:t>
       </w:r>
       <w:r>
         <w:rPr>
@@ -285,7 +281,7 @@
           <w:szCs w:val="28"/>
           <w:lang w:val="en-GB"/>
         </w:rPr>
-        <w:t xml:space="preserve">: </w:t>
+        <w:br/>
       </w:r>
       <w:r>
         <w:rPr>
@@ -293,7 +289,7 @@
           <w:szCs w:val="28"/>
           <w:lang w:val="en-GB"/>
         </w:rPr>
-        <w:tab/>
+        <w:t>Lecturer</w:t>
       </w:r>
       <w:r>
         <w:rPr>
@@ -301,7 +297,7 @@
           <w:szCs w:val="28"/>
           <w:lang w:val="en-GB"/>
         </w:rPr>
-        <w:t>Sabrina Leuenberger</w:t>
+        <w:t xml:space="preserve">: </w:t>
       </w:r>
       <w:r>
         <w:rPr>
@@ -309,7 +305,7 @@
           <w:szCs w:val="28"/>
           <w:lang w:val="en-GB"/>
         </w:rPr>
-        <w:br/>
+        <w:tab/>
       </w:r>
       <w:r>
         <w:rPr>
@@ -317,42 +313,8 @@
           <w:szCs w:val="28"/>
           <w:lang w:val="en-GB"/>
         </w:rPr>
-        <w:t>Lecturer</w:t>
-      </w:r>
-      <w:r>
-        <w:rPr>
-          <w:sz w:val="28"/>
-          <w:szCs w:val="28"/>
-          <w:lang w:val="en-GB"/>
-        </w:rPr>
-        <w:t xml:space="preserve">: </w:t>
-      </w:r>
-      <w:r>
-        <w:rPr>
-          <w:sz w:val="28"/>
-          <w:szCs w:val="28"/>
-          <w:lang w:val="en-GB"/>
-        </w:rPr>
-        <w:tab/>
-      </w:r>
-      <w:r>
-        <w:rPr>
-          <w:sz w:val="28"/>
-          <w:szCs w:val="28"/>
-          <w:lang w:val="en-GB"/>
-        </w:rPr>
-        <w:t xml:space="preserve">Stephan </w:t>
-      </w:r>
-      <w:proofErr w:type="spellStart"/>
-      <w:r>
-        <w:rPr>
-          <w:sz w:val="28"/>
-          <w:szCs w:val="28"/>
-          <w:lang w:val="en-GB"/>
-        </w:rPr>
-        <w:t>Jüngling</w:t>
-      </w:r>
-      <w:proofErr w:type="spellEnd"/>
+        <w:t>Stephan Jüngling</w:t>
+      </w:r>
       <w:r>
         <w:rPr>
           <w:sz w:val="28"/>
@@ -649,19 +611,11 @@
               </w:rPr>
               <w:br/>
             </w:r>
-            <w:proofErr w:type="spellStart"/>
             <w:r>
               <w:rPr>
                 <w:lang w:eastAsia="de-DE"/>
               </w:rPr>
-              <w:t>Merlachfeld</w:t>
-            </w:r>
-            <w:proofErr w:type="spellEnd"/>
-            <w:r>
-              <w:rPr>
-                <w:lang w:eastAsia="de-DE"/>
-              </w:rPr>
-              <w:t xml:space="preserve"> 54</w:t>
+              <w:t>Merlachfeld 54</w:t>
             </w:r>
             <w:r>
               <w:rPr>
@@ -794,16 +748,8 @@
               <w:rPr>
                 <w:lang w:val="en-GB" w:eastAsia="de-DE"/>
               </w:rPr>
-              <w:t xml:space="preserve">Stephan </w:t>
+              <w:t>Stephan Jüngling</w:t>
             </w:r>
-            <w:proofErr w:type="spellStart"/>
-            <w:r>
-              <w:rPr>
-                <w:lang w:val="en-GB" w:eastAsia="de-DE"/>
-              </w:rPr>
-              <w:t>Jüngling</w:t>
-            </w:r>
-            <w:proofErr w:type="spellEnd"/>
             <w:r>
               <w:rPr>
                 <w:lang w:val="en-GB" w:eastAsia="de-DE"/>
@@ -822,14 +768,12 @@
               </w:rPr>
               <w:br/>
             </w:r>
-            <w:proofErr w:type="spellStart"/>
             <w:r>
               <w:rPr>
                 <w:lang w:val="en-GB" w:eastAsia="de-DE"/>
               </w:rPr>
               <w:t>Northwestern</w:t>
             </w:r>
-            <w:proofErr w:type="spellEnd"/>
             <w:r>
               <w:rPr>
                 <w:lang w:val="en-GB" w:eastAsia="de-DE"/>
@@ -941,19 +885,11 @@
                 <w:lang w:eastAsia="de-DE"/>
               </w:rPr>
             </w:pPr>
-            <w:proofErr w:type="spellStart"/>
             <w:r>
               <w:rPr>
                 <w:lang w:eastAsia="de-DE"/>
               </w:rPr>
-              <w:t>wega</w:t>
-            </w:r>
-            <w:proofErr w:type="spellEnd"/>
-            <w:r>
-              <w:rPr>
-                <w:lang w:eastAsia="de-DE"/>
-              </w:rPr>
-              <w:t xml:space="preserve"> Informatik AG</w:t>
+              <w:t>wega Informatik AG</w:t>
             </w:r>
             <w:r>
               <w:rPr>
@@ -1421,33 +1357,11 @@
           <w:lang w:val="en-GB"/>
         </w:rPr>
       </w:pPr>
-      <w:proofErr w:type="spellStart"/>
-      <w:r>
-        <w:rPr>
-          <w:lang w:val="en-GB"/>
-        </w:rPr>
-        <w:t>wega</w:t>
-      </w:r>
-      <w:proofErr w:type="spellEnd"/>
-      <w:r>
-        <w:rPr>
-          <w:lang w:val="en-GB"/>
-        </w:rPr>
-        <w:t xml:space="preserve"> </w:t>
-      </w:r>
-      <w:proofErr w:type="spellStart"/>
-      <w:r>
-        <w:rPr>
-          <w:lang w:val="en-GB"/>
-        </w:rPr>
-        <w:t>Informatik</w:t>
-      </w:r>
-      <w:proofErr w:type="spellEnd"/>
-      <w:r>
-        <w:rPr>
-          <w:lang w:val="en-GB"/>
-        </w:rPr>
-        <w:t xml:space="preserve"> AG</w:t>
+      <w:r>
+        <w:rPr>
+          <w:lang w:val="en-GB"/>
+        </w:rPr>
+        <w:t>wega Informatik AG</w:t>
       </w:r>
       <w:r>
         <w:rPr>
@@ -1507,21 +1421,7 @@
         <w:rPr>
           <w:lang w:val="en-GB"/>
         </w:rPr>
-        <w:t xml:space="preserve"> from </w:t>
-      </w:r>
-      <w:proofErr w:type="spellStart"/>
-      <w:r>
-        <w:rPr>
-          <w:lang w:val="en-GB"/>
-        </w:rPr>
-        <w:t>wega</w:t>
-      </w:r>
-      <w:proofErr w:type="spellEnd"/>
-      <w:r>
-        <w:rPr>
-          <w:lang w:val="en-GB"/>
-        </w:rPr>
-        <w:t xml:space="preserve"> for all the support and </w:t>
+        <w:t xml:space="preserve"> from wega for all the support and </w:t>
       </w:r>
       <w:r>
         <w:rPr>
@@ -1563,35 +1463,7 @@
         <w:rPr>
           <w:lang w:val="en-GB"/>
         </w:rPr>
-        <w:t xml:space="preserve">Andreas </w:t>
-      </w:r>
-      <w:proofErr w:type="spellStart"/>
-      <w:r>
-        <w:rPr>
-          <w:lang w:val="en-GB"/>
-        </w:rPr>
-        <w:t>Hosbach</w:t>
-      </w:r>
-      <w:proofErr w:type="spellEnd"/>
-      <w:r>
-        <w:rPr>
-          <w:lang w:val="en-GB"/>
-        </w:rPr>
-        <w:t xml:space="preserve"> from </w:t>
-      </w:r>
-      <w:proofErr w:type="spellStart"/>
-      <w:r>
-        <w:rPr>
-          <w:lang w:val="en-GB"/>
-        </w:rPr>
-        <w:t>Zühlke</w:t>
-      </w:r>
-      <w:proofErr w:type="spellEnd"/>
-      <w:r>
-        <w:rPr>
-          <w:lang w:val="en-GB"/>
-        </w:rPr>
-        <w:t xml:space="preserve"> AG for all is support from the technical side, ……</w:t>
+        <w:t>Andreas Hosbach from Zühlke AG for all is support from the technical side, ……</w:t>
       </w:r>
     </w:p>
     <w:p>
@@ -1609,21 +1481,7 @@
         <w:rPr>
           <w:lang w:val="en-GB"/>
         </w:rPr>
-        <w:t xml:space="preserve">Stephan </w:t>
-      </w:r>
-      <w:proofErr w:type="spellStart"/>
-      <w:r>
-        <w:rPr>
-          <w:lang w:val="en-GB"/>
-        </w:rPr>
-        <w:t>Jüngling</w:t>
-      </w:r>
-      <w:proofErr w:type="spellEnd"/>
-      <w:r>
-        <w:rPr>
-          <w:lang w:val="en-GB"/>
-        </w:rPr>
-        <w:t xml:space="preserve"> for supervising this project </w:t>
+        <w:t xml:space="preserve">Stephan Jüngling for supervising this project </w:t>
       </w:r>
       <w:r>
         <w:rPr>
@@ -10225,19 +10083,11 @@
         </w:rPr>
         <w:t xml:space="preserve">al Engineering ISPE, 2008, p. 14; </w:t>
       </w:r>
-      <w:proofErr w:type="spellStart"/>
-      <w:r>
-        <w:rPr>
-          <w:lang w:val="en-GB" w:eastAsia="de-DE"/>
-        </w:rPr>
-        <w:t>Johner</w:t>
-      </w:r>
-      <w:proofErr w:type="spellEnd"/>
-      <w:r>
-        <w:rPr>
-          <w:lang w:val="en-GB" w:eastAsia="de-DE"/>
-        </w:rPr>
-        <w:t>, 2017</w:t>
+      <w:r>
+        <w:rPr>
+          <w:lang w:val="en-GB" w:eastAsia="de-DE"/>
+        </w:rPr>
+        <w:t>Johner, 2017</w:t>
       </w:r>
       <w:r>
         <w:rPr>
@@ -10413,21 +10263,7 @@
         <w:rPr>
           <w:lang w:val="en-GB" w:eastAsia="de-DE"/>
         </w:rPr>
-        <w:t xml:space="preserve">Until today the </w:t>
-      </w:r>
-      <w:proofErr w:type="spellStart"/>
-      <w:r>
-        <w:rPr>
-          <w:lang w:val="en-GB" w:eastAsia="de-DE"/>
-        </w:rPr>
-        <w:t>wega</w:t>
-      </w:r>
-      <w:proofErr w:type="spellEnd"/>
-      <w:r>
-        <w:rPr>
-          <w:lang w:val="en-GB" w:eastAsia="de-DE"/>
-        </w:rPr>
-        <w:t xml:space="preserve"> CSV specialists team experience</w:t>
+        <w:t>Until today the wega CSV specialists team experience</w:t>
       </w:r>
       <w:r>
         <w:rPr>
@@ -10445,16 +10281,8 @@
         <w:rPr>
           <w:lang w:val="en-GB" w:eastAsia="de-DE"/>
         </w:rPr>
-        <w:t xml:space="preserve">, even though test tools like hp </w:t>
-      </w:r>
-      <w:proofErr w:type="spellStart"/>
-      <w:r>
-        <w:rPr>
-          <w:lang w:val="en-GB" w:eastAsia="de-DE"/>
-        </w:rPr>
-        <w:t>alm</w:t>
-      </w:r>
-      <w:proofErr w:type="spellEnd"/>
+        <w:t>, even though test tools like hp alm</w:t>
+      </w:r>
       <w:r>
         <w:rPr>
           <w:lang w:val="en-GB"/>
@@ -10632,21 +10460,7 @@
         <w:rPr>
           <w:lang w:val="en-GB" w:eastAsia="de-DE"/>
         </w:rPr>
-        <w:t xml:space="preserve">, 2020; </w:t>
-      </w:r>
-      <w:proofErr w:type="spellStart"/>
-      <w:r>
-        <w:rPr>
-          <w:lang w:val="en-GB" w:eastAsia="de-DE"/>
-        </w:rPr>
-        <w:t>Hoogenraad</w:t>
-      </w:r>
-      <w:proofErr w:type="spellEnd"/>
-      <w:r>
-        <w:rPr>
-          <w:lang w:val="en-GB" w:eastAsia="de-DE"/>
-        </w:rPr>
-        <w:t>, 2017)</w:t>
+        <w:t>, 2020; Hoogenraad, 2017)</w:t>
       </w:r>
       <w:r>
         <w:rPr>
@@ -10834,19 +10648,11 @@
         </w:rPr>
         <w:t xml:space="preserve"> (</w:t>
       </w:r>
-      <w:proofErr w:type="spellStart"/>
-      <w:r>
-        <w:rPr>
-          <w:lang w:val="en-GB" w:eastAsia="de-DE"/>
-        </w:rPr>
-        <w:t>Qualitest</w:t>
-      </w:r>
-      <w:proofErr w:type="spellEnd"/>
-      <w:r>
-        <w:rPr>
-          <w:lang w:val="en-GB" w:eastAsia="de-DE"/>
-        </w:rPr>
-        <w:t>, n.d.</w:t>
+      <w:r>
+        <w:rPr>
+          <w:lang w:val="en-GB" w:eastAsia="de-DE"/>
+        </w:rPr>
+        <w:t>Qualitest, n.d.</w:t>
       </w:r>
       <w:r>
         <w:rPr>
@@ -11541,14 +11347,7 @@
         <w:rPr>
           <w:lang w:val="en-GB" w:eastAsia="de-DE"/>
         </w:rPr>
-        <w:t xml:space="preserve">, </w:t>
-      </w:r>
-      <w:proofErr w:type="spellStart"/>
-      <w:r>
-        <w:rPr>
-          <w:lang w:val="en-GB" w:eastAsia="de-DE"/>
-        </w:rPr>
-        <w:t>G</w:t>
+        <w:t>, G</w:t>
       </w:r>
       <w:r>
         <w:rPr>
@@ -11582,28 +11381,7 @@
         <w:rPr>
           <w:lang w:val="en-GB" w:eastAsia="de-DE"/>
         </w:rPr>
-        <w:t>r</w:t>
-      </w:r>
-      <w:proofErr w:type="spellEnd"/>
-      <w:r>
-        <w:rPr>
-          <w:lang w:val="en-GB" w:eastAsia="de-DE"/>
-        </w:rPr>
-        <w:t xml:space="preserve"> Nagy and </w:t>
-      </w:r>
-      <w:proofErr w:type="spellStart"/>
-      <w:r>
-        <w:rPr>
-          <w:lang w:val="en-GB" w:eastAsia="de-DE"/>
-        </w:rPr>
-        <w:t>Seb</w:t>
-      </w:r>
-      <w:proofErr w:type="spellEnd"/>
-      <w:r>
-        <w:rPr>
-          <w:lang w:val="en-GB" w:eastAsia="de-DE"/>
-        </w:rPr>
-        <w:t xml:space="preserve"> Rose</w:t>
+        <w:t>r Nagy and Seb Rose</w:t>
       </w:r>
       <w:r>
         <w:rPr>
@@ -11697,21 +11475,7 @@
         <w:rPr>
           <w:lang w:val="en-GB"/>
         </w:rPr>
-        <w:t xml:space="preserve"> (</w:t>
-      </w:r>
-      <w:proofErr w:type="spellStart"/>
-      <w:r>
-        <w:rPr>
-          <w:lang w:val="en-GB"/>
-        </w:rPr>
-        <w:t>SmartBear</w:t>
-      </w:r>
-      <w:proofErr w:type="spellEnd"/>
-      <w:r>
-        <w:rPr>
-          <w:lang w:val="en-GB"/>
-        </w:rPr>
-        <w:t xml:space="preserve"> Software, 2020)</w:t>
+        <w:t xml:space="preserve"> (SmartBear Software, 2020)</w:t>
       </w:r>
       <w:r>
         <w:rPr>
@@ -11741,16 +11505,8 @@
         <w:rPr>
           <w:lang w:val="en-GB"/>
         </w:rPr>
-        <w:t xml:space="preserve">(Selenium, </w:t>
-      </w:r>
-      <w:proofErr w:type="spellStart"/>
-      <w:r>
-        <w:rPr>
-          <w:lang w:val="en-GB"/>
-        </w:rPr>
-        <w:t>n.d</w:t>
-      </w:r>
-      <w:proofErr w:type="spellEnd"/>
+        <w:t>(Selenium, n.d</w:t>
+      </w:r>
       <w:r>
         <w:rPr>
           <w:lang w:val="en-GB"/>
@@ -11781,39 +11537,17 @@
           <w:lang w:val="en-GB"/>
         </w:rPr>
       </w:pPr>
-      <w:proofErr w:type="spellStart"/>
-      <w:r>
-        <w:rPr>
-          <w:lang w:val="en-GB"/>
-        </w:rPr>
-        <w:t>Scenarioo</w:t>
-      </w:r>
-      <w:proofErr w:type="spellEnd"/>
-      <w:r>
-        <w:rPr>
-          <w:lang w:val="en-GB"/>
-        </w:rPr>
-        <w:t xml:space="preserve"> that is used to display test reports with screenshots </w:t>
-      </w:r>
-      <w:r>
-        <w:rPr>
-          <w:lang w:val="en-GB"/>
-        </w:rPr>
-        <w:t>(</w:t>
-      </w:r>
-      <w:proofErr w:type="spellStart"/>
-      <w:r>
-        <w:rPr>
-          <w:lang w:val="en-GB"/>
-        </w:rPr>
-        <w:t>Scenarioo</w:t>
-      </w:r>
-      <w:proofErr w:type="spellEnd"/>
-      <w:r>
-        <w:rPr>
-          <w:lang w:val="en-GB"/>
-        </w:rPr>
-        <w:t>, n.d.)</w:t>
+      <w:r>
+        <w:rPr>
+          <w:lang w:val="en-GB"/>
+        </w:rPr>
+        <w:t xml:space="preserve">Scenarioo that is used to display test reports with screenshots </w:t>
+      </w:r>
+      <w:r>
+        <w:rPr>
+          <w:lang w:val="en-GB"/>
+        </w:rPr>
+        <w:t>(Scenarioo, n.d.)</w:t>
       </w:r>
       <w:r>
         <w:rPr>
@@ -11915,21 +11649,7 @@
         <w:rPr>
           <w:lang w:val="en-GB" w:eastAsia="de-DE"/>
         </w:rPr>
-        <w:t xml:space="preserve">, Selenium and </w:t>
-      </w:r>
-      <w:proofErr w:type="spellStart"/>
-      <w:r>
-        <w:rPr>
-          <w:lang w:val="en-GB" w:eastAsia="de-DE"/>
-        </w:rPr>
-        <w:t>Scenarioo</w:t>
-      </w:r>
-      <w:proofErr w:type="spellEnd"/>
-      <w:r>
-        <w:rPr>
-          <w:lang w:val="en-GB" w:eastAsia="de-DE"/>
-        </w:rPr>
-        <w:t>, and validation re</w:t>
+        <w:t>, Selenium and Scenarioo, and validation re</w:t>
       </w:r>
       <w:r>
         <w:rPr>
@@ -12027,21 +11747,7 @@
         <w:rPr>
           <w:lang w:val="en-GB" w:eastAsia="de-DE"/>
         </w:rPr>
-        <w:t xml:space="preserve">Can automation tools like Cucumber/Gherkin, Selenium and </w:t>
-      </w:r>
-      <w:proofErr w:type="spellStart"/>
-      <w:r>
-        <w:rPr>
-          <w:lang w:val="en-GB" w:eastAsia="de-DE"/>
-        </w:rPr>
-        <w:t>Scenarioo</w:t>
-      </w:r>
-      <w:proofErr w:type="spellEnd"/>
-      <w:r>
-        <w:rPr>
-          <w:lang w:val="en-GB" w:eastAsia="de-DE"/>
-        </w:rPr>
-        <w:t xml:space="preserve"> (see chapter </w:t>
+        <w:t xml:space="preserve">Can automation tools like Cucumber/Gherkin, Selenium and Scenarioo (see chapter </w:t>
       </w:r>
       <w:r>
         <w:rPr>
@@ -12252,14 +11958,7 @@
         <w:rPr>
           <w:lang w:val="en-GB" w:eastAsia="de-DE"/>
         </w:rPr>
-        <w:t xml:space="preserve">Proposal for a Validation Procedure for Cucumber/Gherkin, </w:t>
-      </w:r>
-      <w:proofErr w:type="spellStart"/>
-      <w:r>
-        <w:rPr>
-          <w:lang w:val="en-GB" w:eastAsia="de-DE"/>
-        </w:rPr>
-        <w:t>S</w:t>
+        <w:t>Proposal for a Validation Procedure for Cucumber/Gherkin, S</w:t>
       </w:r>
       <w:r>
         <w:rPr>
@@ -12271,14 +11970,7 @@
         <w:rPr>
           <w:lang w:val="en-GB" w:eastAsia="de-DE"/>
         </w:rPr>
-        <w:t>enarioo</w:t>
-      </w:r>
-      <w:proofErr w:type="spellEnd"/>
-      <w:r>
-        <w:rPr>
-          <w:lang w:val="en-GB" w:eastAsia="de-DE"/>
-        </w:rPr>
-        <w:t xml:space="preserve"> and Selenium and their interaction.</w:t>
+        <w:t>enarioo and Selenium and their interaction.</w:t>
       </w:r>
     </w:p>
     <w:p>
@@ -12320,16 +12012,8 @@
         <w:rPr>
           <w:lang w:val="en-GB" w:eastAsia="de-DE"/>
         </w:rPr>
-        <w:t xml:space="preserve">Selenium, </w:t>
-      </w:r>
-      <w:proofErr w:type="spellStart"/>
-      <w:r>
-        <w:rPr>
-          <w:lang w:val="en-GB" w:eastAsia="de-DE"/>
-        </w:rPr>
-        <w:t>Scenarioo</w:t>
-      </w:r>
-      <w:proofErr w:type="spellEnd"/>
+        <w:t>Selenium, Scenarioo</w:t>
+      </w:r>
       <w:r>
         <w:rPr>
           <w:lang w:val="en-GB" w:eastAsia="de-DE"/>
@@ -12656,21 +12340,7 @@
         <w:rPr>
           <w:lang w:val="en-GB"/>
         </w:rPr>
-        <w:t xml:space="preserve">The starting point for the BDD part is the book "Discovery - Explore behaviour using examples" by Gaspar Nagy and </w:t>
-      </w:r>
-      <w:proofErr w:type="spellStart"/>
-      <w:r>
-        <w:rPr>
-          <w:lang w:val="en-GB"/>
-        </w:rPr>
-        <w:t>Seb</w:t>
-      </w:r>
-      <w:proofErr w:type="spellEnd"/>
-      <w:r>
-        <w:rPr>
-          <w:lang w:val="en-GB"/>
-        </w:rPr>
-        <w:t xml:space="preserve"> Rose (ISBN 978-1983591259). In chapter 4.6 the authors state that BDD leads to improved efficiency in software development for regulated environments. </w:t>
+        <w:t xml:space="preserve">The starting point for the BDD part is the book "Discovery - Explore behaviour using examples" by Gaspar Nagy and Seb Rose (ISBN 978-1983591259). In chapter 4.6 the authors state that BDD leads to improved efficiency in software development for regulated environments. </w:t>
       </w:r>
     </w:p>
     <w:p>
@@ -12726,21 +12396,7 @@
         <w:rPr>
           <w:lang w:val="en-GB"/>
         </w:rPr>
-        <w:t xml:space="preserve"> is then presented in an appropriate form (e.g. BPMN) so that it can be evaluated by a </w:t>
-      </w:r>
-      <w:proofErr w:type="spellStart"/>
-      <w:r>
-        <w:rPr>
-          <w:lang w:val="en-GB"/>
-        </w:rPr>
-        <w:t>wega</w:t>
-      </w:r>
-      <w:proofErr w:type="spellEnd"/>
-      <w:r>
-        <w:rPr>
-          <w:lang w:val="en-GB"/>
-        </w:rPr>
-        <w:t xml:space="preserve"> CSV specialist. The </w:t>
+        <w:t xml:space="preserve"> is then presented in an appropriate form (e.g. BPMN) so that it can be evaluated by a wega CSV specialist. The </w:t>
       </w:r>
       <w:r>
         <w:rPr>
@@ -12758,21 +12414,7 @@
         <w:rPr>
           <w:lang w:val="en-GB"/>
         </w:rPr>
-        <w:t xml:space="preserve">regularly reviewed by a </w:t>
-      </w:r>
-      <w:proofErr w:type="spellStart"/>
-      <w:r>
-        <w:rPr>
-          <w:lang w:val="en-GB"/>
-        </w:rPr>
-        <w:t>wega</w:t>
-      </w:r>
-      <w:proofErr w:type="spellEnd"/>
-      <w:r>
-        <w:rPr>
-          <w:lang w:val="en-GB"/>
-        </w:rPr>
-        <w:t xml:space="preserve"> CSV specialist while being </w:t>
+        <w:t xml:space="preserve">regularly reviewed by a wega CSV specialist while being </w:t>
       </w:r>
       <w:r>
         <w:rPr>
@@ -12820,21 +12462,7 @@
         <w:rPr>
           <w:lang w:val="en-GB"/>
         </w:rPr>
-        <w:t xml:space="preserve"> a prototype will be implemented as proof of concept. Few exemplary user requirements are defined as a basis for its implementation. As the final input regarding the suitability of the developed model, the prototype is audited by a </w:t>
-      </w:r>
-      <w:proofErr w:type="spellStart"/>
-      <w:r>
-        <w:rPr>
-          <w:lang w:val="en-GB"/>
-        </w:rPr>
-        <w:t>wega</w:t>
-      </w:r>
-      <w:proofErr w:type="spellEnd"/>
-      <w:r>
-        <w:rPr>
-          <w:lang w:val="en-GB"/>
-        </w:rPr>
-        <w:t xml:space="preserve"> CSV specialist. Thi</w:t>
+        <w:t xml:space="preserve"> a prototype will be implemented as proof of concept. Few exemplary user requirements are defined as a basis for its implementation. As the final input regarding the suitability of the developed model, the prototype is audited by a wega CSV specialist. Thi</w:t>
       </w:r>
       <w:r>
         <w:rPr>
@@ -12967,16 +12595,8 @@
         <w:rPr>
           <w:lang w:val="en-GB"/>
         </w:rPr>
-        <w:t xml:space="preserve">prototype by </w:t>
-      </w:r>
-      <w:proofErr w:type="spellStart"/>
-      <w:r>
-        <w:rPr>
-          <w:lang w:val="en-GB"/>
-        </w:rPr>
-        <w:t>wega</w:t>
-      </w:r>
-      <w:proofErr w:type="spellEnd"/>
+        <w:t>prototype by wega</w:t>
+      </w:r>
     </w:p>
     <w:p>
       <w:pPr>
@@ -13090,21 +12710,7 @@
         <w:rPr>
           <w:lang w:val="en-GB"/>
         </w:rPr>
-        <w:t xml:space="preserve">Cucumber/Gherkin, </w:t>
-      </w:r>
-      <w:proofErr w:type="spellStart"/>
-      <w:r>
-        <w:rPr>
-          <w:lang w:val="en-GB"/>
-        </w:rPr>
-        <w:t>Scenarioo</w:t>
-      </w:r>
-      <w:proofErr w:type="spellEnd"/>
-      <w:r>
-        <w:rPr>
-          <w:lang w:val="en-GB"/>
-        </w:rPr>
-        <w:t xml:space="preserve"> and Selenium</w:t>
+        <w:t>Cucumber/Gherkin, Scenarioo and Selenium</w:t>
       </w:r>
       <w:r>
         <w:rPr>
@@ -13437,7 +13043,7 @@
     <w:p>
       <w:pPr>
         <w:rPr>
-          <w:lang w:val="en-GB"/>
+          <w:lang w:val="en-CH"/>
         </w:rPr>
       </w:pPr>
       <w:r>
@@ -13445,6 +13051,12 @@
           <w:lang w:val="en-GB"/>
         </w:rPr>
         <w:t>Literature search</w:t>
+      </w:r>
+      <w:r>
+        <w:rPr>
+          <w:lang w:val="en-CH"/>
+        </w:rPr>
+        <w:t xml:space="preserve">: Semantic scholar, google, google scholar, swissuniversities databases </w:t>
       </w:r>
     </w:p>
     <w:p>
@@ -13473,19 +13085,79 @@
     </w:p>
     <w:p>
       <w:pPr>
+        <w:rPr>
+          <w:lang w:val="en-CH"/>
+        </w:rPr>
+      </w:pPr>
+      <w:r>
+        <w:rPr>
+          <w:lang w:val="en-CH"/>
+        </w:rPr>
+        <w:t>Draw io desktop app</w:t>
+      </w:r>
+      <w:r>
+        <w:rPr>
+          <w:lang w:val="en-CH"/>
+        </w:rPr>
+        <w:t xml:space="preserve"> from draw.io</w:t>
+      </w:r>
+      <w:bookmarkStart w:id="18" w:name="_GoBack"/>
+      <w:bookmarkEnd w:id="18"/>
+    </w:p>
+    <w:p>
+      <w:pPr>
+        <w:rPr>
+          <w:lang w:val="en-CH"/>
+        </w:rPr>
+      </w:pPr>
+      <w:r>
+        <w:rPr>
+          <w:lang w:val="en-CH"/>
+        </w:rPr>
+        <w:t>C4 model for software architecture</w:t>
+      </w:r>
+      <w:r>
+        <w:rPr>
+          <w:lang w:val="en-CH"/>
+        </w:rPr>
+        <w:t xml:space="preserve"> (</w:t>
+      </w:r>
+      <w:hyperlink r:id="rId27" w:history="1">
+        <w:r>
+          <w:rPr>
+            <w:rStyle w:val="Hyperlink"/>
+          </w:rPr>
+          <w:t>https://c4model.com/</w:t>
+        </w:r>
+      </w:hyperlink>
+      <w:r>
+        <w:rPr>
+          <w:lang w:val="en-CH"/>
+        </w:rPr>
+        <w:t>)</w:t>
+      </w:r>
+      <w:r>
+        <w:rPr>
+          <w:lang w:val="en-CH"/>
+        </w:rPr>
+        <w:t>.</w:t>
+      </w:r>
+    </w:p>
+    <w:p>
+      <w:pPr>
         <w:pStyle w:val="Heading2"/>
         <w:rPr>
           <w:lang w:val="en-GB"/>
         </w:rPr>
       </w:pPr>
-      <w:bookmarkStart w:id="18" w:name="_Toc37082274"/>
+      <w:bookmarkStart w:id="19" w:name="_Toc37082274"/>
       <w:r>
         <w:rPr>
           <w:lang w:val="en-GB"/>
         </w:rPr>
         <w:t>Prototyping</w:t>
       </w:r>
-      <w:bookmarkEnd w:id="18"/>
+      <w:bookmarkEnd w:id="19"/>
     </w:p>
     <w:p>
       <w:pPr>
@@ -13494,9 +13166,9 @@
           <w:lang w:val="en-GB"/>
         </w:rPr>
       </w:pPr>
-      <w:bookmarkStart w:id="19" w:name="_Ref36822358"/>
-      <w:bookmarkStart w:id="20" w:name="_Toc37082275"/>
-      <w:commentRangeStart w:id="21"/>
+      <w:bookmarkStart w:id="20" w:name="_Ref36822358"/>
+      <w:bookmarkStart w:id="21" w:name="_Toc37082275"/>
+      <w:commentRangeStart w:id="22"/>
       <w:r>
         <w:rPr>
           <w:lang w:val="en-GB"/>
@@ -13515,8 +13187,8 @@
         </w:rPr>
         <w:t xml:space="preserve"> the Evaluation</w:t>
       </w:r>
-      <w:bookmarkEnd w:id="19"/>
-      <w:commentRangeEnd w:id="21"/>
+      <w:bookmarkEnd w:id="20"/>
+      <w:commentRangeEnd w:id="22"/>
       <w:r>
         <w:rPr>
           <w:rStyle w:val="CommentReference"/>
@@ -13525,9 +13197,9 @@
           <w:kern w:val="0"/>
           <w:lang w:eastAsia="en-US"/>
         </w:rPr>
-        <w:commentReference w:id="21"/>
-      </w:r>
-      <w:bookmarkEnd w:id="20"/>
+        <w:commentReference w:id="22"/>
+      </w:r>
+      <w:bookmarkEnd w:id="21"/>
     </w:p>
     <w:p>
       <w:pPr>
@@ -13574,21 +13246,7 @@
         <w:rPr>
           <w:lang w:val="en-GB"/>
         </w:rPr>
-        <w:t xml:space="preserve"> (</w:t>
-      </w:r>
-      <w:proofErr w:type="spellStart"/>
-      <w:r>
-        <w:rPr>
-          <w:lang w:val="en-GB"/>
-        </w:rPr>
-        <w:t>SmartBear</w:t>
-      </w:r>
-      <w:proofErr w:type="spellEnd"/>
-      <w:r>
-        <w:rPr>
-          <w:lang w:val="en-GB"/>
-        </w:rPr>
-        <w:t xml:space="preserve"> Software, 2020)</w:t>
+        <w:t xml:space="preserve"> (SmartBear Software, 2020)</w:t>
       </w:r>
       <w:r>
         <w:rPr>
@@ -13636,16 +13294,8 @@
         <w:rPr>
           <w:lang w:val="en-GB"/>
         </w:rPr>
-        <w:t xml:space="preserve">(Selenium, </w:t>
-      </w:r>
-      <w:proofErr w:type="spellStart"/>
-      <w:r>
-        <w:rPr>
-          <w:lang w:val="en-GB"/>
-        </w:rPr>
-        <w:t>n.d</w:t>
-      </w:r>
-      <w:proofErr w:type="spellEnd"/>
+        <w:t>(Selenium, n.d</w:t>
+      </w:r>
       <w:r>
         <w:rPr>
           <w:lang w:val="en-GB"/>
@@ -13682,7 +13332,6 @@
           <w:lang w:val="en-GB"/>
         </w:rPr>
       </w:pPr>
-      <w:proofErr w:type="spellStart"/>
       <w:r>
         <w:rPr>
           <w:lang w:val="en-GB"/>
@@ -13693,14 +13342,7 @@
         <w:rPr>
           <w:lang w:val="en-GB"/>
         </w:rPr>
-        <w:t>cenarioo</w:t>
-      </w:r>
-      <w:proofErr w:type="spellEnd"/>
-      <w:r>
-        <w:rPr>
-          <w:lang w:val="en-GB"/>
-        </w:rPr>
-        <w:t xml:space="preserve"> that is used to </w:t>
+        <w:t xml:space="preserve">cenarioo that is used to </w:t>
       </w:r>
       <w:r>
         <w:rPr>
@@ -13736,21 +13378,7 @@
         <w:rPr>
           <w:lang w:val="en-GB"/>
         </w:rPr>
-        <w:t>(</w:t>
-      </w:r>
-      <w:proofErr w:type="spellStart"/>
-      <w:r>
-        <w:rPr>
-          <w:lang w:val="en-GB"/>
-        </w:rPr>
-        <w:t>Scenarioo</w:t>
-      </w:r>
-      <w:proofErr w:type="spellEnd"/>
-      <w:r>
-        <w:rPr>
-          <w:lang w:val="en-GB"/>
-        </w:rPr>
-        <w:t>, n.d.)</w:t>
+        <w:t>(Scenarioo, n.d.)</w:t>
       </w:r>
       <w:r>
         <w:rPr>
@@ -13766,7 +13394,7 @@
           <w:lang w:val="en-GB"/>
         </w:rPr>
       </w:pPr>
-      <w:bookmarkStart w:id="22" w:name="_Toc37082276"/>
+      <w:bookmarkStart w:id="23" w:name="_Toc37082276"/>
       <w:r>
         <w:rPr>
           <w:lang w:val="en-GB"/>
@@ -13803,7 +13431,7 @@
         </w:rPr>
         <w:t xml:space="preserve"> Part</w:t>
       </w:r>
-      <w:bookmarkEnd w:id="22"/>
+      <w:bookmarkEnd w:id="23"/>
     </w:p>
     <w:p>
       <w:pPr>
@@ -13847,7 +13475,7 @@
         </w:rPr>
         <w:t xml:space="preserve"> </w:t>
       </w:r>
-      <w:hyperlink r:id="rId30" w:history="1">
+      <w:hyperlink r:id="rId31" w:history="1">
         <w:r>
           <w:rPr>
             <w:rStyle w:val="Hyperlink"/>
@@ -13886,7 +13514,7 @@
         </w:rPr>
         <w:t xml:space="preserve"> </w:t>
       </w:r>
-      <w:hyperlink r:id="rId31" w:history="1">
+      <w:hyperlink r:id="rId32" w:history="1">
         <w:r>
           <w:rPr>
             <w:rStyle w:val="Hyperlink"/>
@@ -13913,30 +13541,22 @@
           <w:lang w:val="fr-CH" w:eastAsia="de-DE"/>
         </w:rPr>
       </w:pPr>
-      <w:proofErr w:type="spellStart"/>
       <w:r>
         <w:rPr>
           <w:lang w:val="fr-CH"/>
         </w:rPr>
-        <w:t>Database</w:t>
-      </w:r>
-      <w:proofErr w:type="spellEnd"/>
+        <w:t xml:space="preserve">Database: PostgreSQL </w:t>
+      </w:r>
+      <w:r>
+        <w:sym w:font="Wingdings" w:char="F0E0"/>
+      </w:r>
       <w:r>
         <w:rPr>
           <w:lang w:val="fr-CH"/>
         </w:rPr>
-        <w:t xml:space="preserve">: PostgreSQL </w:t>
-      </w:r>
-      <w:r>
-        <w:sym w:font="Wingdings" w:char="F0E0"/>
-      </w:r>
-      <w:r>
-        <w:rPr>
-          <w:lang w:val="fr-CH"/>
-        </w:rPr>
         <w:t xml:space="preserve"> </w:t>
       </w:r>
-      <w:hyperlink r:id="rId32" w:history="1">
+      <w:hyperlink r:id="rId33" w:history="1">
         <w:r>
           <w:rPr>
             <w:rStyle w:val="Hyperlink"/>
@@ -13980,7 +13600,7 @@
         </w:rPr>
         <w:t xml:space="preserve"> </w:t>
       </w:r>
-      <w:hyperlink r:id="rId33" w:history="1">
+      <w:hyperlink r:id="rId34" w:history="1">
         <w:r>
           <w:rPr>
             <w:rStyle w:val="Hyperlink"/>
@@ -14019,7 +13639,7 @@
         </w:rPr>
         <w:t xml:space="preserve"> </w:t>
       </w:r>
-      <w:hyperlink r:id="rId34" w:history="1">
+      <w:hyperlink r:id="rId35" w:history="1">
         <w:r>
           <w:rPr>
             <w:rStyle w:val="Hyperlink"/>
@@ -14042,14 +13662,14 @@
           <w:lang w:val="en-GB"/>
         </w:rPr>
       </w:pPr>
-      <w:bookmarkStart w:id="23" w:name="_Toc37082277"/>
+      <w:bookmarkStart w:id="24" w:name="_Toc37082277"/>
       <w:r>
         <w:rPr>
           <w:lang w:val="en-GB"/>
         </w:rPr>
         <w:t>Used tools</w:t>
       </w:r>
-      <w:bookmarkEnd w:id="23"/>
+      <w:bookmarkEnd w:id="24"/>
     </w:p>
     <w:p>
       <w:pPr>
@@ -14077,41 +13697,19 @@
           <w:lang w:val="en-GB" w:eastAsia="de-DE"/>
         </w:rPr>
       </w:pPr>
-      <w:proofErr w:type="spellStart"/>
-      <w:r>
-        <w:rPr>
-          <w:lang w:val="en-GB" w:eastAsia="de-DE"/>
-        </w:rPr>
-        <w:t>AdoptOpenJDK</w:t>
-      </w:r>
-      <w:proofErr w:type="spellEnd"/>
-      <w:r>
-        <w:rPr>
-          <w:lang w:val="en-GB" w:eastAsia="de-DE"/>
-        </w:rPr>
-        <w:t xml:space="preserve"> </w:t>
-      </w:r>
-      <w:r>
-        <w:rPr>
-          <w:lang w:val="en-GB" w:eastAsia="de-DE"/>
-        </w:rPr>
-        <w:t xml:space="preserve">14 with </w:t>
-      </w:r>
-      <w:proofErr w:type="spellStart"/>
-      <w:r>
-        <w:rPr>
-          <w:lang w:val="en-GB" w:eastAsia="de-DE"/>
-        </w:rPr>
-        <w:t>HotSpot</w:t>
-      </w:r>
-      <w:proofErr w:type="spellEnd"/>
-      <w:r>
-        <w:rPr>
-          <w:lang w:val="en-GB" w:eastAsia="de-DE"/>
-        </w:rPr>
-        <w:t xml:space="preserve"> as JVM (200406 - </w:t>
-      </w:r>
-      <w:hyperlink r:id="rId35" w:history="1">
+      <w:r>
+        <w:rPr>
+          <w:lang w:val="en-GB" w:eastAsia="de-DE"/>
+        </w:rPr>
+        <w:t xml:space="preserve">AdoptOpenJDK </w:t>
+      </w:r>
+      <w:r>
+        <w:rPr>
+          <w:lang w:val="en-GB" w:eastAsia="de-DE"/>
+        </w:rPr>
+        <w:t xml:space="preserve">14 with HotSpot as JVM (200406 - </w:t>
+      </w:r>
+      <w:hyperlink r:id="rId36" w:history="1">
         <w:r>
           <w:rPr>
             <w:rStyle w:val="Hyperlink"/>
@@ -14126,7 +13724,7 @@
         </w:rPr>
         <w:t xml:space="preserve">) was chosen as it is an open-source version of the Java Standard Edition platform (200406 - </w:t>
       </w:r>
-      <w:hyperlink r:id="rId36" w:history="1">
+      <w:hyperlink r:id="rId37" w:history="1">
         <w:r>
           <w:rPr>
             <w:rStyle w:val="Hyperlink"/>
@@ -14151,9 +13749,16 @@
         <w:rPr>
           <w:lang w:val="en-GB" w:eastAsia="de-DE"/>
         </w:rPr>
-        <w:t xml:space="preserve">There are different Open JDK distributors on the market (200406 - </w:t>
-      </w:r>
-      <w:hyperlink r:id="rId37" w:history="1">
+        <w:t xml:space="preserve">There are different Open JDK distributors on the </w:t>
+      </w:r>
+      <w:r>
+        <w:rPr>
+          <w:lang w:val="en-GB" w:eastAsia="de-DE"/>
+        </w:rPr>
+        <w:lastRenderedPageBreak/>
+        <w:t xml:space="preserve">market (200406 - </w:t>
+      </w:r>
+      <w:hyperlink r:id="rId38" w:history="1">
         <w:r>
           <w:rPr>
             <w:rStyle w:val="Hyperlink"/>
@@ -14174,60 +13779,13 @@
         </w:rPr>
         <w:t xml:space="preserve">. </w:t>
       </w:r>
-      <w:proofErr w:type="spellStart"/>
-      <w:r>
-        <w:rPr>
-          <w:lang w:val="en-GB" w:eastAsia="de-DE"/>
-        </w:rPr>
-        <w:t>AdoptOpenJDK</w:t>
-      </w:r>
-      <w:proofErr w:type="spellEnd"/>
-      <w:r>
-        <w:rPr>
-          <w:lang w:val="en-GB" w:eastAsia="de-DE"/>
-        </w:rPr>
-        <w:t xml:space="preserve"> was chosen</w:t>
-      </w:r>
-      <w:r>
-        <w:rPr>
-          <w:lang w:val="en-GB" w:eastAsia="de-DE"/>
-        </w:rPr>
-        <w:t xml:space="preserve"> as it is recommended by </w:t>
-      </w:r>
-      <w:proofErr w:type="spellStart"/>
-      <w:r>
-        <w:rPr>
-          <w:lang w:val="en-GB" w:eastAsia="de-DE"/>
-        </w:rPr>
-        <w:t>stackoverflow</w:t>
-      </w:r>
-      <w:proofErr w:type="spellEnd"/>
-      <w:r>
-        <w:rPr>
-          <w:lang w:val="en-GB" w:eastAsia="de-DE"/>
-        </w:rPr>
-        <w:t xml:space="preserve"> when no specific environmental or license requirement </w:t>
-      </w:r>
-      <w:r>
-        <w:rPr>
-          <w:lang w:val="en-GB" w:eastAsia="de-DE"/>
-        </w:rPr>
-        <w:lastRenderedPageBreak/>
-        <w:t>are needed and</w:t>
-      </w:r>
-      <w:r>
-        <w:rPr>
-          <w:lang w:val="en-GB" w:eastAsia="de-DE"/>
-        </w:rPr>
-        <w:t xml:space="preserve"> the most standard DK build </w:t>
-      </w:r>
-      <w:r>
-        <w:rPr>
-          <w:lang w:val="en-GB" w:eastAsia="de-DE"/>
-        </w:rPr>
-        <w:t xml:space="preserve">would therefore be appropriate (200406 - </w:t>
-      </w:r>
-      <w:hyperlink r:id="rId38" w:history="1">
+      <w:r>
+        <w:rPr>
+          <w:lang w:val="en-GB" w:eastAsia="de-DE"/>
+        </w:rPr>
+        <w:t xml:space="preserve">AdoptOpenJDK was chosen as it is recommended by stackoverflow when no specific environmental or license requirement are needed and the most standard DK build would therefore be appropriate (200406 - </w:t>
+      </w:r>
+      <w:hyperlink r:id="rId39" w:history="1">
         <w:r>
           <w:rPr>
             <w:rStyle w:val="Hyperlink"/>
@@ -14289,7 +13847,7 @@
         <w:rPr>
           <w:lang w:val="en-GB" w:eastAsia="de-DE"/>
         </w:rPr>
-        <w:t>community 2019.</w:t>
+        <w:t>2019.</w:t>
       </w:r>
       <w:r>
         <w:rPr>
@@ -14299,6 +13857,12 @@
       </w:r>
       <w:r>
         <w:rPr>
+          <w:lang w:val="en-CH" w:eastAsia="de-DE"/>
+        </w:rPr>
+        <w:t>.4 Community Edition</w:t>
+      </w:r>
+      <w:r>
+        <w:rPr>
           <w:lang w:val="en-GB" w:eastAsia="de-DE"/>
         </w:rPr>
         <w:t xml:space="preserve"> was used </w:t>
@@ -14313,21 +13877,15 @@
         <w:rPr>
           <w:lang w:val="en-GB" w:eastAsia="de-DE"/>
         </w:rPr>
+        <w:t xml:space="preserve"> 200406 -</w:t>
+      </w:r>
+      <w:r>
+        <w:rPr>
+          <w:lang w:val="en-GB" w:eastAsia="de-DE"/>
+        </w:rPr>
         <w:t xml:space="preserve"> </w:t>
       </w:r>
-      <w:r>
-        <w:rPr>
-          <w:lang w:val="en-GB" w:eastAsia="de-DE"/>
-        </w:rPr>
-        <w:t>200406 -</w:t>
-      </w:r>
-      <w:r>
-        <w:rPr>
-          <w:lang w:val="en-GB" w:eastAsia="de-DE"/>
-        </w:rPr>
-        <w:t xml:space="preserve"> </w:t>
-      </w:r>
-      <w:hyperlink r:id="rId39" w:history="1">
+      <w:hyperlink r:id="rId40" w:history="1">
         <w:r>
           <w:rPr>
             <w:rStyle w:val="Hyperlink"/>
@@ -14363,6 +13921,12 @@
       </w:r>
       <w:r>
         <w:rPr>
+          <w:lang w:val="en-CH" w:eastAsia="de-DE"/>
+        </w:rPr>
+        <w:t xml:space="preserve"> version 3.6.1</w:t>
+      </w:r>
+      <w:r>
+        <w:rPr>
           <w:lang w:val="en-GB" w:eastAsia="de-DE"/>
         </w:rPr>
         <w:t xml:space="preserve"> was used</w:t>
@@ -14383,23 +13947,21 @@
         <w:rPr>
           <w:lang w:val="en-GB" w:eastAsia="de-DE"/>
         </w:rPr>
-        <w:t xml:space="preserve">: for description see the </w:t>
-      </w:r>
-      <w:proofErr w:type="spellStart"/>
-      <w:r>
-        <w:rPr>
-          <w:lang w:val="en-GB" w:eastAsia="de-DE"/>
-        </w:rPr>
-        <w:t>oq</w:t>
-      </w:r>
-      <w:proofErr w:type="spellEnd"/>
-      <w:r>
-        <w:rPr>
-          <w:lang w:val="en-GB" w:eastAsia="de-DE"/>
-        </w:rPr>
-        <w:t xml:space="preserve">-test-app POM on </w:t>
-      </w:r>
-      <w:hyperlink r:id="rId40" w:history="1">
+        <w:t>: for description see</w:t>
+      </w:r>
+      <w:r>
+        <w:rPr>
+          <w:lang w:val="en-CH" w:eastAsia="de-DE"/>
+        </w:rPr>
+        <w:t xml:space="preserve"> also</w:t>
+      </w:r>
+      <w:r>
+        <w:rPr>
+          <w:lang w:val="en-GB" w:eastAsia="de-DE"/>
+        </w:rPr>
+        <w:t xml:space="preserve"> the oq-test-app POM on </w:t>
+      </w:r>
+      <w:hyperlink r:id="rId41" w:history="1">
         <w:r>
           <w:rPr>
             <w:rStyle w:val="Hyperlink"/>
@@ -14433,37 +13995,45 @@
         <w:rPr>
           <w:lang w:val="en-GB" w:eastAsia="de-DE"/>
         </w:rPr>
-        <w:t xml:space="preserve">Cucumber/Gherkin, Selenium and </w:t>
-      </w:r>
-      <w:proofErr w:type="spellStart"/>
-      <w:r>
-        <w:rPr>
-          <w:lang w:val="en-GB" w:eastAsia="de-DE"/>
-        </w:rPr>
-        <w:t>Scenarioo</w:t>
-      </w:r>
-      <w:proofErr w:type="spellEnd"/>
-      <w:r>
-        <w:rPr>
-          <w:lang w:val="en-GB" w:eastAsia="de-DE"/>
-        </w:rPr>
-        <w:t xml:space="preserve"> were used in the versions as described in the </w:t>
-      </w:r>
-      <w:proofErr w:type="spellStart"/>
-      <w:r>
-        <w:rPr>
-          <w:lang w:val="en-GB" w:eastAsia="de-DE"/>
-        </w:rPr>
-        <w:t>oq</w:t>
-      </w:r>
-      <w:proofErr w:type="spellEnd"/>
-      <w:r>
-        <w:rPr>
-          <w:lang w:val="en-GB" w:eastAsia="de-DE"/>
-        </w:rPr>
-        <w:t xml:space="preserve">-test-app POM on </w:t>
-      </w:r>
-      <w:hyperlink r:id="rId41" w:history="1">
+        <w:t>Cucumber/Gherkin</w:t>
+      </w:r>
+      <w:r>
+        <w:rPr>
+          <w:lang w:val="en-CH" w:eastAsia="de-DE"/>
+        </w:rPr>
+        <w:t xml:space="preserve"> and</w:t>
+      </w:r>
+      <w:r>
+        <w:rPr>
+          <w:lang w:val="en-GB" w:eastAsia="de-DE"/>
+        </w:rPr>
+        <w:t xml:space="preserve"> Selenium</w:t>
+      </w:r>
+      <w:r>
+        <w:rPr>
+          <w:lang w:val="en-CH" w:eastAsia="de-DE"/>
+        </w:rPr>
+        <w:t xml:space="preserve"> </w:t>
+      </w:r>
+      <w:r>
+        <w:rPr>
+          <w:lang w:val="en-GB" w:eastAsia="de-DE"/>
+        </w:rPr>
+        <w:t>were</w:t>
+      </w:r>
+      <w:r>
+        <w:rPr>
+          <w:lang w:val="en-CH" w:eastAsia="de-DE"/>
+        </w:rPr>
+        <w:t xml:space="preserve"> imported via the maven pom file and were</w:t>
+      </w:r>
+      <w:r>
+        <w:rPr>
+          <w:lang w:val="en-GB" w:eastAsia="de-DE"/>
+        </w:rPr>
+        <w:t xml:space="preserve"> used in the versions as described in the oq-test-app POM on </w:t>
+      </w:r>
+      <w:hyperlink r:id="rId42" w:history="1">
         <w:r>
           <w:rPr>
             <w:rStyle w:val="Hyperlink"/>
@@ -14497,6 +14067,245 @@
         <w:rPr>
           <w:lang w:val="en-GB" w:eastAsia="de-DE"/>
         </w:rPr>
+        <w:t>Scenarioo</w:t>
+      </w:r>
+      <w:r>
+        <w:rPr>
+          <w:lang w:val="en-CH" w:eastAsia="de-DE"/>
+        </w:rPr>
+        <w:t xml:space="preserve"> release 5.0.2 was setup and used in the standalone application version as described in (200408 - </w:t>
+      </w:r>
+      <w:hyperlink r:id="rId43" w:anchor="setup-1---running-as-standalone-application" w:history="1">
+        <w:r>
+          <w:rPr>
+            <w:rStyle w:val="Hyperlink"/>
+          </w:rPr>
+          <w:t>http://scenarioo.org/docs/master/tutorial/Scenarioo-Viewer-Web-Application-Setup.html#setup-1---running-as-standalone-application</w:t>
+        </w:r>
+      </w:hyperlink>
+      <w:r>
+        <w:rPr>
+          <w:lang w:val="en-CH"/>
+        </w:rPr>
+        <w:t>)</w:t>
+      </w:r>
+    </w:p>
+    <w:p>
+      <w:pPr>
+        <w:pStyle w:val="ListParagraph"/>
+        <w:numPr>
+          <w:ilvl w:val="0"/>
+          <w:numId w:val="33"/>
+        </w:numPr>
+        <w:jc w:val="left"/>
+        <w:rPr>
+          <w:lang w:val="en-GB" w:eastAsia="de-DE"/>
+        </w:rPr>
+      </w:pPr>
+      <w:r>
+        <w:rPr>
+          <w:lang w:val="en-CH"/>
+        </w:rPr>
+        <w:t>Cucumber-Scenario</w:t>
+      </w:r>
+      <w:r>
+        <w:rPr>
+          <w:lang w:val="en-CH"/>
+        </w:rPr>
+        <w:t>o-plugin version 0.1.0 was downloaded from</w:t>
+      </w:r>
+      <w:r>
+        <w:rPr>
+          <w:lang w:val="en-CH"/>
+        </w:rPr>
+        <w:t xml:space="preserve"> (200406 </w:t>
+      </w:r>
+      <w:r>
+        <w:rPr>
+          <w:lang w:val="en-GB" w:eastAsia="de-DE"/>
+        </w:rPr>
+        <w:t>(</w:t>
+      </w:r>
+      <w:hyperlink r:id="rId44" w:history="1">
+        <w:r>
+          <w:rPr>
+            <w:rStyle w:val="Hyperlink"/>
+            <w:lang w:val="en-GB" w:eastAsia="de-DE"/>
+          </w:rPr>
+          <w:t>https://github.com/andreashosbach/cucumber-reporter</w:t>
+        </w:r>
+      </w:hyperlink>
+      <w:r>
+        <w:rPr>
+          <w:rStyle w:val="Hyperlink"/>
+          <w:lang w:val="en-CH" w:eastAsia="de-DE"/>
+        </w:rPr>
+        <w:t>)</w:t>
+      </w:r>
+      <w:r>
+        <w:rPr>
+          <w:lang w:val="en-CH"/>
+        </w:rPr>
+        <w:t xml:space="preserve"> ,</w:t>
+      </w:r>
+      <w:r>
+        <w:rPr>
+          <w:lang w:val="en-CH"/>
+        </w:rPr>
+        <w:t xml:space="preserve"> </w:t>
+      </w:r>
+      <w:r>
+        <w:rPr>
+          <w:lang w:val="en-CH"/>
+        </w:rPr>
+        <w:t>installed</w:t>
+      </w:r>
+      <w:r>
+        <w:rPr>
+          <w:lang w:val="en-CH"/>
+        </w:rPr>
+        <w:t xml:space="preserve"> in the</w:t>
+      </w:r>
+      <w:r>
+        <w:rPr>
+          <w:lang w:val="en-CH"/>
+        </w:rPr>
+        <w:t xml:space="preserve"> local</w:t>
+      </w:r>
+      <w:r>
+        <w:rPr>
+          <w:lang w:val="en-CH"/>
+        </w:rPr>
+        <w:t xml:space="preserve"> maven repository</w:t>
+      </w:r>
+      <w:r>
+        <w:rPr>
+          <w:lang w:val="en-CH"/>
+        </w:rPr>
+        <w:t xml:space="preserve"> by creating a maven build as described </w:t>
+      </w:r>
+      <w:r>
+        <w:rPr>
+          <w:lang w:val="en-CH"/>
+        </w:rPr>
+        <w:t xml:space="preserve">(200408 - </w:t>
+      </w:r>
+      <w:hyperlink r:id="rId45" w:history="1">
+        <w:r>
+          <w:rPr>
+            <w:rStyle w:val="Hyperlink"/>
+            <w:lang w:val="en-GB"/>
+          </w:rPr>
+          <w:t>https://maven.apache.org/guides/getting-started/index.html</w:t>
+        </w:r>
+      </w:hyperlink>
+      <w:r>
+        <w:rPr>
+          <w:lang w:val="en-CH"/>
+        </w:rPr>
+        <w:t>)</w:t>
+      </w:r>
+      <w:r>
+        <w:rPr>
+          <w:lang w:val="en-CH"/>
+        </w:rPr>
+        <w:t xml:space="preserve"> and integrated as maven dependency as described in the oq-test-app POM on </w:t>
+      </w:r>
+      <w:hyperlink r:id="rId46" w:history="1">
+        <w:r>
+          <w:rPr>
+            <w:rStyle w:val="Hyperlink"/>
+            <w:highlight w:val="yellow"/>
+            <w:lang w:val="en-GB" w:eastAsia="de-DE"/>
+          </w:rPr>
+          <w:t>https://github.com/sableu/BDD4OQ</w:t>
+        </w:r>
+      </w:hyperlink>
+      <w:r>
+        <w:rPr>
+          <w:highlight w:val="yellow"/>
+          <w:lang w:val="en-GB" w:eastAsia="de-DE"/>
+        </w:rPr>
+        <w:t>.......</w:t>
+      </w:r>
+    </w:p>
+    <w:p>
+      <w:pPr>
+        <w:pStyle w:val="ListParagraph"/>
+        <w:numPr>
+          <w:ilvl w:val="0"/>
+          <w:numId w:val="33"/>
+        </w:numPr>
+        <w:jc w:val="left"/>
+        <w:rPr>
+          <w:lang w:val="en-GB" w:eastAsia="de-DE"/>
+        </w:rPr>
+      </w:pPr>
+      <w:r>
+        <w:rPr>
+          <w:lang w:val="en-CH" w:eastAsia="de-DE"/>
+        </w:rPr>
+        <w:t xml:space="preserve">Chrome Browser </w:t>
+      </w:r>
+      <w:r>
+        <w:rPr>
+          <w:lang w:val="en-CH" w:eastAsia="de-DE"/>
+        </w:rPr>
+        <w:t>Version 80.0</w:t>
+      </w:r>
+    </w:p>
+    <w:p>
+      <w:pPr>
+        <w:pStyle w:val="ListParagraph"/>
+        <w:numPr>
+          <w:ilvl w:val="0"/>
+          <w:numId w:val="33"/>
+        </w:numPr>
+        <w:jc w:val="left"/>
+        <w:rPr>
+          <w:lang w:val="en-GB" w:eastAsia="de-DE"/>
+        </w:rPr>
+      </w:pPr>
+      <w:r>
+        <w:rPr>
+          <w:lang w:val="en-CH" w:eastAsia="de-DE"/>
+        </w:rPr>
+        <w:t xml:space="preserve">Chrome Driver Version 80.0 downloaded from (200406 - </w:t>
+      </w:r>
+      <w:hyperlink r:id="rId47" w:history="1">
+        <w:r>
+          <w:rPr>
+            <w:rStyle w:val="Hyperlink"/>
+            <w:lang w:val="en-GB"/>
+          </w:rPr>
+          <w:t>https://chromedriver.chromium.org/downloads</w:t>
+        </w:r>
+      </w:hyperlink>
+      <w:r>
+        <w:rPr>
+          <w:lang w:val="en-CH"/>
+        </w:rPr>
+        <w:t xml:space="preserve">) to allow automated testing by Selenium (200406 - </w:t>
+      </w:r>
+      <w:hyperlink r:id="rId48" w:history="1">
+        <w:r>
+          <w:rPr>
+            <w:rStyle w:val="Hyperlink"/>
+            <w:lang w:val="en-GB"/>
+          </w:rPr>
+          <w:t>https://chromedriver.chromium.org/</w:t>
+        </w:r>
+      </w:hyperlink>
+      <w:r>
+        <w:rPr>
+          <w:lang w:val="en-CH"/>
+        </w:rPr>
+        <w:t>)</w:t>
+      </w:r>
+      <w:r>
+        <w:rPr>
+          <w:lang w:val="en-GB" w:eastAsia="de-DE"/>
+        </w:rPr>
         <w:br/>
       </w:r>
     </w:p>
@@ -14515,14 +14324,14 @@
           <w:lang w:val="en-GB"/>
         </w:rPr>
       </w:pPr>
-      <w:bookmarkStart w:id="24" w:name="_Toc37082278"/>
+      <w:bookmarkStart w:id="25" w:name="_Toc37082278"/>
       <w:r>
         <w:rPr>
           <w:lang w:val="en-GB"/>
         </w:rPr>
         <w:t>Method</w:t>
       </w:r>
-      <w:bookmarkEnd w:id="24"/>
+      <w:bookmarkEnd w:id="25"/>
     </w:p>
     <w:p>
       <w:pPr>
@@ -14603,11 +14412,12 @@
           <w:lang w:val="en-GB"/>
         </w:rPr>
       </w:pPr>
-      <w:bookmarkStart w:id="25" w:name="_Toc37082279"/>
-      <w:r>
-        <w:rPr>
-          <w:lang w:val="en-GB"/>
-        </w:rPr>
+      <w:bookmarkStart w:id="26" w:name="_Toc37082279"/>
+      <w:r>
+        <w:rPr>
+          <w:lang w:val="en-GB"/>
+        </w:rPr>
+        <w:lastRenderedPageBreak/>
         <w:t>Evaluation</w:t>
       </w:r>
       <w:r>
@@ -14616,7 +14426,7 @@
         </w:rPr>
         <w:t>s</w:t>
       </w:r>
-      <w:bookmarkEnd w:id="25"/>
+      <w:bookmarkEnd w:id="26"/>
     </w:p>
     <w:p>
       <w:pPr>
@@ -14625,7 +14435,7 @@
           <w:lang w:val="en-GB"/>
         </w:rPr>
       </w:pPr>
-      <w:bookmarkStart w:id="26" w:name="_Toc37082280"/>
+      <w:bookmarkStart w:id="27" w:name="_Toc37082280"/>
       <w:r>
         <w:rPr>
           <w:lang w:val="en-GB"/>
@@ -14644,7 +14454,7 @@
         </w:rPr>
         <w:t>luation</w:t>
       </w:r>
-      <w:bookmarkEnd w:id="26"/>
+      <w:bookmarkEnd w:id="27"/>
       <w:r>
         <w:rPr>
           <w:lang w:val="en-GB"/>
@@ -14663,21 +14473,7 @@
         <w:rPr>
           <w:lang w:val="en-GB"/>
         </w:rPr>
-        <w:t xml:space="preserve">Tool Evaluation for Cucumber/Gherkin, </w:t>
-      </w:r>
-      <w:proofErr w:type="spellStart"/>
-      <w:r>
-        <w:rPr>
-          <w:lang w:val="en-GB"/>
-        </w:rPr>
-        <w:t>Scenarioo</w:t>
-      </w:r>
-      <w:proofErr w:type="spellEnd"/>
-      <w:r>
-        <w:rPr>
-          <w:lang w:val="en-GB"/>
-        </w:rPr>
-        <w:t xml:space="preserve"> and Selenium</w:t>
+        <w:t>Tool Evaluation for Cucumber/Gherkin, Scenarioo and Selenium</w:t>
       </w:r>
       <w:r>
         <w:rPr>
@@ -14735,7 +14531,7 @@
           <w:lang w:val="en-GB"/>
         </w:rPr>
       </w:pPr>
-      <w:bookmarkStart w:id="27" w:name="_Toc37082281"/>
+      <w:bookmarkStart w:id="28" w:name="_Toc37082281"/>
       <w:r>
         <w:rPr>
           <w:lang w:val="en-GB"/>
@@ -14754,7 +14550,7 @@
         </w:rPr>
         <w:t>Prototype</w:t>
       </w:r>
-      <w:bookmarkEnd w:id="27"/>
+      <w:bookmarkEnd w:id="28"/>
       <w:r>
         <w:rPr>
           <w:lang w:val="en-GB"/>
@@ -14790,16 +14586,8 @@
         <w:rPr>
           <w:lang w:val="en-GB"/>
         </w:rPr>
-        <w:t xml:space="preserve">done by </w:t>
-      </w:r>
-      <w:proofErr w:type="spellStart"/>
-      <w:r>
-        <w:rPr>
-          <w:lang w:val="en-GB"/>
-        </w:rPr>
-        <w:t>wega</w:t>
-      </w:r>
-      <w:proofErr w:type="spellEnd"/>
+        <w:t>done by wega</w:t>
+      </w:r>
       <w:r>
         <w:rPr>
           <w:lang w:val="en-GB"/>
@@ -14990,7 +14778,7 @@
           <w:lang w:val="en-GB"/>
         </w:rPr>
       </w:pPr>
-      <w:bookmarkStart w:id="28" w:name="_Toc37082282"/>
+      <w:bookmarkStart w:id="29" w:name="_Toc37082282"/>
       <w:r>
         <w:rPr>
           <w:lang w:val="en-GB"/>
@@ -14998,7 +14786,7 @@
         <w:lastRenderedPageBreak/>
         <w:t>Computerised System Validation according to GAMP5</w:t>
       </w:r>
-      <w:bookmarkEnd w:id="28"/>
+      <w:bookmarkEnd w:id="29"/>
     </w:p>
     <w:p>
       <w:pPr>
@@ -15015,7 +14803,7 @@
           <w:lang w:val="en-GB"/>
         </w:rPr>
       </w:pPr>
-      <w:bookmarkStart w:id="29" w:name="_Toc37082283"/>
+      <w:bookmarkStart w:id="30" w:name="_Toc37082283"/>
       <w:r>
         <w:rPr>
           <w:lang w:val="en-GB"/>
@@ -15028,7 +14816,7 @@
         </w:rPr>
         <w:t>: An Overview</w:t>
       </w:r>
-      <w:bookmarkEnd w:id="29"/>
+      <w:bookmarkEnd w:id="30"/>
     </w:p>
     <w:p>
       <w:pPr>
@@ -15044,14 +14832,14 @@
           <w:lang w:val="en-GB"/>
         </w:rPr>
       </w:pPr>
-      <w:bookmarkStart w:id="30" w:name="_Toc37082284"/>
+      <w:bookmarkStart w:id="31" w:name="_Toc37082284"/>
       <w:r>
         <w:rPr>
           <w:lang w:val="en-GB"/>
         </w:rPr>
         <w:t>What is GAMP5</w:t>
       </w:r>
-      <w:bookmarkEnd w:id="30"/>
+      <w:bookmarkEnd w:id="31"/>
     </w:p>
     <w:p>
       <w:pPr>
@@ -15067,14 +14855,14 @@
           <w:lang w:val="en-GB"/>
         </w:rPr>
       </w:pPr>
-      <w:bookmarkStart w:id="31" w:name="_Toc37082285"/>
+      <w:bookmarkStart w:id="32" w:name="_Toc37082285"/>
       <w:r>
         <w:rPr>
           <w:lang w:val="en-GB"/>
         </w:rPr>
         <w:t>Key Concepts</w:t>
       </w:r>
-      <w:bookmarkEnd w:id="31"/>
+      <w:bookmarkEnd w:id="32"/>
     </w:p>
     <w:p>
       <w:pPr>
@@ -15097,14 +14885,14 @@
           <w:lang w:val="en-GB"/>
         </w:rPr>
       </w:pPr>
-      <w:bookmarkStart w:id="32" w:name="_Toc37082286"/>
+      <w:bookmarkStart w:id="33" w:name="_Toc37082286"/>
       <w:r>
         <w:rPr>
           <w:lang w:val="en-GB"/>
         </w:rPr>
         <w:t>Life Cycle Approach</w:t>
       </w:r>
-      <w:bookmarkEnd w:id="32"/>
+      <w:bookmarkEnd w:id="33"/>
     </w:p>
     <w:p>
       <w:pPr>
@@ -15127,14 +14915,14 @@
           <w:lang w:val="en-GB"/>
         </w:rPr>
       </w:pPr>
-      <w:bookmarkStart w:id="33" w:name="_Toc37082287"/>
+      <w:bookmarkStart w:id="34" w:name="_Toc37082287"/>
       <w:r>
         <w:rPr>
           <w:lang w:val="en-GB"/>
         </w:rPr>
         <w:t>Product Categories</w:t>
       </w:r>
-      <w:bookmarkEnd w:id="33"/>
+      <w:bookmarkEnd w:id="34"/>
     </w:p>
     <w:p>
       <w:pPr>
@@ -15157,14 +14945,14 @@
           <w:lang w:val="en-GB"/>
         </w:rPr>
       </w:pPr>
-      <w:bookmarkStart w:id="34" w:name="_Toc37082288"/>
+      <w:bookmarkStart w:id="35" w:name="_Toc37082288"/>
       <w:r>
         <w:rPr>
           <w:lang w:val="en-GB"/>
         </w:rPr>
         <w:t>Project Phase for Category 5 Software</w:t>
       </w:r>
-      <w:bookmarkEnd w:id="34"/>
+      <w:bookmarkEnd w:id="35"/>
     </w:p>
     <w:p>
       <w:pPr>
@@ -15187,14 +14975,14 @@
           <w:lang w:val="en-GB"/>
         </w:rPr>
       </w:pPr>
-      <w:bookmarkStart w:id="35" w:name="_Toc37082289"/>
+      <w:bookmarkStart w:id="36" w:name="_Toc37082289"/>
       <w:r>
         <w:rPr>
           <w:lang w:val="en-GB"/>
         </w:rPr>
         <w:t>Automated Testing</w:t>
       </w:r>
-      <w:bookmarkEnd w:id="35"/>
+      <w:bookmarkEnd w:id="36"/>
       <w:r>
         <w:rPr>
           <w:lang w:val="en-GB"/>
@@ -15240,7 +15028,7 @@
           <w:lang w:val="en-GB"/>
         </w:rPr>
       </w:pPr>
-      <w:bookmarkStart w:id="36" w:name="_Toc37082290"/>
+      <w:bookmarkStart w:id="37" w:name="_Toc37082290"/>
       <w:r>
         <w:rPr>
           <w:lang w:val="en-GB"/>
@@ -15248,7 +15036,7 @@
         <w:lastRenderedPageBreak/>
         <w:t>OQs According to GAMP5</w:t>
       </w:r>
-      <w:bookmarkEnd w:id="36"/>
+      <w:bookmarkEnd w:id="37"/>
     </w:p>
     <w:p>
       <w:pPr>
@@ -15264,21 +15052,146 @@
           <w:lang w:val="en-GB"/>
         </w:rPr>
       </w:pPr>
-      <w:bookmarkStart w:id="37" w:name="_Toc37082291"/>
-      <w:r>
-        <w:rPr>
-          <w:lang w:val="en-GB"/>
-        </w:rPr>
-        <w:t>Writing OQs</w:t>
-      </w:r>
-      <w:bookmarkEnd w:id="37"/>
-    </w:p>
-    <w:p>
-      <w:pPr>
-        <w:rPr>
-          <w:lang w:val="en-GB"/>
-        </w:rPr>
-      </w:pPr>
+      <w:bookmarkStart w:id="38" w:name="_Toc37082291"/>
+      <w:r>
+        <w:rPr>
+          <w:lang w:val="en-GB"/>
+        </w:rPr>
+        <w:t>Writin</w:t>
+      </w:r>
+      <w:r>
+        <w:rPr>
+          <w:lang w:val="en-CH"/>
+        </w:rPr>
+        <w:t>g</w:t>
+      </w:r>
+      <w:r>
+        <w:rPr>
+          <w:lang w:val="en-GB"/>
+        </w:rPr>
+        <w:t xml:space="preserve"> OQs</w:t>
+      </w:r>
+      <w:bookmarkEnd w:id="38"/>
+    </w:p>
+    <w:p>
+      <w:pPr>
+        <w:rPr>
+          <w:lang w:val="en-CH"/>
+        </w:rPr>
+      </w:pPr>
+      <w:r>
+        <w:rPr>
+          <w:lang w:val="en-CH"/>
+        </w:rPr>
+        <w:t xml:space="preserve">Im folgenden ein paar Brain-storming Gedanken </w:t>
+      </w:r>
+      <w:r>
+        <w:rPr>
+          <w:lang w:val="en-CH"/>
+        </w:rPr>
+        <w:sym w:font="Wingdings" w:char="F0E0"/>
+      </w:r>
+      <w:r>
+        <w:rPr>
+          <w:lang w:val="en-CH"/>
+        </w:rPr>
+        <w:t xml:space="preserve"> gehört eigetnlich weiter unten im Kombinierten Prozess.</w:t>
+      </w:r>
+    </w:p>
+    <w:p>
+      <w:pPr>
+        <w:rPr>
+          <w:lang w:val="en-CH"/>
+        </w:rPr>
+      </w:pPr>
+      <w:r>
+        <w:rPr>
+          <w:lang w:val="en-CH"/>
+        </w:rPr>
+        <w:t>In the BDD Framework Functional Specifications and Functional Testautomation are based on the same Script, therefore writing OQs in BDD is writing functional specifications.</w:t>
+      </w:r>
+    </w:p>
+    <w:p>
+      <w:pPr>
+        <w:rPr>
+          <w:lang w:val="en-CH"/>
+        </w:rPr>
+      </w:pPr>
+      <w:r>
+        <w:rPr>
+          <w:lang w:val="en-CH"/>
+        </w:rPr>
+        <w:t>Functional Specification specifications are based on user requirements:</w:t>
+      </w:r>
+    </w:p>
+    <w:p>
+      <w:pPr>
+        <w:rPr>
+          <w:lang w:val="en-CH"/>
+        </w:rPr>
+      </w:pPr>
+      <w:r>
+        <w:rPr>
+          <w:lang w:val="en-CH"/>
+        </w:rPr>
+        <w:t>Validation according to GAMP5 means the formal proof</w:t>
+      </w:r>
+      <w:r>
+        <w:rPr>
+          <w:lang w:val="en-CH"/>
+        </w:rPr>
+        <w:t xml:space="preserve"> for</w:t>
+      </w:r>
+    </w:p>
+    <w:p>
+      <w:pPr>
+        <w:rPr>
+          <w:lang w:val="en-CH"/>
+        </w:rPr>
+      </w:pPr>
+      <w:r>
+        <w:rPr>
+          <w:lang w:val="en-CH"/>
+        </w:rPr>
+        <w:t xml:space="preserve">Intended use </w:t>
+      </w:r>
+      <w:r>
+        <w:rPr>
+          <w:lang w:val="en-CH"/>
+        </w:rPr>
+        <w:sym w:font="Wingdings" w:char="F0E0"/>
+      </w:r>
+      <w:r>
+        <w:rPr>
+          <w:lang w:val="en-CH"/>
+        </w:rPr>
+        <w:t xml:space="preserve"> classical user requirements</w:t>
+      </w:r>
+    </w:p>
+    <w:p>
+      <w:pPr>
+        <w:rPr>
+          <w:lang w:val="en-CH"/>
+        </w:rPr>
+      </w:pPr>
+      <w:r>
+        <w:rPr>
+          <w:lang w:val="en-CH"/>
+        </w:rPr>
+        <w:t xml:space="preserve">Compliance </w:t>
+      </w:r>
+      <w:r>
+        <w:rPr>
+          <w:lang w:val="en-CH"/>
+        </w:rPr>
+        <w:sym w:font="Wingdings" w:char="F0E0"/>
+      </w:r>
+      <w:r>
+        <w:rPr>
+          <w:lang w:val="en-CH"/>
+        </w:rPr>
+        <w:t xml:space="preserve"> stakeholder requirement (regulatory affairs)</w:t>
+      </w:r>
     </w:p>
     <w:p>
       <w:pPr>
@@ -15287,14 +15200,14 @@
           <w:lang w:val="en-GB"/>
         </w:rPr>
       </w:pPr>
-      <w:bookmarkStart w:id="38" w:name="_Toc37082292"/>
+      <w:bookmarkStart w:id="39" w:name="_Toc37082292"/>
       <w:r>
         <w:rPr>
           <w:lang w:val="en-GB"/>
         </w:rPr>
         <w:t>Incorporating the Risk Assessment</w:t>
       </w:r>
-      <w:bookmarkEnd w:id="38"/>
+      <w:bookmarkEnd w:id="39"/>
     </w:p>
     <w:p>
       <w:pPr>
@@ -15310,14 +15223,14 @@
           <w:lang w:val="en-GB"/>
         </w:rPr>
       </w:pPr>
-      <w:bookmarkStart w:id="39" w:name="_Toc37082293"/>
+      <w:bookmarkStart w:id="40" w:name="_Toc37082293"/>
       <w:r>
         <w:rPr>
           <w:lang w:val="en-GB"/>
         </w:rPr>
         <w:t>Traceability</w:t>
       </w:r>
-      <w:bookmarkEnd w:id="39"/>
+      <w:bookmarkEnd w:id="40"/>
     </w:p>
     <w:p>
       <w:pPr>
@@ -15333,14 +15246,14 @@
           <w:lang w:val="en-GB"/>
         </w:rPr>
       </w:pPr>
-      <w:bookmarkStart w:id="40" w:name="_Toc37082294"/>
+      <w:bookmarkStart w:id="41" w:name="_Toc37082294"/>
       <w:r>
         <w:rPr>
           <w:lang w:val="en-GB"/>
         </w:rPr>
         <w:t>Specification- and Test Management</w:t>
       </w:r>
-      <w:bookmarkEnd w:id="40"/>
+      <w:bookmarkEnd w:id="41"/>
     </w:p>
     <w:p>
       <w:pPr>
@@ -15356,7 +15269,7 @@
           <w:lang w:val="en-GB"/>
         </w:rPr>
       </w:pPr>
-      <w:bookmarkStart w:id="41" w:name="_Toc37082295"/>
+      <w:bookmarkStart w:id="42" w:name="_Toc37082295"/>
       <w:r>
         <w:rPr>
           <w:lang w:val="en-GB"/>
@@ -15375,7 +15288,7 @@
         </w:rPr>
         <w:t xml:space="preserve"> OQs</w:t>
       </w:r>
-      <w:bookmarkEnd w:id="41"/>
+      <w:bookmarkEnd w:id="42"/>
     </w:p>
     <w:p>
       <w:pPr>
@@ -15430,7 +15343,7 @@
           <w:lang w:val="en-GB"/>
         </w:rPr>
       </w:pPr>
-      <w:bookmarkStart w:id="42" w:name="_Toc37082296"/>
+      <w:bookmarkStart w:id="43" w:name="_Toc37082296"/>
       <w:r>
         <w:rPr>
           <w:lang w:val="en-GB"/>
@@ -15438,7 +15351,7 @@
         <w:lastRenderedPageBreak/>
         <w:t>Behaviour Driven Development</w:t>
       </w:r>
-      <w:bookmarkEnd w:id="42"/>
+      <w:bookmarkEnd w:id="43"/>
     </w:p>
     <w:p>
       <w:pPr>
@@ -15489,12 +15402,6 @@
           <w:lang w:val="en-GB" w:eastAsia="de-DE"/>
         </w:rPr>
         <w:br/>
-      </w:r>
-      <w:proofErr w:type="spellStart"/>
-      <w:r>
-        <w:rPr>
-          <w:lang w:val="en-GB" w:eastAsia="de-DE"/>
-        </w:rPr>
         <w:t>G</w:t>
       </w:r>
       <w:r>
@@ -15521,28 +15428,7 @@
         <w:rPr>
           <w:lang w:val="en-GB" w:eastAsia="de-DE"/>
         </w:rPr>
-        <w:t>r</w:t>
-      </w:r>
-      <w:proofErr w:type="spellEnd"/>
-      <w:r>
-        <w:rPr>
-          <w:lang w:val="en-GB" w:eastAsia="de-DE"/>
-        </w:rPr>
-        <w:t xml:space="preserve"> Nagy and </w:t>
-      </w:r>
-      <w:proofErr w:type="spellStart"/>
-      <w:r>
-        <w:rPr>
-          <w:lang w:val="en-GB" w:eastAsia="de-DE"/>
-        </w:rPr>
-        <w:t>Seb</w:t>
-      </w:r>
-      <w:proofErr w:type="spellEnd"/>
-      <w:r>
-        <w:rPr>
-          <w:lang w:val="en-GB" w:eastAsia="de-DE"/>
-        </w:rPr>
-        <w:t xml:space="preserve"> Rose </w:t>
+        <w:t xml:space="preserve">r Nagy and Seb Rose </w:t>
       </w:r>
       <w:r>
         <w:rPr>
@@ -15568,21 +15454,7 @@
         <w:rPr>
           <w:lang w:val="en-GB" w:eastAsia="de-DE"/>
         </w:rPr>
-        <w:t xml:space="preserve">BDD in Action – </w:t>
-      </w:r>
-      <w:proofErr w:type="spellStart"/>
-      <w:r>
-        <w:rPr>
-          <w:lang w:val="en-GB" w:eastAsia="de-DE"/>
-        </w:rPr>
-        <w:t>Behavior</w:t>
-      </w:r>
-      <w:proofErr w:type="spellEnd"/>
-      <w:r>
-        <w:rPr>
-          <w:lang w:val="en-GB" w:eastAsia="de-DE"/>
-        </w:rPr>
-        <w:t xml:space="preserve">-Driven Development for the </w:t>
+        <w:t xml:space="preserve">BDD in Action – Behavior-Driven Development for the </w:t>
       </w:r>
       <w:r>
         <w:rPr>
@@ -15634,16 +15506,8 @@
           <w:lang w:val="en-GB" w:eastAsia="de-DE"/>
         </w:rPr>
         <w:br/>
-        <w:t xml:space="preserve">Kamil </w:t>
-      </w:r>
-      <w:proofErr w:type="spellStart"/>
-      <w:r>
-        <w:rPr>
-          <w:lang w:val="en-GB" w:eastAsia="de-DE"/>
-        </w:rPr>
-        <w:t>Nicieja</w:t>
-      </w:r>
-      <w:proofErr w:type="spellEnd"/>
+        <w:t>Kamil Nicieja</w:t>
+      </w:r>
       <w:r>
         <w:rPr>
           <w:lang w:val="en-GB" w:eastAsia="de-DE"/>
@@ -15667,7 +15531,7 @@
           <w:lang w:val="en-GB"/>
         </w:rPr>
       </w:pPr>
-      <w:bookmarkStart w:id="43" w:name="_Toc37082297"/>
+      <w:bookmarkStart w:id="44" w:name="_Toc37082297"/>
       <w:r>
         <w:rPr>
           <w:lang w:val="en-GB"/>
@@ -15686,7 +15550,7 @@
         </w:rPr>
         <w:t>s</w:t>
       </w:r>
-      <w:bookmarkEnd w:id="43"/>
+      <w:bookmarkEnd w:id="44"/>
     </w:p>
     <w:p>
       <w:pPr>
@@ -15702,7 +15566,7 @@
           <w:lang w:val="en-GB"/>
         </w:rPr>
       </w:pPr>
-      <w:bookmarkStart w:id="44" w:name="_Toc37082298"/>
+      <w:bookmarkStart w:id="45" w:name="_Toc37082298"/>
       <w:r>
         <w:rPr>
           <w:lang w:val="en-GB"/>
@@ -15721,7 +15585,7 @@
         </w:rPr>
         <w:t xml:space="preserve"> An Overview</w:t>
       </w:r>
-      <w:bookmarkEnd w:id="44"/>
+      <w:bookmarkEnd w:id="45"/>
     </w:p>
     <w:p>
       <w:pPr>
@@ -15737,14 +15601,14 @@
           <w:lang w:val="en-GB"/>
         </w:rPr>
       </w:pPr>
-      <w:bookmarkStart w:id="45" w:name="_Toc37082299"/>
+      <w:bookmarkStart w:id="46" w:name="_Toc37082299"/>
       <w:r>
         <w:rPr>
           <w:lang w:val="en-GB"/>
         </w:rPr>
         <w:t>Writing Executable Specifications with Gherkin</w:t>
       </w:r>
-      <w:bookmarkEnd w:id="45"/>
+      <w:bookmarkEnd w:id="46"/>
     </w:p>
     <w:p>
       <w:pPr>
@@ -15761,44 +15625,8 @@
         <w:rPr>
           <w:lang w:val="en-GB" w:eastAsia="de-DE"/>
         </w:rPr>
-        <w:t xml:space="preserve"> </w:t>
-      </w:r>
-      <w:proofErr w:type="spellStart"/>
-      <w:r>
-        <w:rPr>
-          <w:lang w:val="en-GB" w:eastAsia="de-DE"/>
-        </w:rPr>
-        <w:t>Basierend</w:t>
-      </w:r>
-      <w:proofErr w:type="spellEnd"/>
-      <w:r>
-        <w:rPr>
-          <w:lang w:val="en-GB" w:eastAsia="de-DE"/>
-        </w:rPr>
-        <w:t xml:space="preserve"> auf </w:t>
-      </w:r>
-      <w:proofErr w:type="spellStart"/>
-      <w:r>
-        <w:rPr>
-          <w:lang w:val="en-GB" w:eastAsia="de-DE"/>
-        </w:rPr>
-        <w:t>dem</w:t>
-      </w:r>
-      <w:proofErr w:type="spellEnd"/>
-      <w:r>
-        <w:rPr>
-          <w:lang w:val="en-GB" w:eastAsia="de-DE"/>
-        </w:rPr>
-        <w:t xml:space="preserve"> Buch: Writing Great Specifications: Using specification by example and Gherkin von Kamil </w:t>
-      </w:r>
-      <w:proofErr w:type="spellStart"/>
-      <w:r>
-        <w:rPr>
-          <w:lang w:val="en-GB" w:eastAsia="de-DE"/>
-        </w:rPr>
-        <w:t>Nicieja</w:t>
-      </w:r>
-      <w:proofErr w:type="spellEnd"/>
+        <w:t xml:space="preserve"> Basierend auf dem Buch: Writing Great Specifications: Using specification by example and Gherkin von Kamil Nicieja</w:t>
+      </w:r>
     </w:p>
     <w:p>
       <w:pPr>
@@ -15814,14 +15642,14 @@
           <w:lang w:val="en-GB"/>
         </w:rPr>
       </w:pPr>
-      <w:bookmarkStart w:id="46" w:name="_Toc37082300"/>
+      <w:bookmarkStart w:id="47" w:name="_Toc37082300"/>
       <w:r>
         <w:rPr>
           <w:lang w:val="en-GB"/>
         </w:rPr>
         <w:t>Automation Tools</w:t>
       </w:r>
-      <w:bookmarkEnd w:id="46"/>
+      <w:bookmarkEnd w:id="47"/>
     </w:p>
     <w:p>
       <w:pPr>
@@ -15849,7 +15677,7 @@
         </w:rPr>
         <w:t xml:space="preserve">Cucumber/Gherkin: </w:t>
       </w:r>
-      <w:hyperlink r:id="rId42" w:history="1">
+      <w:hyperlink r:id="rId49" w:history="1">
         <w:r>
           <w:rPr>
             <w:rStyle w:val="Hyperlink"/>
@@ -15879,21 +15707,13 @@
         <w:br/>
         <w:t xml:space="preserve">- </w:t>
       </w:r>
-      <w:proofErr w:type="spellStart"/>
-      <w:r>
-        <w:rPr>
-          <w:lang w:val="en-GB"/>
-        </w:rPr>
-        <w:t>Scenarioo</w:t>
-      </w:r>
-      <w:proofErr w:type="spellEnd"/>
-      <w:r>
-        <w:rPr>
-          <w:lang w:val="en-GB"/>
-        </w:rPr>
-        <w:t xml:space="preserve">: </w:t>
-      </w:r>
-      <w:hyperlink r:id="rId43" w:history="1">
+      <w:r>
+        <w:rPr>
+          <w:lang w:val="en-GB"/>
+        </w:rPr>
+        <w:t xml:space="preserve">Scenarioo: </w:t>
+      </w:r>
+      <w:hyperlink r:id="rId50" w:history="1">
         <w:r>
           <w:rPr>
             <w:rStyle w:val="Hyperlink"/>
@@ -15915,7 +15735,7 @@
         </w:rPr>
         <w:t xml:space="preserve">Selenium: </w:t>
       </w:r>
-      <w:hyperlink r:id="rId44" w:history="1">
+      <w:hyperlink r:id="rId51" w:history="1">
         <w:r>
           <w:rPr>
             <w:rStyle w:val="Hyperlink"/>
@@ -15939,7 +15759,7 @@
           <w:lang w:val="en-GB"/>
         </w:rPr>
       </w:pPr>
-      <w:bookmarkStart w:id="47" w:name="_Toc37082301"/>
+      <w:bookmarkStart w:id="48" w:name="_Toc37082301"/>
       <w:r>
         <w:rPr>
           <w:lang w:val="en-GB"/>
@@ -15965,7 +15785,7 @@
         </w:rPr>
         <w:t>combined process</w:t>
       </w:r>
-      <w:bookmarkEnd w:id="47"/>
+      <w:bookmarkEnd w:id="48"/>
     </w:p>
     <w:p>
       <w:pPr>
@@ -15981,14 +15801,14 @@
           <w:lang w:val="en-GB"/>
         </w:rPr>
       </w:pPr>
-      <w:bookmarkStart w:id="48" w:name="_Toc37082302"/>
+      <w:bookmarkStart w:id="49" w:name="_Toc37082302"/>
       <w:r>
         <w:rPr>
           <w:lang w:val="en-GB"/>
         </w:rPr>
         <w:t>Organisation, Roles, Responsibilities</w:t>
       </w:r>
-      <w:bookmarkEnd w:id="48"/>
+      <w:bookmarkEnd w:id="49"/>
     </w:p>
     <w:p>
       <w:pPr>
@@ -16004,14 +15824,14 @@
           <w:lang w:val="en-GB"/>
         </w:rPr>
       </w:pPr>
-      <w:bookmarkStart w:id="49" w:name="_Toc37082303"/>
+      <w:bookmarkStart w:id="50" w:name="_Toc37082303"/>
       <w:r>
         <w:rPr>
           <w:lang w:val="en-GB"/>
         </w:rPr>
         <w:t>QA Process</w:t>
       </w:r>
-      <w:bookmarkEnd w:id="49"/>
+      <w:bookmarkEnd w:id="50"/>
     </w:p>
     <w:p>
       <w:pPr>
@@ -16027,28 +15847,14 @@
           <w:lang w:val="en-GB"/>
         </w:rPr>
       </w:pPr>
-      <w:bookmarkStart w:id="50" w:name="_Toc37082304"/>
-      <w:r>
-        <w:rPr>
-          <w:lang w:val="en-GB"/>
-        </w:rPr>
-        <w:t xml:space="preserve">Test Automation Tool Validation for Cucumber/Gherkin, </w:t>
-      </w:r>
-      <w:proofErr w:type="spellStart"/>
-      <w:r>
-        <w:rPr>
-          <w:lang w:val="en-GB"/>
-        </w:rPr>
-        <w:t>Scenarioo</w:t>
-      </w:r>
-      <w:proofErr w:type="spellEnd"/>
-      <w:r>
-        <w:rPr>
-          <w:lang w:val="en-GB"/>
-        </w:rPr>
-        <w:t>, Selenium and their interactions</w:t>
-      </w:r>
-      <w:bookmarkEnd w:id="50"/>
+      <w:bookmarkStart w:id="51" w:name="_Toc37082304"/>
+      <w:r>
+        <w:rPr>
+          <w:lang w:val="en-GB"/>
+        </w:rPr>
+        <w:t>Test Automation Tool Validation for Cucumber/Gherkin, Scenarioo, Selenium and their interactions</w:t>
+      </w:r>
+      <w:bookmarkEnd w:id="51"/>
     </w:p>
     <w:p>
       <w:pPr>
@@ -16078,7 +15884,7 @@
           <w:lang w:val="en-GB"/>
         </w:rPr>
       </w:pPr>
-      <w:bookmarkStart w:id="51" w:name="_Toc37082305"/>
+      <w:bookmarkStart w:id="52" w:name="_Toc37082305"/>
       <w:r>
         <w:rPr>
           <w:lang w:val="en-GB"/>
@@ -16086,7 +15892,7 @@
         <w:lastRenderedPageBreak/>
         <w:t>Prototyping</w:t>
       </w:r>
-      <w:bookmarkEnd w:id="51"/>
+      <w:bookmarkEnd w:id="52"/>
     </w:p>
     <w:p>
       <w:pPr>
@@ -16095,14 +15901,14 @@
           <w:lang w:val="en-GB"/>
         </w:rPr>
       </w:pPr>
-      <w:bookmarkStart w:id="52" w:name="_Toc37082306"/>
+      <w:bookmarkStart w:id="53" w:name="_Toc37082306"/>
       <w:r>
         <w:rPr>
           <w:lang w:val="en-GB"/>
         </w:rPr>
         <w:t>Tool-Validation</w:t>
       </w:r>
-      <w:bookmarkEnd w:id="52"/>
+      <w:bookmarkEnd w:id="53"/>
     </w:p>
     <w:p>
       <w:pPr>
@@ -16127,112 +15933,65 @@
         <w:rPr>
           <w:lang w:val="en-GB"/>
         </w:rPr>
-        <w:t xml:space="preserve">Category 1 (Selenium, Cucumber Gherkin </w:t>
-      </w:r>
-      <w:proofErr w:type="spellStart"/>
-      <w:r>
-        <w:rPr>
-          <w:lang w:val="en-GB"/>
-        </w:rPr>
-        <w:t>nach</w:t>
-      </w:r>
-      <w:proofErr w:type="spellEnd"/>
-      <w:r>
-        <w:rPr>
-          <w:lang w:val="en-GB"/>
-        </w:rPr>
-        <w:t xml:space="preserve"> GAMP5)</w:t>
-      </w:r>
-    </w:p>
-    <w:p>
-      <w:pPr>
-        <w:rPr>
-          <w:lang w:val="en-GB"/>
-        </w:rPr>
-      </w:pPr>
-      <w:r>
-        <w:rPr>
-          <w:lang w:val="en-GB"/>
-        </w:rPr>
-        <w:t>Category 3 (</w:t>
-      </w:r>
-      <w:proofErr w:type="spellStart"/>
-      <w:r>
-        <w:rPr>
-          <w:lang w:val="en-GB"/>
-        </w:rPr>
-        <w:t>Scenarioo</w:t>
-      </w:r>
-      <w:proofErr w:type="spellEnd"/>
+        <w:t>Category 1 (Selenium, Cucumber Gherkin nach GAMP5)</w:t>
+      </w:r>
+    </w:p>
+    <w:p>
+      <w:pPr>
+        <w:rPr>
+          <w:lang w:val="en-GB"/>
+        </w:rPr>
+      </w:pPr>
+      <w:r>
+        <w:rPr>
+          <w:lang w:val="en-GB"/>
+        </w:rPr>
+        <w:t>Category 3 (Scenarioo</w:t>
+      </w:r>
       <w:r>
         <w:rPr>
           <w:lang w:val="en-GB"/>
         </w:rPr>
         <w:t>)</w:t>
       </w:r>
-      <w:bookmarkStart w:id="53" w:name="_GoBack"/>
-      <w:bookmarkEnd w:id="53"/>
-    </w:p>
-    <w:p>
-      <w:pPr>
-        <w:rPr>
-          <w:lang w:val="en-GB"/>
-        </w:rPr>
-      </w:pPr>
-      <w:proofErr w:type="spellStart"/>
-      <w:r>
-        <w:rPr>
-          <w:lang w:val="en-GB"/>
-        </w:rPr>
-        <w:t>Versionskontrolle</w:t>
-      </w:r>
-      <w:proofErr w:type="spellEnd"/>
+    </w:p>
+    <w:p>
+      <w:pPr>
+        <w:rPr>
+          <w:lang w:val="en-CH"/>
+        </w:rPr>
+      </w:pPr>
+      <w:r>
+        <w:rPr>
+          <w:lang w:val="en-CH"/>
+        </w:rPr>
+        <w:t>Category 5 (Cucumber Reporter Plugin)</w:t>
+      </w:r>
+    </w:p>
+    <w:p>
+      <w:pPr>
+        <w:rPr>
+          <w:lang w:val="en-GB"/>
+        </w:rPr>
+      </w:pPr>
+      <w:r>
+        <w:rPr>
+          <w:lang w:val="en-GB"/>
+        </w:rPr>
+        <w:t xml:space="preserve">Versionskontrolle ist wichtig </w:t>
+      </w:r>
+      <w:r>
+        <w:rPr>
+          <w:lang w:val="en-GB"/>
+        </w:rPr>
+        <w:sym w:font="Wingdings" w:char="F0E0"/>
+      </w:r>
       <w:r>
         <w:rPr>
           <w:lang w:val="en-GB"/>
         </w:rPr>
         <w:t xml:space="preserve"> </w:t>
       </w:r>
-      <w:proofErr w:type="spellStart"/>
-      <w:r>
-        <w:rPr>
-          <w:lang w:val="en-GB"/>
-        </w:rPr>
-        <w:t>ist</w:t>
-      </w:r>
-      <w:proofErr w:type="spellEnd"/>
-      <w:r>
-        <w:rPr>
-          <w:lang w:val="en-GB"/>
-        </w:rPr>
-        <w:t xml:space="preserve"> </w:t>
-      </w:r>
-      <w:proofErr w:type="spellStart"/>
-      <w:r>
-        <w:rPr>
-          <w:lang w:val="en-GB"/>
-        </w:rPr>
-        <w:t>wichtig</w:t>
-      </w:r>
-      <w:proofErr w:type="spellEnd"/>
-      <w:r>
-        <w:rPr>
-          <w:lang w:val="en-GB"/>
-        </w:rPr>
-        <w:t xml:space="preserve"> </w:t>
-      </w:r>
-      <w:r>
-        <w:rPr>
-          <w:lang w:val="en-GB"/>
-        </w:rPr>
-        <w:sym w:font="Wingdings" w:char="F0E0"/>
-      </w:r>
-      <w:r>
-        <w:rPr>
-          <w:lang w:val="en-GB"/>
-        </w:rPr>
-        <w:t xml:space="preserve"> </w:t>
-      </w:r>
       <w:r>
         <w:rPr>
           <w:lang w:val="en-GB"/>
@@ -16243,147 +16002,19 @@
         <w:rPr>
           <w:lang w:val="en-GB"/>
         </w:rPr>
-        <w:t xml:space="preserve">, das </w:t>
-      </w:r>
-      <w:proofErr w:type="spellStart"/>
-      <w:r>
-        <w:rPr>
-          <w:lang w:val="en-GB"/>
-        </w:rPr>
-        <w:t>hier</w:t>
-      </w:r>
-      <w:proofErr w:type="spellEnd"/>
-      <w:r>
-        <w:rPr>
-          <w:lang w:val="en-GB"/>
-        </w:rPr>
-        <w:t xml:space="preserve"> </w:t>
-      </w:r>
-      <w:proofErr w:type="spellStart"/>
-      <w:r>
-        <w:rPr>
-          <w:lang w:val="en-GB"/>
-        </w:rPr>
-        <w:t>über</w:t>
-      </w:r>
-      <w:proofErr w:type="spellEnd"/>
-      <w:r>
-        <w:rPr>
-          <w:lang w:val="en-GB"/>
-        </w:rPr>
-        <w:t xml:space="preserve"> die Dependencies </w:t>
-      </w:r>
-      <w:proofErr w:type="spellStart"/>
-      <w:r>
-        <w:rPr>
-          <w:lang w:val="en-GB"/>
-        </w:rPr>
-        <w:t>erlaubt</w:t>
-      </w:r>
-      <w:proofErr w:type="spellEnd"/>
-      <w:r>
-        <w:rPr>
-          <w:lang w:val="en-GB"/>
-        </w:rPr>
-        <w:t xml:space="preserve"> es </w:t>
-      </w:r>
-      <w:proofErr w:type="spellStart"/>
-      <w:r>
-        <w:rPr>
-          <w:lang w:val="en-GB"/>
-        </w:rPr>
-        <w:t>zu</w:t>
-      </w:r>
-      <w:proofErr w:type="spellEnd"/>
-      <w:r>
-        <w:rPr>
-          <w:lang w:val="en-GB"/>
-        </w:rPr>
-        <w:t xml:space="preserve"> </w:t>
-      </w:r>
-      <w:proofErr w:type="spellStart"/>
-      <w:r>
-        <w:rPr>
-          <w:lang w:val="en-GB"/>
-        </w:rPr>
-        <w:t>kontrollieren</w:t>
-      </w:r>
-      <w:proofErr w:type="spellEnd"/>
-      <w:r>
-        <w:rPr>
-          <w:lang w:val="en-GB"/>
-        </w:rPr>
-        <w:t xml:space="preserve">, </w:t>
-      </w:r>
-      <w:proofErr w:type="spellStart"/>
-      <w:r>
-        <w:rPr>
-          <w:lang w:val="en-GB"/>
-        </w:rPr>
-        <w:t>deshalb</w:t>
-      </w:r>
-      <w:proofErr w:type="spellEnd"/>
-      <w:r>
-        <w:rPr>
-          <w:lang w:val="en-GB"/>
-        </w:rPr>
-        <w:t xml:space="preserve"> </w:t>
-      </w:r>
-      <w:proofErr w:type="spellStart"/>
-      <w:r>
-        <w:rPr>
-          <w:lang w:val="en-GB"/>
-        </w:rPr>
-        <w:t>ist</w:t>
-      </w:r>
-      <w:proofErr w:type="spellEnd"/>
-      <w:r>
-        <w:rPr>
-          <w:lang w:val="en-GB"/>
-        </w:rPr>
-        <w:t xml:space="preserve"> </w:t>
-      </w:r>
-      <w:proofErr w:type="spellStart"/>
-      <w:r>
-        <w:rPr>
-          <w:lang w:val="en-GB"/>
-        </w:rPr>
-        <w:t>Mave</w:t>
-      </w:r>
-      <w:proofErr w:type="spellEnd"/>
-      <w:r>
-        <w:rPr>
-          <w:lang w:val="en-GB"/>
-        </w:rPr>
-        <w:t xml:space="preserve"> </w:t>
-      </w:r>
-      <w:proofErr w:type="spellStart"/>
-      <w:r>
-        <w:rPr>
-          <w:lang w:val="en-GB"/>
-        </w:rPr>
-        <w:t>wichtig</w:t>
-      </w:r>
-      <w:proofErr w:type="spellEnd"/>
-      <w:r>
-        <w:rPr>
-          <w:lang w:val="en-GB"/>
-        </w:rPr>
-        <w:t xml:space="preserve"> </w:t>
-      </w:r>
-      <w:proofErr w:type="spellStart"/>
-      <w:r>
-        <w:rPr>
-          <w:lang w:val="en-GB"/>
-        </w:rPr>
-        <w:t>im</w:t>
-      </w:r>
-      <w:proofErr w:type="spellEnd"/>
-      <w:r>
-        <w:rPr>
-          <w:lang w:val="en-GB"/>
-        </w:rPr>
-        <w:t xml:space="preserve"> Environmental Set-up</w:t>
+        <w:t>, das hier über die Dependencies erlaubt es zu kontrollieren, deshalb ist Mave</w:t>
+      </w:r>
+      <w:r>
+        <w:rPr>
+          <w:lang w:val="en-CH"/>
+        </w:rPr>
+        <w:t>n</w:t>
+      </w:r>
+      <w:r>
+        <w:rPr>
+          <w:lang w:val="en-GB"/>
+        </w:rPr>
+        <w:t xml:space="preserve"> wichtig im Environmental Set-up</w:t>
       </w:r>
     </w:p>
     <w:p>
@@ -16445,6 +16076,14 @@
         </w:rPr>
       </w:pPr>
       <w:bookmarkStart w:id="56" w:name="_Toc37082309"/>
+    </w:p>
+    <w:p>
+      <w:pPr>
+        <w:pStyle w:val="Heading3"/>
+        <w:rPr>
+          <w:lang w:val="en-GB"/>
+        </w:rPr>
+      </w:pPr>
       <w:r>
         <w:rPr>
           <w:lang w:val="en-GB"/>
@@ -16456,9 +16095,15 @@
     <w:p>
       <w:pPr>
         <w:rPr>
-          <w:lang w:val="en-GB" w:eastAsia="de-DE"/>
-        </w:rPr>
-      </w:pPr>
+          <w:lang w:val="en-CH" w:eastAsia="de-DE"/>
+        </w:rPr>
+      </w:pPr>
+      <w:r>
+        <w:rPr>
+          <w:lang w:val="en-CH" w:eastAsia="de-DE"/>
+        </w:rPr>
+        <w:t xml:space="preserve">For the </w:t>
+      </w:r>
     </w:p>
     <w:p>
       <w:pPr>
@@ -16486,25 +16131,7 @@
         <w:rPr>
           <w:lang w:val="en-GB"/>
         </w:rPr>
-        <w:t>OQ T</w:t>
-      </w:r>
-      <w:r>
-        <w:rPr>
-          <w:lang w:val="en-GB"/>
-        </w:rPr>
-        <w:t>est</w:t>
-      </w:r>
-      <w:r>
-        <w:rPr>
-          <w:lang w:val="en-GB"/>
-        </w:rPr>
-        <w:t xml:space="preserve"> A</w:t>
-      </w:r>
-      <w:r>
-        <w:rPr>
-          <w:lang w:val="en-GB"/>
-        </w:rPr>
-        <w:t>pp</w:t>
+        <w:t>OQ Test App</w:t>
       </w:r>
       <w:bookmarkEnd w:id="57"/>
     </w:p>
@@ -16518,23 +16145,15 @@
         <w:rPr>
           <w:lang w:val="en-GB" w:eastAsia="de-DE"/>
         </w:rPr>
-        <w:t xml:space="preserve">Code is based on Code written by Andreas </w:t>
-      </w:r>
-      <w:proofErr w:type="spellStart"/>
-      <w:r>
-        <w:rPr>
-          <w:lang w:val="en-GB" w:eastAsia="de-DE"/>
-        </w:rPr>
-        <w:t>Hosbach</w:t>
-      </w:r>
-      <w:proofErr w:type="spellEnd"/>
-      <w:r>
-        <w:rPr>
-          <w:lang w:val="en-GB" w:eastAsia="de-DE"/>
-        </w:rPr>
-        <w:t xml:space="preserve"> (</w:t>
-      </w:r>
-      <w:hyperlink r:id="rId45" w:history="1">
+        <w:t>Code is based on Code written by Andreas Hosbach (</w:t>
+      </w:r>
+      <w:r>
+        <w:rPr>
+          <w:lang w:val="en-CH" w:eastAsia="de-DE"/>
+        </w:rPr>
+        <w:t>200406 -</w:t>
+      </w:r>
+      <w:hyperlink r:id="rId52" w:history="1">
         <w:r>
           <w:rPr>
             <w:rStyle w:val="Hyperlink"/>
@@ -16569,15 +16188,8 @@
         <w:rPr>
           <w:lang w:val="en-GB"/>
         </w:rPr>
-        <w:t xml:space="preserve">JBA Frontend </w:t>
-      </w:r>
-      <w:r>
-        <w:rPr>
-          <w:lang w:val="en-GB"/>
-        </w:rPr>
-        <w:t>(</w:t>
-      </w:r>
-      <w:proofErr w:type="spellStart"/>
+        <w:t>JBA Frontend (</w:t>
+      </w:r>
       <w:r>
         <w:rPr>
           <w:bCs/>
@@ -16618,14 +16230,7 @@
         <w:rPr>
           <w:lang w:val="en-GB"/>
         </w:rPr>
-        <w:t>pplication</w:t>
-      </w:r>
-      <w:proofErr w:type="spellEnd"/>
-      <w:r>
-        <w:rPr>
-          <w:lang w:val="en-GB"/>
-        </w:rPr>
-        <w:t>)</w:t>
+        <w:t>pplication)</w:t>
       </w:r>
       <w:bookmarkEnd w:id="58"/>
     </w:p>
@@ -16655,9 +16260,9 @@
         <w:rPr>
           <w:lang w:val="en-GB"/>
         </w:rPr>
+        <w:lastRenderedPageBreak/>
         <w:t>JBA Backend (</w:t>
       </w:r>
-      <w:proofErr w:type="spellStart"/>
       <w:r>
         <w:rPr>
           <w:bCs/>
@@ -16698,14 +16303,7 @@
         <w:rPr>
           <w:lang w:val="en-GB"/>
         </w:rPr>
-        <w:t>pplication</w:t>
-      </w:r>
-      <w:proofErr w:type="spellEnd"/>
-      <w:r>
-        <w:rPr>
-          <w:lang w:val="en-GB"/>
-        </w:rPr>
-        <w:t>)</w:t>
+        <w:t>pplication)</w:t>
       </w:r>
       <w:bookmarkEnd w:id="59"/>
     </w:p>
@@ -16735,46 +16333,261 @@
         <w:rPr>
           <w:lang w:val="en-GB"/>
         </w:rPr>
+        <w:t>Database</w:t>
+      </w:r>
+      <w:bookmarkEnd w:id="60"/>
+    </w:p>
+    <w:p>
+      <w:pPr>
+        <w:rPr>
+          <w:lang w:val="en-GB" w:eastAsia="de-DE"/>
+        </w:rPr>
+      </w:pPr>
+    </w:p>
+    <w:p>
+      <w:pPr>
+        <w:rPr>
+          <w:lang w:val="en-GB"/>
+        </w:rPr>
+      </w:pPr>
+    </w:p>
+    <w:p>
+      <w:pPr>
+        <w:pStyle w:val="Heading2"/>
+        <w:rPr>
+          <w:lang w:val="en-GB"/>
+        </w:rPr>
+      </w:pPr>
+      <w:bookmarkStart w:id="61" w:name="_Toc37082314"/>
+      <w:r>
+        <w:rPr>
+          <w:lang w:val="en-GB"/>
+        </w:rPr>
+        <w:t>Specification/</w:t>
+      </w:r>
+      <w:r>
+        <w:rPr>
+          <w:lang w:val="en-GB"/>
+        </w:rPr>
+        <w:t>Formulation</w:t>
+      </w:r>
+      <w:bookmarkEnd w:id="61"/>
+    </w:p>
+    <w:p>
+      <w:pPr>
+        <w:rPr>
+          <w:lang w:val="en-GB"/>
+        </w:rPr>
+      </w:pPr>
+    </w:p>
+    <w:p>
+      <w:pPr>
+        <w:pStyle w:val="Heading3"/>
+        <w:rPr>
+          <w:lang w:val="en-GB"/>
+        </w:rPr>
+      </w:pPr>
+      <w:bookmarkStart w:id="62" w:name="_Toc37082315"/>
+      <w:r>
+        <w:rPr>
+          <w:lang w:val="en-GB"/>
+        </w:rPr>
+        <w:t>From User Stories to Feature Files</w:t>
+      </w:r>
+      <w:bookmarkEnd w:id="62"/>
+    </w:p>
+    <w:p>
+      <w:pPr>
+        <w:rPr>
+          <w:lang w:val="en-GB"/>
+        </w:rPr>
+      </w:pPr>
+    </w:p>
+    <w:p>
+      <w:pPr>
+        <w:pStyle w:val="Heading3"/>
+        <w:rPr>
+          <w:lang w:val="en-GB"/>
+        </w:rPr>
+      </w:pPr>
+      <w:bookmarkStart w:id="63" w:name="_Toc37082316"/>
+      <w:r>
+        <w:rPr>
+          <w:lang w:val="en-GB"/>
+        </w:rPr>
+        <w:t>Risk Assessment</w:t>
+      </w:r>
+      <w:bookmarkEnd w:id="63"/>
+    </w:p>
+    <w:p>
+      <w:pPr>
+        <w:rPr>
+          <w:lang w:val="en-GB"/>
+        </w:rPr>
+      </w:pPr>
+    </w:p>
+    <w:p>
+      <w:pPr>
+        <w:pStyle w:val="Heading3"/>
+        <w:rPr>
+          <w:lang w:val="en-GB"/>
+        </w:rPr>
+      </w:pPr>
+      <w:bookmarkStart w:id="64" w:name="_Toc37082317"/>
+      <w:r>
+        <w:rPr>
+          <w:lang w:val="en-GB"/>
+        </w:rPr>
+        <w:t>Compliance</w:t>
+      </w:r>
+      <w:bookmarkEnd w:id="64"/>
+    </w:p>
+    <w:p>
+      <w:pPr>
+        <w:rPr>
+          <w:lang w:val="en-GB"/>
+        </w:rPr>
+      </w:pPr>
+    </w:p>
+    <w:p>
+      <w:pPr>
+        <w:pStyle w:val="Heading2"/>
+        <w:rPr>
+          <w:lang w:val="en-GB"/>
+        </w:rPr>
+      </w:pPr>
+      <w:bookmarkStart w:id="65" w:name="_Toc37082318"/>
+      <w:r>
+        <w:rPr>
+          <w:lang w:val="en-GB"/>
+        </w:rPr>
+        <w:t>Test Automation</w:t>
+      </w:r>
+      <w:bookmarkEnd w:id="65"/>
+    </w:p>
+    <w:p>
+      <w:pPr>
+        <w:rPr>
+          <w:lang w:val="en-GB"/>
+        </w:rPr>
+      </w:pPr>
+    </w:p>
+    <w:p>
+      <w:pPr>
+        <w:pStyle w:val="Heading3"/>
+        <w:rPr>
+          <w:lang w:val="en-GB"/>
+        </w:rPr>
+      </w:pPr>
+      <w:bookmarkStart w:id="66" w:name="_Toc37082319"/>
+      <w:r>
+        <w:rPr>
+          <w:lang w:val="en-GB"/>
+        </w:rPr>
+        <w:t>Glue Files</w:t>
+      </w:r>
+      <w:bookmarkEnd w:id="66"/>
+    </w:p>
+    <w:p>
+      <w:pPr>
+        <w:rPr>
+          <w:lang w:val="en-GB"/>
+        </w:rPr>
+      </w:pPr>
+    </w:p>
+    <w:p>
+      <w:pPr>
+        <w:pStyle w:val="Heading3"/>
+        <w:rPr>
+          <w:lang w:val="en-GB"/>
+        </w:rPr>
+      </w:pPr>
+      <w:bookmarkStart w:id="67" w:name="_Toc37082320"/>
+      <w:r>
+        <w:rPr>
+          <w:lang w:val="en-GB"/>
+        </w:rPr>
+        <w:t>Test Report</w:t>
+      </w:r>
+      <w:r>
+        <w:rPr>
+          <w:lang w:val="en-GB"/>
+        </w:rPr>
+        <w:t>s</w:t>
+      </w:r>
+      <w:bookmarkEnd w:id="67"/>
+    </w:p>
+    <w:p>
+      <w:pPr>
+        <w:rPr>
+          <w:lang w:val="en-GB"/>
+        </w:rPr>
+      </w:pPr>
+    </w:p>
+    <w:p>
+      <w:pPr>
+        <w:pStyle w:val="Heading2"/>
+        <w:rPr>
+          <w:lang w:val="en-GB"/>
+        </w:rPr>
+      </w:pPr>
+      <w:bookmarkStart w:id="68" w:name="_Toc37082321"/>
+      <w:r>
+        <w:rPr>
+          <w:lang w:val="en-GB"/>
+        </w:rPr>
+        <w:t>QA</w:t>
+      </w:r>
+      <w:r>
+        <w:rPr>
+          <w:lang w:val="en-GB"/>
+        </w:rPr>
+        <w:t xml:space="preserve"> </w:t>
+      </w:r>
+      <w:r>
+        <w:rPr>
+          <w:lang w:val="en-GB"/>
+        </w:rPr>
+        <w:t>Process</w:t>
+      </w:r>
+      <w:r>
+        <w:rPr>
+          <w:lang w:val="en-GB"/>
+        </w:rPr>
+        <w:t>es</w:t>
+      </w:r>
+      <w:bookmarkEnd w:id="68"/>
+    </w:p>
+    <w:p>
+      <w:pPr>
+        <w:rPr>
+          <w:lang w:val="en-GB"/>
+        </w:rPr>
+      </w:pPr>
+    </w:p>
+    <w:p>
+      <w:pPr>
+        <w:pStyle w:val="Heading3"/>
+        <w:rPr>
+          <w:lang w:val="en-GB"/>
+        </w:rPr>
+      </w:pPr>
+      <w:bookmarkStart w:id="69" w:name="_Toc37082322"/>
+      <w:r>
+        <w:rPr>
+          <w:lang w:val="en-GB"/>
+        </w:rPr>
         <w:lastRenderedPageBreak/>
-        <w:t>Database</w:t>
-      </w:r>
-      <w:bookmarkEnd w:id="60"/>
-    </w:p>
-    <w:p>
-      <w:pPr>
-        <w:rPr>
-          <w:lang w:val="en-GB" w:eastAsia="de-DE"/>
-        </w:rPr>
-      </w:pPr>
-    </w:p>
-    <w:p>
-      <w:pPr>
-        <w:rPr>
-          <w:lang w:val="en-GB"/>
-        </w:rPr>
-      </w:pPr>
-    </w:p>
-    <w:p>
-      <w:pPr>
-        <w:pStyle w:val="Heading2"/>
-        <w:rPr>
-          <w:lang w:val="en-GB"/>
-        </w:rPr>
-      </w:pPr>
-      <w:bookmarkStart w:id="61" w:name="_Toc37082314"/>
-      <w:r>
-        <w:rPr>
-          <w:lang w:val="en-GB"/>
-        </w:rPr>
-        <w:t>Specification/</w:t>
-      </w:r>
-      <w:r>
-        <w:rPr>
-          <w:lang w:val="en-GB"/>
-        </w:rPr>
-        <w:t>Formulation</w:t>
-      </w:r>
-      <w:bookmarkEnd w:id="61"/>
+        <w:t>Specification and Test Management</w:t>
+      </w:r>
+      <w:bookmarkEnd w:id="69"/>
+    </w:p>
+    <w:p>
+      <w:pPr>
+        <w:rPr>
+          <w:lang w:val="en-GB"/>
+        </w:rPr>
+      </w:pPr>
     </w:p>
     <w:p>
       <w:pPr>
@@ -16790,227 +16603,11 @@
           <w:lang w:val="en-GB"/>
         </w:rPr>
       </w:pPr>
-      <w:bookmarkStart w:id="62" w:name="_Toc37082315"/>
-      <w:r>
-        <w:rPr>
-          <w:lang w:val="en-GB"/>
-        </w:rPr>
-        <w:t>From User Stories to Feature Files</w:t>
-      </w:r>
-      <w:bookmarkEnd w:id="62"/>
-    </w:p>
-    <w:p>
-      <w:pPr>
-        <w:rPr>
-          <w:lang w:val="en-GB"/>
-        </w:rPr>
-      </w:pPr>
-    </w:p>
-    <w:p>
-      <w:pPr>
-        <w:pStyle w:val="Heading3"/>
-        <w:rPr>
-          <w:lang w:val="en-GB"/>
-        </w:rPr>
-      </w:pPr>
-      <w:bookmarkStart w:id="63" w:name="_Toc37082316"/>
-      <w:r>
-        <w:rPr>
-          <w:lang w:val="en-GB"/>
-        </w:rPr>
-        <w:t>Risk Assessment</w:t>
-      </w:r>
-      <w:bookmarkEnd w:id="63"/>
-    </w:p>
-    <w:p>
-      <w:pPr>
-        <w:rPr>
-          <w:lang w:val="en-GB"/>
-        </w:rPr>
-      </w:pPr>
-    </w:p>
-    <w:p>
-      <w:pPr>
-        <w:pStyle w:val="Heading3"/>
-        <w:rPr>
-          <w:lang w:val="en-GB"/>
-        </w:rPr>
-      </w:pPr>
-      <w:bookmarkStart w:id="64" w:name="_Toc37082317"/>
-      <w:r>
-        <w:rPr>
-          <w:lang w:val="en-GB"/>
-        </w:rPr>
-        <w:t>Compliance</w:t>
-      </w:r>
-      <w:bookmarkEnd w:id="64"/>
-    </w:p>
-    <w:p>
-      <w:pPr>
-        <w:rPr>
-          <w:lang w:val="en-GB"/>
-        </w:rPr>
-      </w:pPr>
-    </w:p>
-    <w:p>
-      <w:pPr>
-        <w:pStyle w:val="Heading2"/>
-        <w:rPr>
-          <w:lang w:val="en-GB"/>
-        </w:rPr>
-      </w:pPr>
-      <w:bookmarkStart w:id="65" w:name="_Toc37082318"/>
-      <w:r>
-        <w:rPr>
-          <w:lang w:val="en-GB"/>
-        </w:rPr>
-        <w:t>Test Automation</w:t>
-      </w:r>
-      <w:bookmarkEnd w:id="65"/>
-    </w:p>
-    <w:p>
-      <w:pPr>
-        <w:rPr>
-          <w:lang w:val="en-GB"/>
-        </w:rPr>
-      </w:pPr>
-    </w:p>
-    <w:p>
-      <w:pPr>
-        <w:pStyle w:val="Heading3"/>
-        <w:rPr>
-          <w:lang w:val="en-GB"/>
-        </w:rPr>
-      </w:pPr>
-      <w:bookmarkStart w:id="66" w:name="_Toc37082319"/>
-      <w:r>
-        <w:rPr>
-          <w:lang w:val="en-GB"/>
-        </w:rPr>
-        <w:t>Glue Files</w:t>
-      </w:r>
-      <w:bookmarkEnd w:id="66"/>
-    </w:p>
-    <w:p>
-      <w:pPr>
-        <w:rPr>
-          <w:lang w:val="en-GB"/>
-        </w:rPr>
-      </w:pPr>
-    </w:p>
-    <w:p>
-      <w:pPr>
-        <w:pStyle w:val="Heading3"/>
-        <w:rPr>
-          <w:lang w:val="en-GB"/>
-        </w:rPr>
-      </w:pPr>
-      <w:bookmarkStart w:id="67" w:name="_Toc37082320"/>
-      <w:r>
-        <w:rPr>
-          <w:lang w:val="en-GB"/>
-        </w:rPr>
-        <w:t>Test Report</w:t>
-      </w:r>
-      <w:r>
-        <w:rPr>
-          <w:lang w:val="en-GB"/>
-        </w:rPr>
-        <w:t>s</w:t>
-      </w:r>
-      <w:bookmarkEnd w:id="67"/>
-    </w:p>
-    <w:p>
-      <w:pPr>
-        <w:rPr>
-          <w:lang w:val="en-GB"/>
-        </w:rPr>
-      </w:pPr>
-    </w:p>
-    <w:p>
-      <w:pPr>
-        <w:pStyle w:val="Heading2"/>
-        <w:rPr>
-          <w:lang w:val="en-GB"/>
-        </w:rPr>
-      </w:pPr>
-      <w:bookmarkStart w:id="68" w:name="_Toc37082321"/>
-      <w:r>
-        <w:rPr>
-          <w:lang w:val="en-GB"/>
-        </w:rPr>
-        <w:t>QA</w:t>
-      </w:r>
-      <w:r>
-        <w:rPr>
-          <w:lang w:val="en-GB"/>
-        </w:rPr>
-        <w:t xml:space="preserve"> </w:t>
-      </w:r>
-      <w:r>
-        <w:rPr>
-          <w:lang w:val="en-GB"/>
-        </w:rPr>
-        <w:t>Process</w:t>
-      </w:r>
-      <w:r>
-        <w:rPr>
-          <w:lang w:val="en-GB"/>
-        </w:rPr>
-        <w:t>es</w:t>
-      </w:r>
-      <w:bookmarkEnd w:id="68"/>
-    </w:p>
-    <w:p>
-      <w:pPr>
-        <w:rPr>
-          <w:lang w:val="en-GB"/>
-        </w:rPr>
-      </w:pPr>
-    </w:p>
-    <w:p>
-      <w:pPr>
-        <w:pStyle w:val="Heading3"/>
-        <w:rPr>
-          <w:lang w:val="en-GB"/>
-        </w:rPr>
-      </w:pPr>
-      <w:bookmarkStart w:id="69" w:name="_Toc37082322"/>
-      <w:r>
-        <w:rPr>
-          <w:lang w:val="en-GB"/>
-        </w:rPr>
-        <w:t>Specification and Test Management</w:t>
-      </w:r>
-      <w:bookmarkEnd w:id="69"/>
-    </w:p>
-    <w:p>
-      <w:pPr>
-        <w:rPr>
-          <w:lang w:val="en-GB"/>
-        </w:rPr>
-      </w:pPr>
-    </w:p>
-    <w:p>
-      <w:pPr>
-        <w:rPr>
-          <w:lang w:val="en-GB"/>
-        </w:rPr>
-      </w:pPr>
-    </w:p>
-    <w:p>
-      <w:pPr>
-        <w:pStyle w:val="Heading3"/>
-        <w:rPr>
-          <w:lang w:val="en-GB"/>
-        </w:rPr>
-      </w:pPr>
       <w:bookmarkStart w:id="70" w:name="_Toc37082323"/>
       <w:r>
         <w:rPr>
           <w:lang w:val="en-GB"/>
         </w:rPr>
-        <w:lastRenderedPageBreak/>
         <w:t>Traceability</w:t>
       </w:r>
       <w:bookmarkEnd w:id="70"/>
@@ -17216,7 +16813,6 @@
         </w:rPr>
       </w:pPr>
       <w:bookmarkStart w:id="78" w:name="_Toc37082327"/>
-      <w:proofErr w:type="spellStart"/>
       <w:r>
         <w:rPr>
           <w:lang w:val="en-GB"/>
@@ -17224,7 +16820,6 @@
         <w:t>xxxx</w:t>
       </w:r>
       <w:bookmarkEnd w:id="78"/>
-      <w:proofErr w:type="spellEnd"/>
     </w:p>
     <w:p>
       <w:pPr>
@@ -17241,7 +16836,6 @@
         </w:rPr>
       </w:pPr>
       <w:bookmarkStart w:id="79" w:name="_Toc37082328"/>
-      <w:proofErr w:type="spellStart"/>
       <w:r>
         <w:rPr>
           <w:lang w:val="en-GB"/>
@@ -17249,7 +16843,6 @@
         <w:t>xxxx</w:t>
       </w:r>
       <w:bookmarkEnd w:id="79"/>
-      <w:proofErr w:type="spellEnd"/>
     </w:p>
     <w:p>
       <w:pPr>
@@ -17317,7 +16910,6 @@
         </w:rPr>
       </w:pPr>
       <w:bookmarkStart w:id="81" w:name="_Toc37082330"/>
-      <w:proofErr w:type="spellStart"/>
       <w:r>
         <w:rPr>
           <w:lang w:val="en-GB"/>
@@ -17325,7 +16917,6 @@
         <w:t>xxxx</w:t>
       </w:r>
       <w:bookmarkEnd w:id="81"/>
-      <w:proofErr w:type="spellEnd"/>
     </w:p>
     <w:p>
       <w:pPr>
@@ -17342,7 +16933,6 @@
         </w:rPr>
       </w:pPr>
       <w:bookmarkStart w:id="82" w:name="_Toc37082331"/>
-      <w:proofErr w:type="spellStart"/>
       <w:r>
         <w:rPr>
           <w:lang w:val="en-GB"/>
@@ -17350,7 +16940,6 @@
         <w:t>xxxx</w:t>
       </w:r>
       <w:bookmarkEnd w:id="82"/>
-      <w:proofErr w:type="spellEnd"/>
     </w:p>
     <w:p>
       <w:pPr>
@@ -17423,7 +17012,95 @@
     <w:p>
       <w:pPr>
         <w:rPr>
-          <w:lang w:val="en-GB" w:eastAsia="de-DE"/>
+          <w:lang w:val="en-CH" w:eastAsia="de-DE"/>
+        </w:rPr>
+      </w:pPr>
+      <w:r>
+        <w:rPr>
+          <w:lang w:val="en-CH" w:eastAsia="de-DE"/>
+        </w:rPr>
+        <w:t xml:space="preserve">Selenium Testing Vor- Nachteile: Aufwändig wenn sich Oberfläche ändert, OQs können einfach auf verschiedenen Browsern ausgeführt werden </w:t>
+      </w:r>
+      <w:r>
+        <w:rPr>
+          <w:lang w:val="en-CH" w:eastAsia="de-DE"/>
+        </w:rPr>
+        <w:sym w:font="Wingdings" w:char="F0E0"/>
+      </w:r>
+      <w:r>
+        <w:rPr>
+          <w:lang w:val="en-CH" w:eastAsia="de-DE"/>
+        </w:rPr>
+        <w:t xml:space="preserve"> Testen der Applikation auf verschiedenen Browsern.</w:t>
+      </w:r>
+    </w:p>
+    <w:p>
+      <w:pPr>
+        <w:rPr>
+          <w:lang w:val="en-CH" w:eastAsia="de-DE"/>
+        </w:rPr>
+      </w:pPr>
+    </w:p>
+    <w:p>
+      <w:pPr>
+        <w:rPr>
+          <w:lang w:val="en-CH" w:eastAsia="de-DE"/>
+        </w:rPr>
+      </w:pPr>
+      <w:r>
+        <w:rPr>
+          <w:lang w:val="en-CH" w:eastAsia="de-DE"/>
+        </w:rPr>
+        <w:t>Digitization: Prozess möglichst klassisch gehalten, so wie er jetzt, manuell schon ist. Test automation passt sich diesem Prozess an. Denkbar wäre, OQs schon im Build-Prozess</w:t>
+      </w:r>
+      <w:r>
+        <w:rPr>
+          <w:lang w:val="en-CH" w:eastAsia="de-DE"/>
+        </w:rPr>
+        <w:t xml:space="preserve"> (inside Testing vs. Outside testing)</w:t>
+      </w:r>
+      <w:r>
+        <w:rPr>
+          <w:lang w:val="en-CH" w:eastAsia="de-DE"/>
+        </w:rPr>
+        <w:t xml:space="preserve"> durchzuführen. Würde aber bedeuten, dass die Reihenfolge IQ </w:t>
+      </w:r>
+      <w:r>
+        <w:rPr>
+          <w:lang w:val="en-CH" w:eastAsia="de-DE"/>
+        </w:rPr>
+        <w:sym w:font="Wingdings" w:char="F0E0"/>
+      </w:r>
+      <w:r>
+        <w:rPr>
+          <w:lang w:val="en-CH" w:eastAsia="de-DE"/>
+        </w:rPr>
+        <w:t xml:space="preserve"> OQ nicht mehr stimmen würde und dass die Qualificationen der Auditoren und der QA Menschen sich verschieben müssten </w:t>
+      </w:r>
+      <w:r>
+        <w:rPr>
+          <w:lang w:val="en-CH" w:eastAsia="de-DE"/>
+        </w:rPr>
+        <w:sym w:font="Wingdings" w:char="F0E0"/>
+      </w:r>
+      <w:r>
+        <w:rPr>
+          <w:lang w:val="en-CH" w:eastAsia="de-DE"/>
+        </w:rPr>
+        <w:t xml:space="preserve"> Müssten Code lesen und beurteilen können (vgl. Kleines BDD Buch)</w:t>
+      </w:r>
+    </w:p>
+    <w:p>
+      <w:pPr>
+        <w:rPr>
+          <w:lang w:val="en-CH" w:eastAsia="de-DE"/>
+        </w:rPr>
+      </w:pPr>
+    </w:p>
+    <w:p>
+      <w:pPr>
+        <w:rPr>
+          <w:lang w:val="en-CH" w:eastAsia="de-DE"/>
         </w:rPr>
       </w:pPr>
     </w:p>
@@ -18105,19 +17782,11 @@
         </w:rPr>
         <w:t xml:space="preserve"> </w:t>
       </w:r>
-      <w:proofErr w:type="spellStart"/>
-      <w:r>
-        <w:rPr>
-          <w:lang w:val="en-GB"/>
-        </w:rPr>
-        <w:t>Paste</w:t>
-      </w:r>
-      <w:proofErr w:type="spellEnd"/>
-      <w:r>
-        <w:rPr>
-          <w:lang w:val="en-GB"/>
-        </w:rPr>
-        <w:t xml:space="preserve"> Special… </w:t>
+      <w:r>
+        <w:rPr>
+          <w:lang w:val="en-GB"/>
+        </w:rPr>
+        <w:t xml:space="preserve">Paste Special… </w:t>
       </w:r>
       <w:r>
         <w:rPr>
@@ -18661,7 +18330,7 @@
                     </pic:cNvPicPr>
                   </pic:nvPicPr>
                   <pic:blipFill>
-                    <a:blip r:embed="rId46" cstate="print">
+                    <a:blip r:embed="rId53" cstate="print">
                       <a:extLst>
                         <a:ext uri="{28A0092B-C50C-407E-A947-70E740481C1C}">
                           <a14:useLocalDpi xmlns:a14="http://schemas.microsoft.com/office/drawing/2010/main" val="0"/>
@@ -18738,22 +18407,9 @@
       </w:r>
       <w:bookmarkEnd w:id="95"/>
       <w:r>
-        <w:t xml:space="preserve">: </w:t>
-      </w:r>
-      <w:proofErr w:type="spellStart"/>
-      <w:r>
-        <w:t>Example</w:t>
-      </w:r>
-      <w:proofErr w:type="spellEnd"/>
-      <w:r>
-        <w:t xml:space="preserve"> </w:t>
-      </w:r>
-      <w:proofErr w:type="spellStart"/>
-      <w:r>
-        <w:t>illustration</w:t>
+        <w:t>: Example illustration</w:t>
       </w:r>
       <w:bookmarkEnd w:id="96"/>
-      <w:proofErr w:type="spellEnd"/>
     </w:p>
     <w:p>
       <w:pPr>
@@ -18787,28 +18443,16 @@
         <w:pStyle w:val="Heading3"/>
       </w:pPr>
       <w:bookmarkStart w:id="100" w:name="_Toc37082344"/>
-      <w:proofErr w:type="spellStart"/>
       <w:r>
         <w:t>Tables</w:t>
       </w:r>
-      <w:proofErr w:type="spellEnd"/>
-      <w:r>
-        <w:t xml:space="preserve"> </w:t>
-      </w:r>
-      <w:proofErr w:type="spellStart"/>
-      <w:r>
-        <w:t>as</w:t>
-      </w:r>
-      <w:proofErr w:type="spellEnd"/>
-      <w:r>
-        <w:t xml:space="preserve"> </w:t>
-      </w:r>
-      <w:proofErr w:type="spellStart"/>
+      <w:r>
+        <w:t xml:space="preserve"> as </w:t>
+      </w:r>
       <w:r>
         <w:t>illustration</w:t>
       </w:r>
       <w:bookmarkEnd w:id="100"/>
-      <w:proofErr w:type="spellEnd"/>
     </w:p>
     <w:p>
       <w:pPr>
@@ -19152,7 +18796,7 @@
                     </pic:cNvPicPr>
                   </pic:nvPicPr>
                   <pic:blipFill>
-                    <a:blip r:embed="rId47" cstate="print">
+                    <a:blip r:embed="rId54" cstate="print">
                       <a:extLst>
                         <a:ext uri="{28A0092B-C50C-407E-A947-70E740481C1C}">
                           <a14:useLocalDpi xmlns:a14="http://schemas.microsoft.com/office/drawing/2010/main" val="0"/>
@@ -19285,14 +18929,9 @@
       </w:pPr>
       <w:bookmarkStart w:id="104" w:name="_Toc37082345"/>
       <w:r>
-        <w:t xml:space="preserve">Word </w:t>
-      </w:r>
-      <w:proofErr w:type="spellStart"/>
-      <w:r>
-        <w:t>tables</w:t>
+        <w:t>Word tables</w:t>
       </w:r>
       <w:bookmarkEnd w:id="104"/>
-      <w:proofErr w:type="spellEnd"/>
     </w:p>
     <w:p>
       <w:pPr>
@@ -19629,34 +19268,19 @@
                 <w:lang w:val="en-GB"/>
               </w:rPr>
             </w:pPr>
-            <w:proofErr w:type="spellStart"/>
             <w:r>
               <w:rPr>
                 <w:lang w:val="en-GB"/>
               </w:rPr>
-              <w:t>Bezeichnung</w:t>
-            </w:r>
-            <w:proofErr w:type="spellEnd"/>
-            <w:r>
-              <w:rPr>
-                <w:lang w:val="en-GB"/>
-              </w:rPr>
-              <w:t xml:space="preserve"> der </w:t>
+              <w:t xml:space="preserve">Bezeichnung der </w:t>
             </w:r>
             <w:r>
               <w:rPr>
                 <w:lang w:val="en-GB"/>
               </w:rPr>
               <w:br/>
-            </w:r>
-            <w:proofErr w:type="spellStart"/>
-            <w:r>
-              <w:rPr>
-                <w:lang w:val="en-GB"/>
-              </w:rPr>
               <w:t>Grössenklasse</w:t>
             </w:r>
-            <w:proofErr w:type="spellEnd"/>
           </w:p>
         </w:tc>
         <w:tc>
@@ -19678,54 +19302,18 @@
                 <w:lang w:val="en-GB"/>
               </w:rPr>
             </w:pPr>
-            <w:proofErr w:type="spellStart"/>
             <w:r>
               <w:rPr>
                 <w:lang w:val="en-GB"/>
               </w:rPr>
-              <w:t>Anzahl</w:t>
-            </w:r>
-            <w:proofErr w:type="spellEnd"/>
-            <w:r>
-              <w:rPr>
-                <w:lang w:val="en-GB"/>
-              </w:rPr>
-              <w:t xml:space="preserve"> </w:t>
-            </w:r>
-            <w:proofErr w:type="spellStart"/>
-            <w:r>
-              <w:rPr>
-                <w:lang w:val="en-GB"/>
-              </w:rPr>
-              <w:t>Beschäftigte</w:t>
-            </w:r>
-            <w:proofErr w:type="spellEnd"/>
-            <w:r>
-              <w:rPr>
-                <w:lang w:val="en-GB"/>
-              </w:rPr>
-              <w:t xml:space="preserve"> </w:t>
+              <w:t xml:space="preserve">Anzahl Beschäftigte </w:t>
             </w:r>
             <w:r>
               <w:rPr>
                 <w:lang w:val="en-GB"/>
               </w:rPr>
               <w:br/>
-              <w:t>(</w:t>
-            </w:r>
-            <w:proofErr w:type="spellStart"/>
-            <w:r>
-              <w:rPr>
-                <w:lang w:val="en-GB"/>
-              </w:rPr>
-              <w:t>Vollzeitäquivalent</w:t>
-            </w:r>
-            <w:proofErr w:type="spellEnd"/>
-            <w:r>
-              <w:rPr>
-                <w:lang w:val="en-GB"/>
-              </w:rPr>
-              <w:t>)</w:t>
+              <w:t>(Vollzeitäquivalent)</w:t>
             </w:r>
           </w:p>
         </w:tc>
@@ -19747,14 +19335,12 @@
                 <w:lang w:val="en-GB"/>
               </w:rPr>
             </w:pPr>
-            <w:proofErr w:type="spellStart"/>
             <w:r>
               <w:rPr>
                 <w:lang w:val="en-GB"/>
               </w:rPr>
               <w:t>Kleinunternehmen</w:t>
             </w:r>
-            <w:proofErr w:type="spellEnd"/>
           </w:p>
         </w:tc>
         <w:tc>
@@ -19777,21 +19363,7 @@
               <w:rPr>
                 <w:lang w:val="en-GB"/>
               </w:rPr>
-              <w:t xml:space="preserve">10 bis </w:t>
-            </w:r>
-            <w:proofErr w:type="spellStart"/>
-            <w:r>
-              <w:rPr>
-                <w:lang w:val="en-GB"/>
-              </w:rPr>
-              <w:t>unter</w:t>
-            </w:r>
-            <w:proofErr w:type="spellEnd"/>
-            <w:r>
-              <w:rPr>
-                <w:lang w:val="en-GB"/>
-              </w:rPr>
-              <w:t xml:space="preserve"> 50</w:t>
+              <w:t>10 bis unter 50</w:t>
             </w:r>
           </w:p>
         </w:tc>
@@ -19813,33 +19385,11 @@
                 <w:lang w:val="en-GB"/>
               </w:rPr>
             </w:pPr>
-            <w:proofErr w:type="spellStart"/>
             <w:r>
               <w:rPr>
                 <w:lang w:val="en-GB"/>
               </w:rPr>
-              <w:t>Mittlere</w:t>
-            </w:r>
-            <w:proofErr w:type="spellEnd"/>
-            <w:r>
-              <w:rPr>
-                <w:lang w:val="en-GB"/>
-              </w:rPr>
-              <w:t xml:space="preserve"> </w:t>
-            </w:r>
-            <w:proofErr w:type="spellStart"/>
-            <w:r>
-              <w:rPr>
-                <w:lang w:val="en-GB"/>
-              </w:rPr>
-              <w:t>Unternehmen</w:t>
-            </w:r>
-            <w:proofErr w:type="spellEnd"/>
-            <w:r>
-              <w:rPr>
-                <w:lang w:val="en-GB"/>
-              </w:rPr>
-              <w:t xml:space="preserve"> 1</w:t>
+              <w:t>Mittlere Unternehmen 1</w:t>
             </w:r>
           </w:p>
         </w:tc>
@@ -19866,21 +19416,7 @@
               <w:rPr>
                 <w:lang w:val="en-GB"/>
               </w:rPr>
-              <w:t xml:space="preserve">50 bis </w:t>
-            </w:r>
-            <w:proofErr w:type="spellStart"/>
-            <w:r>
-              <w:rPr>
-                <w:lang w:val="en-GB"/>
-              </w:rPr>
-              <w:t>unter</w:t>
-            </w:r>
-            <w:proofErr w:type="spellEnd"/>
-            <w:r>
-              <w:rPr>
-                <w:lang w:val="en-GB"/>
-              </w:rPr>
-              <w:t xml:space="preserve"> 100</w:t>
+              <w:t>50 bis unter 100</w:t>
             </w:r>
           </w:p>
         </w:tc>
@@ -19902,33 +19438,11 @@
                 <w:lang w:val="en-GB"/>
               </w:rPr>
             </w:pPr>
-            <w:proofErr w:type="spellStart"/>
             <w:r>
               <w:rPr>
                 <w:lang w:val="en-GB"/>
               </w:rPr>
-              <w:t>Mittlere</w:t>
-            </w:r>
-            <w:proofErr w:type="spellEnd"/>
-            <w:r>
-              <w:rPr>
-                <w:lang w:val="en-GB"/>
-              </w:rPr>
-              <w:t xml:space="preserve"> </w:t>
-            </w:r>
-            <w:proofErr w:type="spellStart"/>
-            <w:r>
-              <w:rPr>
-                <w:lang w:val="en-GB"/>
-              </w:rPr>
-              <w:t>Unternehmen</w:t>
-            </w:r>
-            <w:proofErr w:type="spellEnd"/>
-            <w:r>
-              <w:rPr>
-                <w:lang w:val="en-GB"/>
-              </w:rPr>
-              <w:t xml:space="preserve"> 2</w:t>
+              <w:t>Mittlere Unternehmen 2</w:t>
             </w:r>
           </w:p>
         </w:tc>
@@ -19952,21 +19466,7 @@
               <w:rPr>
                 <w:lang w:val="en-GB"/>
               </w:rPr>
-              <w:t xml:space="preserve">100 bis </w:t>
-            </w:r>
-            <w:proofErr w:type="spellStart"/>
-            <w:r>
-              <w:rPr>
-                <w:lang w:val="en-GB"/>
-              </w:rPr>
-              <w:t>unter</w:t>
-            </w:r>
-            <w:proofErr w:type="spellEnd"/>
-            <w:r>
-              <w:rPr>
-                <w:lang w:val="en-GB"/>
-              </w:rPr>
-              <w:t xml:space="preserve"> 250</w:t>
+              <w:t>100 bis unter 250</w:t>
             </w:r>
           </w:p>
         </w:tc>
@@ -20283,9 +19783,9 @@
           <w:lang w:val="en-GB"/>
         </w:rPr>
       </w:pPr>
-      <w:bookmarkStart w:id="110" w:name="_Toc51063184"/>
-      <w:bookmarkStart w:id="111" w:name="_Toc10599446"/>
-      <w:bookmarkStart w:id="112" w:name="_Toc37082347"/>
+      <w:bookmarkStart w:id="110" w:name="_Toc37082347"/>
+      <w:bookmarkStart w:id="111" w:name="_Toc51063184"/>
+      <w:bookmarkStart w:id="112" w:name="_Toc10599446"/>
       <w:r>
         <w:rPr>
           <w:lang w:val="en-GB"/>
@@ -20305,7 +19805,7 @@
         </w:rPr>
         <w:t>erences</w:t>
       </w:r>
-      <w:bookmarkEnd w:id="112"/>
+      <w:bookmarkEnd w:id="110"/>
     </w:p>
     <w:p>
       <w:pPr>
@@ -20316,7 +19816,7 @@
       </w:pPr>
       <w:bookmarkStart w:id="113" w:name="Abbildungsverzeichnis"/>
       <w:bookmarkStart w:id="114" w:name="_Toc59933380"/>
-      <w:bookmarkEnd w:id="110"/>
+      <w:bookmarkEnd w:id="111"/>
     </w:p>
     <w:p>
       <w:pPr>
@@ -20375,21 +19875,7 @@
         <w:rPr>
           <w:lang w:val="en-GB"/>
         </w:rPr>
-        <w:t xml:space="preserve">Guru99. (2020a, March 19). Introduction to HP ALM(Quality </w:t>
-      </w:r>
-      <w:proofErr w:type="spellStart"/>
-      <w:r>
-        <w:rPr>
-          <w:lang w:val="en-GB"/>
-        </w:rPr>
-        <w:t>Center</w:t>
-      </w:r>
-      <w:proofErr w:type="spellEnd"/>
-      <w:r>
-        <w:rPr>
-          <w:lang w:val="en-GB"/>
-        </w:rPr>
-        <w:t>). Retrieved April 3, 2020, from https://www.guru99.com/hp-alm-introduction.html</w:t>
+        <w:t>Guru99. (2020a, March 19). Introduction to HP ALM(Quality Center). Retrieved April 3, 2020, from https://www.guru99.com/hp-alm-introduction.html</w:t>
       </w:r>
     </w:p>
     <w:p>
@@ -20425,299 +19911,173 @@
           <w:lang w:val="en-GB"/>
         </w:rPr>
       </w:pPr>
-      <w:proofErr w:type="spellStart"/>
       <w:r>
         <w:rPr>
           <w:lang w:val="de-CH"/>
         </w:rPr>
-        <w:t>Hoogenraad</w:t>
-      </w:r>
-      <w:proofErr w:type="spellEnd"/>
+        <w:t xml:space="preserve">Hoogenraad, W. (2017, October 11). Was ist manuelles Testen? </w:t>
+      </w:r>
+      <w:r>
+        <w:rPr>
+          <w:lang w:val="en-GB"/>
+        </w:rPr>
+        <w:t>Retrieved April 3, 2020, from https://de.itpedia.nl/2017/10/11/wat-is-handmatig-testen/</w:t>
+      </w:r>
+    </w:p>
+    <w:p>
+      <w:pPr>
+        <w:pStyle w:val="Literatureentry"/>
+        <w:rPr>
+          <w:lang w:val="en-GB"/>
+        </w:rPr>
+      </w:pPr>
+      <w:r>
+        <w:rPr>
+          <w:lang w:val="en-GB"/>
+        </w:rPr>
+        <w:t>International Society for Pharmaceutical Engineering ISPE. (2008). GAMP 5 - A Risk-Based Approach to Compliant GxP</w:t>
+      </w:r>
+      <w:r>
+        <w:rPr>
+          <w:lang w:val="en-GB"/>
+        </w:rPr>
+        <w:t xml:space="preserve"> Computerized Systems</w:t>
+      </w:r>
+      <w:r>
+        <w:rPr>
+          <w:lang w:val="en-GB"/>
+        </w:rPr>
+        <w:t>. North Bethesda, USA: ISPE.</w:t>
+      </w:r>
+    </w:p>
+    <w:p>
+      <w:pPr>
+        <w:pStyle w:val="Literatureentry"/>
+        <w:rPr>
+          <w:lang w:val="en-GB"/>
+        </w:rPr>
+      </w:pPr>
+      <w:r>
+        <w:rPr>
+          <w:lang w:val="en-GB"/>
+        </w:rPr>
+        <w:t>Jain, N., &amp; Sawant, T. (2018, February 5). Setup for Selenium with Cucumber Using Maven. Retrieved April 3, 2020, from https://www.axelerant.com/resources/team-blog/setup-for-selenium-with-cucumber-using-maven</w:t>
+      </w:r>
+    </w:p>
+    <w:p>
+      <w:pPr>
+        <w:pStyle w:val="Literatureentry"/>
+        <w:rPr>
+          <w:lang w:val="en-GB"/>
+        </w:rPr>
+      </w:pPr>
+      <w:r>
+        <w:rPr>
+          <w:lang w:val="en-GB"/>
+        </w:rPr>
+        <w:t>Johner, C. (2017, April 5). Computer System Validation CSV. Retrieved March 29, 2020, from https://www.johner-institut.de/blog/regulatory-affairs/computer-system-validation-csv/</w:t>
+      </w:r>
+    </w:p>
+    <w:p>
+      <w:pPr>
+        <w:pStyle w:val="Literatureentry"/>
+        <w:rPr>
+          <w:lang w:val="en-GB"/>
+        </w:rPr>
+      </w:pPr>
+      <w:r>
+        <w:rPr>
+          <w:lang w:val="en-GB"/>
+        </w:rPr>
+        <w:t>Nagy, G., &amp; Rose, S. (2018). Discovery - Explore behaviour using examples. Victoria, Canada: https://leanpub.com/.</w:t>
+      </w:r>
+    </w:p>
+    <w:p>
+      <w:pPr>
+        <w:pStyle w:val="Literatureentry"/>
+        <w:rPr>
+          <w:lang w:val="en-GB"/>
+        </w:rPr>
+      </w:pPr>
+      <w:r>
+        <w:rPr>
+          <w:lang w:val="en-GB"/>
+        </w:rPr>
+        <w:t>Nicieja, K. (2018). Writing Great Specifications. Shelter Island, NY, USA: Manning Publications.</w:t>
+      </w:r>
+    </w:p>
+    <w:p>
+      <w:pPr>
+        <w:pStyle w:val="Literatureentry"/>
+        <w:rPr>
+          <w:lang w:val="en-GB"/>
+        </w:rPr>
+      </w:pPr>
+      <w:r>
+        <w:rPr>
+          <w:lang w:val="en-GB"/>
+        </w:rPr>
+        <w:t>Object Management Group. (1997 to present</w:t>
+      </w:r>
+      <w:r>
+        <w:rPr>
+          <w:lang w:val="en-GB"/>
+        </w:rPr>
+        <w:t xml:space="preserve">). Business Process Model and Notation. Retrieved March 27, </w:t>
+      </w:r>
+      <w:r>
+        <w:rPr>
+          <w:lang w:val="en-GB"/>
+        </w:rPr>
+        <w:t>2020, from http://www.bpmn.org/</w:t>
+      </w:r>
+    </w:p>
+    <w:p>
+      <w:pPr>
+        <w:pStyle w:val="Literatureentry"/>
+        <w:rPr>
+          <w:lang w:val="en-GB"/>
+        </w:rPr>
+      </w:pPr>
+      <w:r>
+        <w:rPr>
+          <w:lang w:val="en-GB"/>
+        </w:rPr>
+        <w:t>Qualitest. (n.d.). Functional Testing vs. Usability Testing. Retrieved April 3, 2020, from https://www.qualitestgroup.com/white-papers/functional-testing-vs-usability-testing/</w:t>
+      </w:r>
+    </w:p>
+    <w:p>
+      <w:pPr>
+        <w:pStyle w:val="Literatureentry"/>
+        <w:rPr>
+          <w:lang w:val="en-GB"/>
+        </w:rPr>
+      </w:pPr>
+      <w:r>
+        <w:rPr>
+          <w:lang w:val="en-GB"/>
+        </w:rPr>
+        <w:t>scenarioo. (n.d.). Retrieved March 27, 2020, from http://scenarioo.org/</w:t>
+      </w:r>
+    </w:p>
+    <w:p>
+      <w:pPr>
+        <w:pStyle w:val="Literatureentry"/>
+        <w:rPr>
+          <w:lang w:val="en-GB"/>
+        </w:rPr>
+      </w:pPr>
       <w:r>
         <w:rPr>
           <w:lang w:val="de-CH"/>
         </w:rPr>
-        <w:t xml:space="preserve">, W. (2017, </w:t>
-      </w:r>
-      <w:proofErr w:type="spellStart"/>
+        <w:t xml:space="preserve">Selenium. </w:t>
+      </w:r>
       <w:r>
         <w:rPr>
           <w:lang w:val="de-CH"/>
         </w:rPr>
-        <w:t>October</w:t>
-      </w:r>
-      <w:proofErr w:type="spellEnd"/>
-      <w:r>
-        <w:rPr>
-          <w:lang w:val="de-CH"/>
-        </w:rPr>
-        <w:t xml:space="preserve"> 11). Was ist manuelles Testen? </w:t>
-      </w:r>
-      <w:r>
-        <w:rPr>
-          <w:lang w:val="en-GB"/>
-        </w:rPr>
-        <w:t>Retrieved April 3, 2020, from https://de.itpedia.nl/2017/10/11/wat-is-handmatig-testen/</w:t>
-      </w:r>
-    </w:p>
-    <w:p>
-      <w:pPr>
-        <w:pStyle w:val="Literatureentry"/>
-        <w:rPr>
-          <w:lang w:val="en-GB"/>
-        </w:rPr>
-      </w:pPr>
-      <w:r>
-        <w:rPr>
-          <w:lang w:val="en-GB"/>
-        </w:rPr>
-        <w:t xml:space="preserve">International Society for Pharmaceutical Engineering ISPE. (2008). GAMP 5 - A Risk-Based Approach to Compliant </w:t>
-      </w:r>
-      <w:proofErr w:type="spellStart"/>
-      <w:r>
-        <w:rPr>
-          <w:lang w:val="en-GB"/>
-        </w:rPr>
-        <w:t>GxP</w:t>
-      </w:r>
-      <w:proofErr w:type="spellEnd"/>
-      <w:r>
-        <w:rPr>
-          <w:lang w:val="en-GB"/>
-        </w:rPr>
-        <w:t xml:space="preserve"> Computerized Systems</w:t>
-      </w:r>
-      <w:r>
-        <w:rPr>
-          <w:lang w:val="en-GB"/>
-        </w:rPr>
-        <w:t>. North Bethesda, USA: ISPE.</w:t>
-      </w:r>
-    </w:p>
-    <w:p>
-      <w:pPr>
-        <w:pStyle w:val="Literatureentry"/>
-        <w:rPr>
-          <w:lang w:val="en-GB"/>
-        </w:rPr>
-      </w:pPr>
-      <w:r>
-        <w:rPr>
-          <w:lang w:val="en-GB"/>
-        </w:rPr>
-        <w:t>Jain, N., &amp; Sawant, T. (2018, February 5). Setup for Selenium with Cucumber Using Maven. Retrieved April 3, 2020, from https://www.axelerant.com/resources/team-blog/setup-for-selenium-with-cucumber-using-maven</w:t>
-      </w:r>
-    </w:p>
-    <w:p>
-      <w:pPr>
-        <w:pStyle w:val="Literatureentry"/>
-        <w:rPr>
-          <w:lang w:val="en-GB"/>
-        </w:rPr>
-      </w:pPr>
-      <w:proofErr w:type="spellStart"/>
-      <w:r>
-        <w:rPr>
-          <w:lang w:val="en-GB"/>
-        </w:rPr>
-        <w:t>Johner</w:t>
-      </w:r>
-      <w:proofErr w:type="spellEnd"/>
-      <w:r>
-        <w:rPr>
-          <w:lang w:val="en-GB"/>
-        </w:rPr>
-        <w:t>, C. (2017, April 5). Computer System Validation CSV. Retrieved March 29, 2020, from https://www.johner-institut.de/blog/regulatory-affairs/computer-system-validation-csv/</w:t>
-      </w:r>
-    </w:p>
-    <w:p>
-      <w:pPr>
-        <w:pStyle w:val="Literatureentry"/>
-        <w:rPr>
-          <w:lang w:val="en-GB"/>
-        </w:rPr>
-      </w:pPr>
-      <w:r>
-        <w:rPr>
-          <w:lang w:val="en-GB"/>
-        </w:rPr>
-        <w:t>Nagy, G., &amp; Rose, S. (2018). Discovery - Explore behaviour using examples. Victoria, Canada: https://leanpub.com/.</w:t>
-      </w:r>
-    </w:p>
-    <w:p>
-      <w:pPr>
-        <w:pStyle w:val="Literatureentry"/>
-        <w:rPr>
-          <w:lang w:val="en-GB"/>
-        </w:rPr>
-      </w:pPr>
-      <w:proofErr w:type="spellStart"/>
-      <w:r>
-        <w:rPr>
-          <w:lang w:val="en-GB"/>
-        </w:rPr>
-        <w:t>Nicieja</w:t>
-      </w:r>
-      <w:proofErr w:type="spellEnd"/>
-      <w:r>
-        <w:rPr>
-          <w:lang w:val="en-GB"/>
-        </w:rPr>
-        <w:t>, K. (2018). Writing Great Specifications. Shelter Island, NY, USA: Manning Publications.</w:t>
-      </w:r>
-    </w:p>
-    <w:p>
-      <w:pPr>
-        <w:pStyle w:val="Literatureentry"/>
-        <w:rPr>
-          <w:lang w:val="en-GB"/>
-        </w:rPr>
-      </w:pPr>
-      <w:r>
-        <w:rPr>
-          <w:lang w:val="en-GB"/>
-        </w:rPr>
-        <w:t>Object Management Group. (1997 to present</w:t>
-      </w:r>
-      <w:r>
-        <w:rPr>
-          <w:lang w:val="en-GB"/>
-        </w:rPr>
-        <w:t xml:space="preserve">). Business Process Model and Notation. Retrieved March 27, </w:t>
-      </w:r>
-      <w:r>
-        <w:rPr>
-          <w:lang w:val="en-GB"/>
-        </w:rPr>
-        <w:t>2020, from http://www.bpmn.org/</w:t>
-      </w:r>
-    </w:p>
-    <w:p>
-      <w:pPr>
-        <w:pStyle w:val="Literatureentry"/>
-        <w:rPr>
-          <w:lang w:val="en-GB"/>
-        </w:rPr>
-      </w:pPr>
-      <w:proofErr w:type="spellStart"/>
-      <w:r>
-        <w:rPr>
-          <w:lang w:val="en-GB"/>
-        </w:rPr>
-        <w:t>Qualitest</w:t>
-      </w:r>
-      <w:proofErr w:type="spellEnd"/>
-      <w:r>
-        <w:rPr>
-          <w:lang w:val="en-GB"/>
-        </w:rPr>
-        <w:t>. (n.d.). Functional Testing vs. Usability Testing. Retrieved April 3, 2020, from https://www.qualitestgroup.com/white-papers/functional-testing-vs-usability-testing/</w:t>
-      </w:r>
-    </w:p>
-    <w:p>
-      <w:pPr>
-        <w:pStyle w:val="Literatureentry"/>
-        <w:rPr>
-          <w:lang w:val="en-GB"/>
-        </w:rPr>
-      </w:pPr>
-      <w:proofErr w:type="spellStart"/>
-      <w:r>
-        <w:rPr>
-          <w:lang w:val="en-GB"/>
-        </w:rPr>
-        <w:t>scenarioo</w:t>
-      </w:r>
-      <w:proofErr w:type="spellEnd"/>
-      <w:r>
-        <w:rPr>
-          <w:lang w:val="en-GB"/>
-        </w:rPr>
-        <w:t>. (n.d.). Retrieved March 27, 2020, from http://scenarioo.org/</w:t>
-      </w:r>
-    </w:p>
-    <w:p>
-      <w:pPr>
-        <w:pStyle w:val="Literatureentry"/>
-        <w:rPr>
-          <w:lang w:val="en-GB"/>
-        </w:rPr>
-      </w:pPr>
-      <w:proofErr w:type="spellStart"/>
-      <w:r>
-        <w:rPr>
-          <w:lang w:val="de-CH"/>
-        </w:rPr>
-        <w:t>Selenium</w:t>
-      </w:r>
-      <w:proofErr w:type="spellEnd"/>
-      <w:r>
-        <w:rPr>
-          <w:lang w:val="de-CH"/>
-        </w:rPr>
-        <w:t xml:space="preserve">. </w:t>
-      </w:r>
-      <w:r>
-        <w:rPr>
-          <w:lang w:val="de-CH"/>
-        </w:rPr>
-        <w:t>(</w:t>
-      </w:r>
-      <w:proofErr w:type="spellStart"/>
-      <w:r>
-        <w:rPr>
-          <w:lang w:val="de-CH"/>
-        </w:rPr>
-        <w:t>n.d</w:t>
-      </w:r>
-      <w:proofErr w:type="spellEnd"/>
-      <w:r>
-        <w:rPr>
-          <w:lang w:val="de-CH"/>
-        </w:rPr>
-        <w:t xml:space="preserve">.). </w:t>
-      </w:r>
-      <w:proofErr w:type="spellStart"/>
-      <w:r>
-        <w:rPr>
-          <w:lang w:val="de-CH"/>
-        </w:rPr>
-        <w:t>Selenium</w:t>
-      </w:r>
-      <w:proofErr w:type="spellEnd"/>
-      <w:r>
-        <w:rPr>
-          <w:lang w:val="de-CH"/>
-        </w:rPr>
-        <w:t xml:space="preserve"> </w:t>
-      </w:r>
-      <w:proofErr w:type="spellStart"/>
-      <w:r>
-        <w:rPr>
-          <w:lang w:val="de-CH"/>
-        </w:rPr>
-        <w:t>automates</w:t>
-      </w:r>
-      <w:proofErr w:type="spellEnd"/>
-      <w:r>
-        <w:rPr>
-          <w:lang w:val="de-CH"/>
-        </w:rPr>
-        <w:t xml:space="preserve"> </w:t>
-      </w:r>
-      <w:proofErr w:type="spellStart"/>
-      <w:r>
-        <w:rPr>
-          <w:lang w:val="de-CH"/>
-        </w:rPr>
-        <w:t>browsers</w:t>
-      </w:r>
-      <w:proofErr w:type="spellEnd"/>
-      <w:r>
-        <w:rPr>
-          <w:lang w:val="de-CH"/>
-        </w:rPr>
-        <w:t xml:space="preserve">. </w:t>
+        <w:t xml:space="preserve">(n.d.). Selenium automates browsers. </w:t>
       </w:r>
       <w:r>
         <w:rPr>
@@ -20748,19 +20108,11 @@
           <w:lang w:val="en-GB"/>
         </w:rPr>
       </w:pPr>
-      <w:proofErr w:type="spellStart"/>
-      <w:r>
-        <w:rPr>
-          <w:lang w:val="en-GB"/>
-        </w:rPr>
-        <w:t>SmartBear</w:t>
-      </w:r>
-      <w:proofErr w:type="spellEnd"/>
-      <w:r>
-        <w:rPr>
-          <w:lang w:val="en-GB"/>
-        </w:rPr>
-        <w:t xml:space="preserve"> Software. (2020</w:t>
+      <w:r>
+        <w:rPr>
+          <w:lang w:val="en-GB"/>
+        </w:rPr>
+        <w:t>SmartBear Software. (2020</w:t>
       </w:r>
       <w:r>
         <w:rPr>
@@ -20852,21 +20204,7 @@
         <w:rPr>
           <w:lang w:val="en-GB"/>
         </w:rPr>
-        <w:t xml:space="preserve">Wikipedia. (2018, June 26). </w:t>
-      </w:r>
-      <w:proofErr w:type="spellStart"/>
-      <w:r>
-        <w:rPr>
-          <w:lang w:val="en-GB"/>
-        </w:rPr>
-        <w:t>GxP</w:t>
-      </w:r>
-      <w:proofErr w:type="spellEnd"/>
-      <w:r>
-        <w:rPr>
-          <w:lang w:val="en-GB"/>
-        </w:rPr>
-        <w:t>. Retrieved March 29, 2020, from https://de.wikipedia.org/w/index.php?title=GxP&amp;oldid=178646512</w:t>
+        <w:t>Wikipedia. (2018, June 26). GxP. Retrieved March 29, 2020, from https://de.wikipedia.org/w/index.php?title=GxP&amp;oldid=178646512</w:t>
       </w:r>
     </w:p>
     <w:p>
@@ -21960,14 +21298,12 @@
                 <w:lang w:val="en-GB"/>
               </w:rPr>
             </w:pPr>
-            <w:proofErr w:type="spellStart"/>
             <w:r>
               <w:rPr>
                 <w:lang w:val="en-GB"/>
               </w:rPr>
               <w:t>GxP</w:t>
             </w:r>
-            <w:proofErr w:type="spellEnd"/>
           </w:p>
         </w:tc>
         <w:tc>
@@ -22242,7 +21578,7 @@
         </w:rPr>
       </w:pPr>
       <w:bookmarkStart w:id="118" w:name="_Toc37082351"/>
-      <w:bookmarkEnd w:id="111"/>
+      <w:bookmarkEnd w:id="112"/>
       <w:r>
         <w:rPr>
           <w:lang w:val="en-GB"/>
@@ -22328,7 +21664,7 @@
 
 <file path=word/comments.xml><?xml version="1.0" encoding="utf-8"?>
 <w:comments xmlns:wpc="http://schemas.microsoft.com/office/word/2010/wordprocessingCanvas" xmlns:cx="http://schemas.microsoft.com/office/drawing/2014/chartex" xmlns:cx1="http://schemas.microsoft.com/office/drawing/2015/9/8/chartex" xmlns:cx2="http://schemas.microsoft.com/office/drawing/2015/10/21/chartex" xmlns:cx3="http://schemas.microsoft.com/office/drawing/2016/5/9/chartex" xmlns:cx4="http://schemas.microsoft.com/office/drawing/2016/5/10/chartex" xmlns:cx5="http://schemas.microsoft.com/office/drawing/2016/5/11/chartex" xmlns:cx6="http://schemas.microsoft.com/office/drawing/2016/5/12/chartex" xmlns:cx7="http://schemas.microsoft.com/office/drawing/2016/5/13/chartex" xmlns:cx8="http://schemas.microsoft.com/office/drawing/2016/5/14/chartex" xmlns:mc="http://schemas.openxmlformats.org/markup-compatibility/2006" xmlns:aink="http://schemas.microsoft.com/office/drawing/2016/ink" xmlns:am3d="http://schemas.microsoft.com/office/drawing/2017/model3d" xmlns:o="urn:schemas-microsoft-com:office:office" xmlns:r="http://schemas.openxmlformats.org/officeDocument/2006/relationships" xmlns:m="http://schemas.openxmlformats.org/officeDocument/2006/math" xmlns:v="urn:schemas-microsoft-com:vml" xmlns:wp14="http://schemas.microsoft.com/office/word/2010/wordprocessingDrawing" xmlns:wp="http://schemas.openxmlformats.org/drawingml/2006/wordprocessingDrawing" xmlns:w10="urn:schemas-microsoft-com:office:word" xmlns:w="http://schemas.openxmlformats.org/wordprocessingml/2006/main" xmlns:w14="http://schemas.microsoft.com/office/word/2010/wordml" xmlns:w15="http://schemas.microsoft.com/office/word/2012/wordml" xmlns:w16cid="http://schemas.microsoft.com/office/word/2016/wordml/cid" xmlns:w16se="http://schemas.microsoft.com/office/word/2015/wordml/symex" xmlns:wpg="http://schemas.microsoft.com/office/word/2010/wordprocessingGroup" xmlns:wpi="http://schemas.microsoft.com/office/word/2010/wordprocessingInk" xmlns:wne="http://schemas.microsoft.com/office/word/2006/wordml" xmlns:wps="http://schemas.microsoft.com/office/word/2010/wordprocessingShape" mc:Ignorable="w14 w15 w16se w16cid wp14">
-  <w:comment w:id="21" w:author="Leuenberger Sabrina (s)" w:date="2020-04-06T15:59:00Z" w:initials="LS(">
+  <w:comment w:id="22" w:author="Leuenberger Sabrina (s)" w:date="2020-04-06T15:59:00Z" w:initials="LS(">
     <w:p>
       <w:pPr>
         <w:pStyle w:val="CommentText"/>
@@ -22661,21 +21997,7 @@
       <w:rPr>
         <w:lang w:val="en-GB"/>
       </w:rPr>
-      <w:t xml:space="preserve">alidation in </w:t>
-    </w:r>
-    <w:proofErr w:type="spellStart"/>
-    <w:r>
-      <w:rPr>
-        <w:lang w:val="en-GB"/>
-      </w:rPr>
-      <w:t>GxP</w:t>
-    </w:r>
-    <w:proofErr w:type="spellEnd"/>
-    <w:r>
-      <w:rPr>
-        <w:lang w:val="en-GB"/>
-      </w:rPr>
-      <w:t xml:space="preserve"> Environments</w:t>
+      <w:t>alidation in GxP Environments</w:t>
     </w:r>
   </w:p>
 </w:hdr>
@@ -25683,8 +25005,11 @@
     <w:lsdException w:name="Table 3D effects 3" w:semiHidden="1" w:unhideWhenUsed="1"/>
     <w:lsdException w:name="Table Contemporary" w:semiHidden="1" w:unhideWhenUsed="1"/>
     <w:lsdException w:name="Table Elegant" w:semiHidden="1" w:unhideWhenUsed="1"/>
+    <w:lsdException w:name="Table Professional" w:semiHidden="1" w:unhideWhenUsed="1"/>
     <w:lsdException w:name="Table Subtle 1" w:semiHidden="1" w:unhideWhenUsed="1"/>
     <w:lsdException w:name="Table Subtle 2" w:semiHidden="1" w:unhideWhenUsed="1"/>
+    <w:lsdException w:name="Table Web 1" w:semiHidden="1" w:unhideWhenUsed="1"/>
+    <w:lsdException w:name="Table Web 2" w:semiHidden="1" w:unhideWhenUsed="1"/>
     <w:lsdException w:name="Table Web 3" w:semiHidden="1" w:unhideWhenUsed="1"/>
     <w:lsdException w:name="Balloon Text" w:semiHidden="1" w:unhideWhenUsed="1"/>
     <w:lsdException w:name="Table Theme" w:semiHidden="1" w:unhideWhenUsed="1"/>
@@ -32607,7 +31932,7 @@
 </file>
 
 <file path=customXml/itemProps1.xml><?xml version="1.0" encoding="utf-8"?>
-<ds:datastoreItem xmlns:ds="http://schemas.openxmlformats.org/officeDocument/2006/customXml" ds:itemID="{CBB636FA-EAC4-43A1-B9EA-C02186DADA0A}">
+<ds:datastoreItem xmlns:ds="http://schemas.openxmlformats.org/officeDocument/2006/customXml" ds:itemID="{1A4426DB-1728-4960-9447-091B76CFAC21}">
   <ds:schemaRefs>
     <ds:schemaRef ds:uri="http://schemas.openxmlformats.org/officeDocument/2006/bibliography"/>
   </ds:schemaRefs>

</xml_diff>

<commit_message>
Addition of a potential new chapter --> not to forget
</commit_message>
<xml_diff>
--- a/documentation/BachelorProjectSabrina.docx
+++ b/documentation/BachelorProjectSabrina.docx
@@ -10,6 +10,13 @@
       </w:pPr>
       <w:bookmarkStart w:id="0" w:name="_Hlk37946264"/>
       <w:bookmarkEnd w:id="0"/>
+    </w:p>
+    <w:p>
+      <w:pPr>
+        <w:rPr>
+          <w:lang w:val="en-GB"/>
+        </w:rPr>
+      </w:pPr>
     </w:p>
     <w:p>
       <w:pPr>
@@ -25761,19 +25768,63 @@
     </w:p>
     <w:p>
       <w:pPr>
+        <w:rPr>
+          <w:lang w:val="en-GB" w:eastAsia="de-DE"/>
+        </w:rPr>
+      </w:pPr>
+    </w:p>
+    <w:p>
+      <w:pPr>
         <w:pStyle w:val="Heading3"/>
         <w:rPr>
-          <w:lang w:val="en-GB"/>
-        </w:rPr>
-      </w:pPr>
-      <w:bookmarkStart w:id="94" w:name="_Toc38194596"/>
+          <w:lang w:val="en-CH"/>
+        </w:rPr>
+      </w:pPr>
+      <w:bookmarkStart w:id="94" w:name="_GoBack"/>
+      <w:r>
+        <w:rPr>
+          <w:lang w:val="en-CH"/>
+        </w:rPr>
+        <w:t>IQs</w:t>
+      </w:r>
+    </w:p>
+    <w:bookmarkEnd w:id="94"/>
+    <w:p>
+      <w:pPr>
+        <w:rPr>
+          <w:lang w:val="en-CH" w:eastAsia="de-DE"/>
+        </w:rPr>
+      </w:pPr>
+    </w:p>
+    <w:p>
+      <w:pPr>
+        <w:rPr>
+          <w:lang w:val="en-CH" w:eastAsia="de-DE"/>
+        </w:rPr>
+      </w:pPr>
+    </w:p>
+    <w:p>
+      <w:pPr>
+        <w:rPr>
+          <w:lang w:val="en-GB" w:eastAsia="de-DE"/>
+        </w:rPr>
+      </w:pPr>
+    </w:p>
+    <w:p>
+      <w:pPr>
+        <w:pStyle w:val="Heading3"/>
+        <w:rPr>
+          <w:lang w:val="en-GB"/>
+        </w:rPr>
+      </w:pPr>
+      <w:bookmarkStart w:id="95" w:name="_Toc38194596"/>
       <w:r>
         <w:rPr>
           <w:lang w:val="en-GB"/>
         </w:rPr>
         <w:t>Category 4 Software</w:t>
       </w:r>
-      <w:bookmarkEnd w:id="94"/>
+      <w:bookmarkEnd w:id="95"/>
     </w:p>
     <w:p>
       <w:pPr>
@@ -25867,15 +25918,14 @@
           <w:lang w:val="en-GB"/>
         </w:rPr>
       </w:pPr>
-      <w:bookmarkStart w:id="95" w:name="_Toc38194597"/>
-      <w:r>
-        <w:rPr>
-          <w:lang w:val="en-GB"/>
-        </w:rPr>
-        <w:lastRenderedPageBreak/>
+      <w:bookmarkStart w:id="96" w:name="_Toc38194597"/>
+      <w:r>
+        <w:rPr>
+          <w:lang w:val="en-GB"/>
+        </w:rPr>
         <w:t>DevOps</w:t>
       </w:r>
-      <w:bookmarkEnd w:id="95"/>
+      <w:bookmarkEnd w:id="96"/>
     </w:p>
     <w:p>
       <w:pPr>
@@ -25898,7 +25948,6 @@
           <w:lang w:val="en-CH"/>
         </w:rPr>
       </w:pPr>
-      <w:bookmarkStart w:id="96" w:name="_GoBack"/>
       <w:r>
         <w:rPr>
           <w:lang w:val="en-CH"/>
@@ -25906,7 +25955,6 @@
         <w:t>Device Integration</w:t>
       </w:r>
     </w:p>
-    <w:bookmarkEnd w:id="96"/>
     <w:p>
       <w:pPr>
         <w:rPr>
@@ -31135,13 +31183,7 @@
         <w:rPr>
           <w:lang w:val="en-CH"/>
         </w:rPr>
-        <w:t xml:space="preserve">Check and integrate what </w:t>
-      </w:r>
-      <w:r>
-        <w:rPr>
-          <w:lang w:val="en-CH"/>
-        </w:rPr>
-        <w:t>is reviewed and what is the content of the test report.</w:t>
+        <w:t>Check and integrate what is reviewed and what is the content of the test report.</w:t>
       </w:r>
     </w:p>
   </w:comment>
@@ -31163,13 +31205,7 @@
         <w:rPr>
           <w:lang w:val="en-CH"/>
         </w:rPr>
-        <w:t xml:space="preserve">Evelyne </w:t>
-      </w:r>
-      <w:r>
-        <w:rPr>
-          <w:lang w:val="en-CH"/>
-        </w:rPr>
-        <w:t xml:space="preserve">fragen, ob es für sie ok ist. Für die Arbeit nicht zwingend, aber eine Information die definitive von interesse ist </w:t>
+        <w:t xml:space="preserve">Evelyne fragen, ob es für sie ok ist. Für die Arbeit nicht zwingend, aber eine Information die definitive von interesse ist </w:t>
       </w:r>
       <w:r>
         <w:rPr>
@@ -31225,13 +31261,7 @@
         <w:rPr>
           <w:lang w:val="en-CH"/>
         </w:rPr>
-        <w:t xml:space="preserve">Achtung fast 1:1 </w:t>
-      </w:r>
-      <w:r>
-        <w:rPr>
-          <w:lang w:val="en-CH"/>
-        </w:rPr>
-        <w:t xml:space="preserve">abgeschrieben, aber nicht ganz </w:t>
+        <w:t xml:space="preserve">Achtung fast 1:1 abgeschrieben, aber nicht ganz </w:t>
       </w:r>
       <w:r>
         <w:rPr>
@@ -42162,7 +42192,7 @@
 </file>
 
 <file path=customXml/itemProps1.xml><?xml version="1.0" encoding="utf-8"?>
-<ds:datastoreItem xmlns:ds="http://schemas.openxmlformats.org/officeDocument/2006/customXml" ds:itemID="{444233E4-D07E-48FE-8BED-43F94B85A8C4}">
+<ds:datastoreItem xmlns:ds="http://schemas.openxmlformats.org/officeDocument/2006/customXml" ds:itemID="{E179EFD2-4744-46F0-BB2E-F05D2DB87640}">
   <ds:schemaRefs>
     <ds:schemaRef ds:uri="http://schemas.openxmlformats.org/officeDocument/2006/bibliography"/>
   </ds:schemaRefs>

</xml_diff>

<commit_message>
bddoq-43: Risk Assessment for the OQ Test App Validation
</commit_message>
<xml_diff>
--- a/documentation/BachelorProjectSabrina.docx
+++ b/documentation/BachelorProjectSabrina.docx
@@ -11013,430 +11013,422 @@
         <w:rPr>
           <w:lang w:val="en-GB" w:eastAsia="de-DE"/>
         </w:rPr>
-        <w:t xml:space="preserve"> (GA</w:t>
-      </w:r>
-      <w:bookmarkStart w:id="7" w:name="_GoBack"/>
+        <w:t xml:space="preserve"> (GAMP)</w:t>
+      </w:r>
+      <w:r>
+        <w:rPr>
+          <w:lang w:val="en-GB" w:eastAsia="de-DE"/>
+        </w:rPr>
+        <w:t xml:space="preserve"> </w:t>
+      </w:r>
+      <w:r>
+        <w:rPr>
+          <w:lang w:val="en-GB" w:eastAsia="de-DE"/>
+        </w:rPr>
+        <w:t>(</w:t>
+      </w:r>
+      <w:r>
+        <w:rPr>
+          <w:lang w:val="en-GB" w:eastAsia="de-DE"/>
+        </w:rPr>
+        <w:t xml:space="preserve">Wikipedia, 2018; </w:t>
+      </w:r>
+      <w:r>
+        <w:rPr>
+          <w:lang w:val="en-GB" w:eastAsia="de-DE"/>
+        </w:rPr>
+        <w:t>International Society for Pharmaceutical</w:t>
+      </w:r>
+      <w:r>
+        <w:rPr>
+          <w:lang w:val="en-GB" w:eastAsia="de-DE"/>
+        </w:rPr>
+        <w:t xml:space="preserve"> Engineering ISPE, 2008, pp. 14, 15 and 27</w:t>
+      </w:r>
+      <w:r>
+        <w:rPr>
+          <w:lang w:val="en-GB" w:eastAsia="de-DE"/>
+        </w:rPr>
+        <w:t>)</w:t>
+      </w:r>
+      <w:r>
+        <w:rPr>
+          <w:lang w:val="en-GB" w:eastAsia="de-DE"/>
+        </w:rPr>
+        <w:t xml:space="preserve">. This means that </w:t>
+      </w:r>
+      <w:r>
+        <w:rPr>
+          <w:lang w:val="en-GB" w:eastAsia="de-DE"/>
+        </w:rPr>
+        <w:t xml:space="preserve">a </w:t>
+      </w:r>
+      <w:r>
+        <w:rPr>
+          <w:lang w:val="en-GB" w:eastAsia="de-DE"/>
+        </w:rPr>
+        <w:t>formal</w:t>
+      </w:r>
+      <w:r>
+        <w:rPr>
+          <w:lang w:val="en-GB" w:eastAsia="de-DE"/>
+        </w:rPr>
+        <w:t xml:space="preserve"> and </w:t>
+      </w:r>
+      <w:r>
+        <w:rPr>
+          <w:lang w:val="en-GB" w:eastAsia="de-DE"/>
+        </w:rPr>
+        <w:t>objective</w:t>
+      </w:r>
+      <w:r>
+        <w:rPr>
+          <w:lang w:val="en-GB" w:eastAsia="de-DE"/>
+        </w:rPr>
+        <w:t xml:space="preserve"> proof must be provided that the software is compliant and</w:t>
+      </w:r>
+      <w:r>
+        <w:rPr>
+          <w:lang w:val="en-GB" w:eastAsia="de-DE"/>
+        </w:rPr>
+        <w:t xml:space="preserve"> </w:t>
+      </w:r>
+      <w:r>
+        <w:rPr>
+          <w:lang w:val="en-GB" w:eastAsia="de-DE"/>
+        </w:rPr>
+        <w:t>that its intended use is achieved</w:t>
+      </w:r>
+      <w:r>
+        <w:rPr>
+          <w:lang w:val="en-GB" w:eastAsia="de-DE"/>
+        </w:rPr>
+        <w:t xml:space="preserve"> </w:t>
+      </w:r>
+      <w:r>
+        <w:rPr>
+          <w:lang w:val="en-GB" w:eastAsia="de-DE"/>
+        </w:rPr>
+        <w:t>(</w:t>
+      </w:r>
+      <w:r>
+        <w:rPr>
+          <w:lang w:val="en-GB" w:eastAsia="de-DE"/>
+        </w:rPr>
+        <w:t>International Society for Pharmaceutic</w:t>
+      </w:r>
+      <w:r>
+        <w:rPr>
+          <w:lang w:val="en-GB" w:eastAsia="de-DE"/>
+        </w:rPr>
+        <w:t xml:space="preserve">al Engineering ISPE, 2008, p. 14; </w:t>
+      </w:r>
+      <w:proofErr w:type="spellStart"/>
+      <w:r>
+        <w:rPr>
+          <w:lang w:val="en-GB" w:eastAsia="de-DE"/>
+        </w:rPr>
+        <w:t>Johner</w:t>
+      </w:r>
+      <w:proofErr w:type="spellEnd"/>
+      <w:r>
+        <w:rPr>
+          <w:lang w:val="en-GB" w:eastAsia="de-DE"/>
+        </w:rPr>
+        <w:t>, 2017</w:t>
+      </w:r>
+      <w:r>
+        <w:rPr>
+          <w:lang w:val="en-GB" w:eastAsia="de-DE"/>
+        </w:rPr>
+        <w:t>)</w:t>
+      </w:r>
+      <w:r>
+        <w:rPr>
+          <w:lang w:val="en-GB" w:eastAsia="de-DE"/>
+        </w:rPr>
+        <w:t>.</w:t>
+      </w:r>
+      <w:r>
+        <w:rPr>
+          <w:lang w:val="en-GB" w:eastAsia="de-DE"/>
+        </w:rPr>
+        <w:t xml:space="preserve"> </w:t>
+      </w:r>
+      <w:r>
+        <w:rPr>
+          <w:lang w:val="en-GB" w:eastAsia="de-DE"/>
+        </w:rPr>
+        <w:t xml:space="preserve">In support of this validation process, </w:t>
+      </w:r>
+      <w:r>
+        <w:rPr>
+          <w:lang w:val="en-GB" w:eastAsia="de-DE"/>
+        </w:rPr>
+        <w:t>GAM</w:t>
+      </w:r>
+      <w:r>
+        <w:rPr>
+          <w:lang w:val="en-GB" w:eastAsia="de-DE"/>
+        </w:rPr>
+        <w:t>P5 is a g</w:t>
+      </w:r>
+      <w:r>
+        <w:rPr>
+          <w:lang w:val="en-GB" w:eastAsia="de-DE"/>
+        </w:rPr>
+        <w:t xml:space="preserve">uide on how to achieve </w:t>
+      </w:r>
+      <w:r>
+        <w:rPr>
+          <w:lang w:val="en-GB" w:eastAsia="de-DE"/>
+        </w:rPr>
+        <w:t>c</w:t>
+      </w:r>
+      <w:r>
+        <w:rPr>
+          <w:lang w:val="en-GB" w:eastAsia="de-DE"/>
+        </w:rPr>
+        <w:t>omputerised</w:t>
+      </w:r>
+      <w:r>
+        <w:rPr>
+          <w:lang w:val="en-GB" w:eastAsia="de-DE"/>
+        </w:rPr>
+        <w:t xml:space="preserve"> </w:t>
+      </w:r>
+      <w:r>
+        <w:rPr>
+          <w:lang w:val="en-GB" w:eastAsia="de-DE"/>
+        </w:rPr>
+        <w:t>s</w:t>
+      </w:r>
+      <w:r>
+        <w:rPr>
+          <w:lang w:val="en-GB" w:eastAsia="de-DE"/>
+        </w:rPr>
+        <w:t xml:space="preserve">ystem </w:t>
+      </w:r>
+      <w:r>
+        <w:rPr>
+          <w:lang w:val="en-GB" w:eastAsia="de-DE"/>
+        </w:rPr>
+        <w:t>v</w:t>
+      </w:r>
+      <w:r>
+        <w:rPr>
+          <w:lang w:val="en-GB" w:eastAsia="de-DE"/>
+        </w:rPr>
+        <w:t>alidation (CSV)</w:t>
+      </w:r>
+      <w:r>
+        <w:rPr>
+          <w:lang w:val="en-GB" w:eastAsia="de-DE"/>
+        </w:rPr>
+        <w:t xml:space="preserve"> </w:t>
+      </w:r>
+      <w:r>
+        <w:rPr>
+          <w:lang w:val="en-GB" w:eastAsia="de-DE"/>
+        </w:rPr>
+        <w:t>(International Society for Pharmaceutic</w:t>
+      </w:r>
+      <w:r>
+        <w:rPr>
+          <w:lang w:val="en-GB" w:eastAsia="de-DE"/>
+        </w:rPr>
+        <w:t>al Engineering ISPE, 2008, p. 14</w:t>
+      </w:r>
+      <w:r>
+        <w:rPr>
+          <w:lang w:val="en-GB" w:eastAsia="de-DE"/>
+        </w:rPr>
+        <w:t>)</w:t>
+      </w:r>
+      <w:r>
+        <w:rPr>
+          <w:lang w:val="en-GB" w:eastAsia="de-DE"/>
+        </w:rPr>
+        <w:t>.</w:t>
+      </w:r>
+    </w:p>
+    <w:p>
+      <w:pPr>
+        <w:jc w:val="left"/>
+        <w:rPr>
+          <w:lang w:val="en-GB" w:eastAsia="de-DE"/>
+        </w:rPr>
+      </w:pPr>
+      <w:r>
+        <w:rPr>
+          <w:lang w:val="en-GB" w:eastAsia="de-DE"/>
+        </w:rPr>
+        <w:t>According to GAMP</w:t>
+      </w:r>
+      <w:r>
+        <w:rPr>
+          <w:lang w:val="en-GB" w:eastAsia="de-DE"/>
+        </w:rPr>
+        <w:t>5</w:t>
+      </w:r>
+      <w:r>
+        <w:rPr>
+          <w:lang w:val="en-GB" w:eastAsia="de-DE"/>
+        </w:rPr>
+        <w:t>,</w:t>
+      </w:r>
+      <w:r>
+        <w:rPr>
+          <w:lang w:val="en-GB" w:eastAsia="de-DE"/>
+        </w:rPr>
+        <w:t xml:space="preserve"> </w:t>
+      </w:r>
+      <w:r>
+        <w:rPr>
+          <w:lang w:val="en-GB" w:eastAsia="de-DE"/>
+        </w:rPr>
+        <w:t xml:space="preserve">software </w:t>
+      </w:r>
+      <w:r>
+        <w:rPr>
+          <w:lang w:val="en-GB" w:eastAsia="de-DE"/>
+        </w:rPr>
+        <w:t>validation includes</w:t>
+      </w:r>
+      <w:r>
+        <w:rPr>
+          <w:lang w:val="en-CH" w:eastAsia="de-DE"/>
+        </w:rPr>
+        <w:t xml:space="preserve"> among others,</w:t>
+      </w:r>
+      <w:r>
+        <w:rPr>
+          <w:lang w:val="en-GB" w:eastAsia="de-DE"/>
+        </w:rPr>
+        <w:t xml:space="preserve"> the verification of user requirements (PQs) and of functional specifications (OQs</w:t>
+      </w:r>
+      <w:r>
+        <w:rPr>
+          <w:lang w:val="en-GB" w:eastAsia="de-DE"/>
+        </w:rPr>
+        <w:t>) (International Society for Pharmaceutical Engineering ISPE, 2008, p. 38)</w:t>
+      </w:r>
+      <w:r>
+        <w:rPr>
+          <w:lang w:val="en-GB" w:eastAsia="de-DE"/>
+        </w:rPr>
+        <w:t xml:space="preserve">. </w:t>
+      </w:r>
+      <w:r>
+        <w:rPr>
+          <w:lang w:val="en-GB" w:eastAsia="de-DE"/>
+        </w:rPr>
+        <w:t xml:space="preserve">Until today the </w:t>
+      </w:r>
+      <w:proofErr w:type="spellStart"/>
+      <w:r>
+        <w:rPr>
+          <w:lang w:val="en-GB" w:eastAsia="de-DE"/>
+        </w:rPr>
+        <w:t>wega</w:t>
+      </w:r>
+      <w:proofErr w:type="spellEnd"/>
+      <w:r>
+        <w:rPr>
+          <w:lang w:val="en-GB" w:eastAsia="de-DE"/>
+        </w:rPr>
+        <w:t xml:space="preserve"> CSV specialists team experience</w:t>
+      </w:r>
+      <w:r>
+        <w:rPr>
+          <w:lang w:val="en-GB" w:eastAsia="de-DE"/>
+        </w:rPr>
+        <w:t>d</w:t>
+      </w:r>
+      <w:r>
+        <w:rPr>
+          <w:lang w:val="en-GB" w:eastAsia="de-DE"/>
+        </w:rPr>
+        <w:t xml:space="preserve"> that PQs and OQs are often performed manually</w:t>
+      </w:r>
+      <w:r>
+        <w:rPr>
+          <w:lang w:val="en-GB" w:eastAsia="de-DE"/>
+        </w:rPr>
+        <w:t xml:space="preserve">, even though test tools like hp </w:t>
+      </w:r>
+      <w:proofErr w:type="spellStart"/>
+      <w:r>
+        <w:rPr>
+          <w:lang w:val="en-GB" w:eastAsia="de-DE"/>
+        </w:rPr>
+        <w:t>alm</w:t>
+      </w:r>
+      <w:proofErr w:type="spellEnd"/>
+      <w:r>
+        <w:rPr>
+          <w:lang w:val="en-GB"/>
+        </w:rPr>
+        <w:t xml:space="preserve"> </w:t>
+      </w:r>
+      <w:r>
+        <w:rPr>
+          <w:lang w:val="en-GB" w:eastAsia="de-DE"/>
+        </w:rPr>
+        <w:t>(Guru99, 2020a)</w:t>
+      </w:r>
+      <w:r>
+        <w:rPr>
+          <w:lang w:val="en-GB" w:eastAsia="de-DE"/>
+        </w:rPr>
+        <w:t xml:space="preserve"> are supporting testing documentations in regulated companies</w:t>
+      </w:r>
+      <w:r>
+        <w:rPr>
+          <w:lang w:val="en-GB" w:eastAsia="de-DE"/>
+        </w:rPr>
+        <w:t xml:space="preserve"> (</w:t>
+      </w:r>
+      <w:r>
+        <w:rPr>
+          <w:lang w:val="en-GB" w:eastAsia="de-DE"/>
+        </w:rPr>
+        <w:t>Evelyne Daniel, personal communication, December 19, 2019</w:t>
+      </w:r>
+      <w:r>
+        <w:rPr>
+          <w:lang w:val="en-GB" w:eastAsia="de-DE"/>
+        </w:rPr>
+        <w:t xml:space="preserve"> and April 1, 2020</w:t>
+      </w:r>
+      <w:r>
+        <w:rPr>
+          <w:lang w:val="en-GB" w:eastAsia="de-DE"/>
+        </w:rPr>
+        <w:t>)</w:t>
+      </w:r>
+      <w:r>
+        <w:rPr>
+          <w:lang w:val="en-GB" w:eastAsia="de-DE"/>
+        </w:rPr>
+        <w:t>.</w:t>
+      </w:r>
+    </w:p>
+    <w:p>
+      <w:pPr>
+        <w:pStyle w:val="Heading2"/>
+        <w:rPr>
+          <w:lang w:val="en-GB"/>
+        </w:rPr>
+      </w:pPr>
+      <w:bookmarkStart w:id="7" w:name="_Toc40423908"/>
+      <w:r>
+        <w:rPr>
+          <w:lang w:val="en-GB"/>
+        </w:rPr>
+        <w:t>Test Optimisation using Automated Testing</w:t>
+      </w:r>
       <w:bookmarkEnd w:id="7"/>
-      <w:r>
-        <w:rPr>
-          <w:lang w:val="en-GB" w:eastAsia="de-DE"/>
-        </w:rPr>
-        <w:t>MP)</w:t>
-      </w:r>
-      <w:r>
-        <w:rPr>
-          <w:lang w:val="en-GB" w:eastAsia="de-DE"/>
-        </w:rPr>
-        <w:t xml:space="preserve"> </w:t>
-      </w:r>
-      <w:r>
-        <w:rPr>
-          <w:lang w:val="en-GB" w:eastAsia="de-DE"/>
-        </w:rPr>
-        <w:t>(</w:t>
-      </w:r>
-      <w:r>
-        <w:rPr>
-          <w:lang w:val="en-GB" w:eastAsia="de-DE"/>
-        </w:rPr>
-        <w:t xml:space="preserve">Wikipedia, 2018; </w:t>
-      </w:r>
-      <w:r>
-        <w:rPr>
-          <w:lang w:val="en-GB" w:eastAsia="de-DE"/>
-        </w:rPr>
-        <w:t>International Society for Pharmaceutical</w:t>
-      </w:r>
-      <w:r>
-        <w:rPr>
-          <w:lang w:val="en-GB" w:eastAsia="de-DE"/>
-        </w:rPr>
-        <w:t xml:space="preserve"> Engineering ISPE, 2008, pp. 14, 15 and 27</w:t>
-      </w:r>
-      <w:r>
-        <w:rPr>
-          <w:lang w:val="en-GB" w:eastAsia="de-DE"/>
-        </w:rPr>
-        <w:t>)</w:t>
-      </w:r>
-      <w:r>
-        <w:rPr>
-          <w:lang w:val="en-GB" w:eastAsia="de-DE"/>
-        </w:rPr>
-        <w:t xml:space="preserve">. This means that </w:t>
-      </w:r>
-      <w:r>
-        <w:rPr>
-          <w:lang w:val="en-GB" w:eastAsia="de-DE"/>
-        </w:rPr>
-        <w:t xml:space="preserve">a </w:t>
-      </w:r>
-      <w:r>
-        <w:rPr>
-          <w:lang w:val="en-GB" w:eastAsia="de-DE"/>
-        </w:rPr>
-        <w:t>formal</w:t>
-      </w:r>
-      <w:r>
-        <w:rPr>
-          <w:lang w:val="en-GB" w:eastAsia="de-DE"/>
-        </w:rPr>
-        <w:t xml:space="preserve"> and </w:t>
-      </w:r>
-      <w:r>
-        <w:rPr>
-          <w:lang w:val="en-GB" w:eastAsia="de-DE"/>
-        </w:rPr>
-        <w:t>objective</w:t>
-      </w:r>
-      <w:r>
-        <w:rPr>
-          <w:lang w:val="en-GB" w:eastAsia="de-DE"/>
-        </w:rPr>
-        <w:t xml:space="preserve"> proof must be provided that the software is compliant and</w:t>
-      </w:r>
-      <w:r>
-        <w:rPr>
-          <w:lang w:val="en-GB" w:eastAsia="de-DE"/>
-        </w:rPr>
-        <w:t xml:space="preserve"> </w:t>
-      </w:r>
-      <w:r>
-        <w:rPr>
-          <w:lang w:val="en-GB" w:eastAsia="de-DE"/>
-        </w:rPr>
-        <w:t>that its intended use is achieved</w:t>
-      </w:r>
-      <w:r>
-        <w:rPr>
-          <w:lang w:val="en-GB" w:eastAsia="de-DE"/>
-        </w:rPr>
-        <w:t xml:space="preserve"> </w:t>
-      </w:r>
-      <w:r>
-        <w:rPr>
-          <w:lang w:val="en-GB" w:eastAsia="de-DE"/>
-        </w:rPr>
-        <w:t>(</w:t>
-      </w:r>
-      <w:r>
-        <w:rPr>
-          <w:lang w:val="en-GB" w:eastAsia="de-DE"/>
-        </w:rPr>
-        <w:t>International Society for Pharmaceutic</w:t>
-      </w:r>
-      <w:r>
-        <w:rPr>
-          <w:lang w:val="en-GB" w:eastAsia="de-DE"/>
-        </w:rPr>
-        <w:t xml:space="preserve">al Engineering ISPE, 2008, p. 14; </w:t>
-      </w:r>
-      <w:proofErr w:type="spellStart"/>
-      <w:r>
-        <w:rPr>
-          <w:lang w:val="en-GB" w:eastAsia="de-DE"/>
-        </w:rPr>
-        <w:t>Johner</w:t>
-      </w:r>
-      <w:proofErr w:type="spellEnd"/>
-      <w:r>
-        <w:rPr>
-          <w:lang w:val="en-GB" w:eastAsia="de-DE"/>
-        </w:rPr>
-        <w:t>, 2017</w:t>
-      </w:r>
-      <w:r>
-        <w:rPr>
-          <w:lang w:val="en-GB" w:eastAsia="de-DE"/>
-        </w:rPr>
-        <w:t>)</w:t>
-      </w:r>
-      <w:r>
-        <w:rPr>
-          <w:lang w:val="en-GB" w:eastAsia="de-DE"/>
-        </w:rPr>
-        <w:t>.</w:t>
-      </w:r>
-      <w:r>
-        <w:rPr>
-          <w:lang w:val="en-GB" w:eastAsia="de-DE"/>
-        </w:rPr>
-        <w:t xml:space="preserve"> </w:t>
-      </w:r>
-      <w:r>
-        <w:rPr>
-          <w:lang w:val="en-GB" w:eastAsia="de-DE"/>
-        </w:rPr>
-        <w:t xml:space="preserve">In support of this validation process, </w:t>
-      </w:r>
-      <w:r>
-        <w:rPr>
-          <w:lang w:val="en-GB" w:eastAsia="de-DE"/>
-        </w:rPr>
-        <w:t>GAM</w:t>
-      </w:r>
-      <w:r>
-        <w:rPr>
-          <w:lang w:val="en-GB" w:eastAsia="de-DE"/>
-        </w:rPr>
-        <w:t>P5 is a g</w:t>
-      </w:r>
-      <w:r>
-        <w:rPr>
-          <w:lang w:val="en-GB" w:eastAsia="de-DE"/>
-        </w:rPr>
-        <w:t xml:space="preserve">uide on how to achieve </w:t>
-      </w:r>
-      <w:r>
-        <w:rPr>
-          <w:lang w:val="en-GB" w:eastAsia="de-DE"/>
-        </w:rPr>
-        <w:t>c</w:t>
-      </w:r>
-      <w:r>
-        <w:rPr>
-          <w:lang w:val="en-GB" w:eastAsia="de-DE"/>
-        </w:rPr>
-        <w:t>omputerised</w:t>
-      </w:r>
-      <w:r>
-        <w:rPr>
-          <w:lang w:val="en-GB" w:eastAsia="de-DE"/>
-        </w:rPr>
-        <w:t xml:space="preserve"> </w:t>
-      </w:r>
-      <w:r>
-        <w:rPr>
-          <w:lang w:val="en-GB" w:eastAsia="de-DE"/>
-        </w:rPr>
-        <w:t>s</w:t>
-      </w:r>
-      <w:r>
-        <w:rPr>
-          <w:lang w:val="en-GB" w:eastAsia="de-DE"/>
-        </w:rPr>
-        <w:t xml:space="preserve">ystem </w:t>
-      </w:r>
-      <w:r>
-        <w:rPr>
-          <w:lang w:val="en-GB" w:eastAsia="de-DE"/>
-        </w:rPr>
-        <w:t>v</w:t>
-      </w:r>
-      <w:r>
-        <w:rPr>
-          <w:lang w:val="en-GB" w:eastAsia="de-DE"/>
-        </w:rPr>
-        <w:t>alidation (CSV)</w:t>
-      </w:r>
-      <w:r>
-        <w:rPr>
-          <w:lang w:val="en-GB" w:eastAsia="de-DE"/>
-        </w:rPr>
-        <w:t xml:space="preserve"> </w:t>
-      </w:r>
-      <w:r>
-        <w:rPr>
-          <w:lang w:val="en-GB" w:eastAsia="de-DE"/>
-        </w:rPr>
-        <w:t>(International Society for Pharmaceutic</w:t>
-      </w:r>
-      <w:r>
-        <w:rPr>
-          <w:lang w:val="en-GB" w:eastAsia="de-DE"/>
-        </w:rPr>
-        <w:t>al Engineering ISPE, 2008, p. 14</w:t>
-      </w:r>
-      <w:r>
-        <w:rPr>
-          <w:lang w:val="en-GB" w:eastAsia="de-DE"/>
-        </w:rPr>
-        <w:t>)</w:t>
-      </w:r>
-      <w:r>
-        <w:rPr>
-          <w:lang w:val="en-GB" w:eastAsia="de-DE"/>
-        </w:rPr>
-        <w:t>.</w:t>
-      </w:r>
-    </w:p>
-    <w:p>
-      <w:pPr>
-        <w:jc w:val="left"/>
-        <w:rPr>
-          <w:lang w:val="en-GB" w:eastAsia="de-DE"/>
-        </w:rPr>
-      </w:pPr>
-      <w:r>
-        <w:rPr>
-          <w:lang w:val="en-GB" w:eastAsia="de-DE"/>
-        </w:rPr>
-        <w:t>According to GAMP</w:t>
-      </w:r>
-      <w:r>
-        <w:rPr>
-          <w:lang w:val="en-GB" w:eastAsia="de-DE"/>
-        </w:rPr>
-        <w:t>5</w:t>
-      </w:r>
-      <w:r>
-        <w:rPr>
-          <w:lang w:val="en-GB" w:eastAsia="de-DE"/>
-        </w:rPr>
-        <w:t>,</w:t>
-      </w:r>
-      <w:r>
-        <w:rPr>
-          <w:lang w:val="en-GB" w:eastAsia="de-DE"/>
-        </w:rPr>
-        <w:t xml:space="preserve"> </w:t>
-      </w:r>
-      <w:r>
-        <w:rPr>
-          <w:lang w:val="en-GB" w:eastAsia="de-DE"/>
-        </w:rPr>
-        <w:t xml:space="preserve">software </w:t>
-      </w:r>
-      <w:r>
-        <w:rPr>
-          <w:lang w:val="en-GB" w:eastAsia="de-DE"/>
-        </w:rPr>
-        <w:t>validation includes</w:t>
-      </w:r>
-      <w:r>
-        <w:rPr>
-          <w:lang w:val="en-CH" w:eastAsia="de-DE"/>
-        </w:rPr>
-        <w:t xml:space="preserve"> among others,</w:t>
-      </w:r>
-      <w:r>
-        <w:rPr>
-          <w:lang w:val="en-GB" w:eastAsia="de-DE"/>
-        </w:rPr>
-        <w:t xml:space="preserve"> the verification of user requirements (PQs) and of functional specifications (OQs</w:t>
-      </w:r>
-      <w:r>
-        <w:rPr>
-          <w:lang w:val="en-GB" w:eastAsia="de-DE"/>
-        </w:rPr>
-        <w:t>) (International Society for Pharmaceutical Engineering ISPE, 2008, p. 38)</w:t>
-      </w:r>
-      <w:r>
-        <w:rPr>
-          <w:lang w:val="en-GB" w:eastAsia="de-DE"/>
-        </w:rPr>
-        <w:t xml:space="preserve">. </w:t>
-      </w:r>
-      <w:r>
-        <w:rPr>
-          <w:lang w:val="en-GB" w:eastAsia="de-DE"/>
-        </w:rPr>
-        <w:t xml:space="preserve">Until today the </w:t>
-      </w:r>
-      <w:proofErr w:type="spellStart"/>
-      <w:r>
-        <w:rPr>
-          <w:lang w:val="en-GB" w:eastAsia="de-DE"/>
-        </w:rPr>
-        <w:t>wega</w:t>
-      </w:r>
-      <w:proofErr w:type="spellEnd"/>
-      <w:r>
-        <w:rPr>
-          <w:lang w:val="en-GB" w:eastAsia="de-DE"/>
-        </w:rPr>
-        <w:t xml:space="preserve"> CSV specialists team experience</w:t>
-      </w:r>
-      <w:r>
-        <w:rPr>
-          <w:lang w:val="en-GB" w:eastAsia="de-DE"/>
-        </w:rPr>
-        <w:t>d</w:t>
-      </w:r>
-      <w:r>
-        <w:rPr>
-          <w:lang w:val="en-GB" w:eastAsia="de-DE"/>
-        </w:rPr>
-        <w:t xml:space="preserve"> that PQs and OQs are often performed manually</w:t>
-      </w:r>
-      <w:r>
-        <w:rPr>
-          <w:lang w:val="en-GB" w:eastAsia="de-DE"/>
-        </w:rPr>
-        <w:t xml:space="preserve">, even though test tools like hp </w:t>
-      </w:r>
-      <w:proofErr w:type="spellStart"/>
-      <w:r>
-        <w:rPr>
-          <w:lang w:val="en-GB" w:eastAsia="de-DE"/>
-        </w:rPr>
-        <w:t>alm</w:t>
-      </w:r>
-      <w:proofErr w:type="spellEnd"/>
-      <w:r>
-        <w:rPr>
-          <w:lang w:val="en-GB"/>
-        </w:rPr>
-        <w:t xml:space="preserve"> </w:t>
-      </w:r>
-      <w:r>
-        <w:rPr>
-          <w:lang w:val="en-GB" w:eastAsia="de-DE"/>
-        </w:rPr>
-        <w:t>(Guru99, 2020a)</w:t>
-      </w:r>
-      <w:r>
-        <w:rPr>
-          <w:lang w:val="en-GB" w:eastAsia="de-DE"/>
-        </w:rPr>
-        <w:t xml:space="preserve"> are supporting testing documentations in regulated companies</w:t>
-      </w:r>
-      <w:r>
-        <w:rPr>
-          <w:lang w:val="en-GB" w:eastAsia="de-DE"/>
-        </w:rPr>
-        <w:t xml:space="preserve"> (</w:t>
-      </w:r>
-      <w:r>
-        <w:rPr>
-          <w:lang w:val="en-GB" w:eastAsia="de-DE"/>
-        </w:rPr>
-        <w:t>Evelyne Daniel, personal communication, December 19, 2019</w:t>
-      </w:r>
-      <w:r>
-        <w:rPr>
-          <w:lang w:val="en-GB" w:eastAsia="de-DE"/>
-        </w:rPr>
-        <w:t xml:space="preserve"> and April 1, 2020</w:t>
-      </w:r>
-      <w:r>
-        <w:rPr>
-          <w:lang w:val="en-GB" w:eastAsia="de-DE"/>
-        </w:rPr>
-        <w:t>)</w:t>
-      </w:r>
-      <w:r>
-        <w:rPr>
-          <w:lang w:val="en-GB" w:eastAsia="de-DE"/>
-        </w:rPr>
-        <w:t>.</w:t>
-      </w:r>
-    </w:p>
-    <w:p>
-      <w:pPr>
-        <w:pStyle w:val="Heading2"/>
-        <w:rPr>
-          <w:lang w:val="en-GB"/>
-        </w:rPr>
-      </w:pPr>
-      <w:bookmarkStart w:id="8" w:name="_Toc40423908"/>
-      <w:r>
-        <w:rPr>
-          <w:lang w:val="en-GB"/>
-        </w:rPr>
-        <w:t>Test Optimisation using Automated Testing</w:t>
-      </w:r>
-      <w:bookmarkEnd w:id="8"/>
     </w:p>
     <w:p>
       <w:pPr>
@@ -12020,7 +12012,7 @@
           <w:lang w:val="en-GB" w:eastAsia="de-DE"/>
         </w:rPr>
       </w:pPr>
-      <w:commentRangeStart w:id="9"/>
+      <w:commentRangeStart w:id="8"/>
       <w:r>
         <w:rPr>
           <w:lang w:val="en-GB" w:eastAsia="de-DE"/>
@@ -12099,12 +12091,12 @@
         </w:rPr>
         <w:t xml:space="preserve"> </w:t>
       </w:r>
-      <w:commentRangeEnd w:id="9"/>
+      <w:commentRangeEnd w:id="8"/>
       <w:r>
         <w:rPr>
           <w:rStyle w:val="CommentReference"/>
         </w:rPr>
-        <w:commentReference w:id="9"/>
+        <w:commentReference w:id="8"/>
       </w:r>
     </w:p>
     <w:p>
@@ -12114,7 +12106,7 @@
           <w:lang w:val="en-GB"/>
         </w:rPr>
       </w:pPr>
-      <w:bookmarkStart w:id="10" w:name="_Toc40423909"/>
+      <w:bookmarkStart w:id="9" w:name="_Toc40423909"/>
       <w:r>
         <w:rPr>
           <w:lang w:val="en-GB"/>
@@ -12127,7 +12119,7 @@
         </w:rPr>
         <w:t>High Level Test Automation for OQs</w:t>
       </w:r>
-      <w:bookmarkEnd w:id="10"/>
+      <w:bookmarkEnd w:id="9"/>
     </w:p>
     <w:p>
       <w:pPr>
@@ -12501,7 +12493,7 @@
           <w:lang w:val="en-GB" w:eastAsia="de-DE"/>
         </w:rPr>
       </w:pPr>
-      <w:commentRangeStart w:id="11"/>
+      <w:commentRangeStart w:id="10"/>
       <w:r>
         <w:rPr>
           <w:lang w:val="en-GB" w:eastAsia="de-DE"/>
@@ -12636,12 +12628,12 @@
         </w:rPr>
         <w:t>.</w:t>
       </w:r>
-      <w:commentRangeEnd w:id="11"/>
+      <w:commentRangeEnd w:id="10"/>
       <w:r>
         <w:rPr>
           <w:rStyle w:val="CommentReference"/>
         </w:rPr>
-        <w:commentReference w:id="11"/>
+        <w:commentReference w:id="10"/>
       </w:r>
     </w:p>
     <w:p>
@@ -12651,14 +12643,14 @@
           <w:lang w:val="en-GB"/>
         </w:rPr>
       </w:pPr>
-      <w:bookmarkStart w:id="12" w:name="_Toc40423910"/>
+      <w:bookmarkStart w:id="11" w:name="_Toc40423910"/>
       <w:r>
         <w:rPr>
           <w:lang w:val="en-GB"/>
         </w:rPr>
         <w:t>Tools</w:t>
       </w:r>
-      <w:bookmarkEnd w:id="12"/>
+      <w:bookmarkEnd w:id="11"/>
     </w:p>
     <w:p>
       <w:pPr>
@@ -12820,14 +12812,14 @@
           <w:lang w:val="en-GB"/>
         </w:rPr>
       </w:pPr>
-      <w:bookmarkStart w:id="13" w:name="_Toc40423911"/>
+      <w:bookmarkStart w:id="12" w:name="_Toc40423911"/>
       <w:r>
         <w:rPr>
           <w:lang w:val="en-GB"/>
         </w:rPr>
         <w:t>Hypothesis and Research Questions</w:t>
       </w:r>
-      <w:bookmarkEnd w:id="13"/>
+      <w:bookmarkEnd w:id="12"/>
     </w:p>
     <w:p>
       <w:pPr>
@@ -13172,30 +13164,30 @@
           <w:lang w:val="en-GB"/>
         </w:rPr>
       </w:pPr>
-      <w:bookmarkStart w:id="14" w:name="_Toc40423912"/>
+      <w:bookmarkStart w:id="13" w:name="_Toc40423912"/>
       <w:r>
         <w:rPr>
           <w:lang w:val="en-GB"/>
         </w:rPr>
         <w:t>Scope</w:t>
       </w:r>
+      <w:bookmarkEnd w:id="13"/>
+    </w:p>
+    <w:p>
+      <w:pPr>
+        <w:pStyle w:val="Heading3"/>
+        <w:rPr>
+          <w:lang w:val="en-GB"/>
+        </w:rPr>
+      </w:pPr>
+      <w:bookmarkStart w:id="14" w:name="_Toc40423913"/>
+      <w:r>
+        <w:rPr>
+          <w:lang w:val="en-GB"/>
+        </w:rPr>
+        <w:t>In Scope</w:t>
+      </w:r>
       <w:bookmarkEnd w:id="14"/>
-    </w:p>
-    <w:p>
-      <w:pPr>
-        <w:pStyle w:val="Heading3"/>
-        <w:rPr>
-          <w:lang w:val="en-GB"/>
-        </w:rPr>
-      </w:pPr>
-      <w:bookmarkStart w:id="15" w:name="_Toc40423913"/>
-      <w:r>
-        <w:rPr>
-          <w:lang w:val="en-GB"/>
-        </w:rPr>
-        <w:t>In Scope</w:t>
-      </w:r>
-      <w:bookmarkEnd w:id="15"/>
     </w:p>
     <w:p>
       <w:pPr>
@@ -13450,14 +13442,14 @@
           <w:lang w:val="en-GB"/>
         </w:rPr>
       </w:pPr>
-      <w:bookmarkStart w:id="16" w:name="_Toc40423914"/>
+      <w:bookmarkStart w:id="15" w:name="_Toc40423914"/>
       <w:r>
         <w:rPr>
           <w:lang w:val="en-GB"/>
         </w:rPr>
         <w:t>Out of Scope</w:t>
       </w:r>
-      <w:bookmarkEnd w:id="16"/>
+      <w:bookmarkEnd w:id="15"/>
     </w:p>
     <w:p>
       <w:pPr>
@@ -13647,14 +13639,14 @@
           <w:lang w:val="en-GB"/>
         </w:rPr>
       </w:pPr>
-      <w:bookmarkStart w:id="17" w:name="_Toc40423915"/>
+      <w:bookmarkStart w:id="16" w:name="_Toc40423915"/>
       <w:r>
         <w:rPr>
           <w:lang w:val="en-GB"/>
         </w:rPr>
         <w:t>Approach</w:t>
       </w:r>
-      <w:bookmarkEnd w:id="17"/>
+      <w:bookmarkEnd w:id="16"/>
     </w:p>
     <w:p>
       <w:pPr>
@@ -14243,7 +14235,7 @@
           <w:lang w:val="en-GB"/>
         </w:rPr>
       </w:pPr>
-      <w:bookmarkStart w:id="18" w:name="_Toc36826148"/>
+      <w:bookmarkStart w:id="17" w:name="_Toc36826148"/>
       <w:r>
         <w:rPr>
           <w:lang w:val="en-GB"/>
@@ -14278,7 +14270,7 @@
         </w:rPr>
         <w:t xml:space="preserve"> Process to investigate OQ test automation</w:t>
       </w:r>
-      <w:bookmarkEnd w:id="18"/>
+      <w:bookmarkEnd w:id="17"/>
     </w:p>
     <w:p>
       <w:pPr>
@@ -14324,7 +14316,7 @@
           <w:lang w:val="en-GB"/>
         </w:rPr>
       </w:pPr>
-      <w:bookmarkStart w:id="19" w:name="_Toc36826149"/>
+      <w:bookmarkStart w:id="18" w:name="_Toc36826149"/>
       <w:r>
         <w:rPr>
           <w:lang w:val="en-GB"/>
@@ -14359,7 +14351,7 @@
         </w:rPr>
         <w:t xml:space="preserve"> Analysis of the usability of automation tools for regulated environments</w:t>
       </w:r>
-      <w:bookmarkEnd w:id="19"/>
+      <w:bookmarkEnd w:id="18"/>
     </w:p>
     <w:p>
       <w:pPr>
@@ -14432,7 +14424,7 @@
           <w:lang w:val="en-GB"/>
         </w:rPr>
       </w:pPr>
-      <w:bookmarkStart w:id="20" w:name="_Toc40423916"/>
+      <w:bookmarkStart w:id="19" w:name="_Toc40423916"/>
       <w:r>
         <w:rPr>
           <w:lang w:val="en-GB"/>
@@ -14440,23 +14432,23 @@
         <w:lastRenderedPageBreak/>
         <w:t>Materials &amp; Methods</w:t>
       </w:r>
+      <w:bookmarkEnd w:id="19"/>
+    </w:p>
+    <w:p>
+      <w:pPr>
+        <w:pStyle w:val="Heading2"/>
+        <w:rPr>
+          <w:lang w:val="en-GB"/>
+        </w:rPr>
+      </w:pPr>
+      <w:bookmarkStart w:id="20" w:name="_Toc40423917"/>
+      <w:r>
+        <w:rPr>
+          <w:lang w:val="en-GB"/>
+        </w:rPr>
+        <w:t>Analysis</w:t>
+      </w:r>
       <w:bookmarkEnd w:id="20"/>
-    </w:p>
-    <w:p>
-      <w:pPr>
-        <w:pStyle w:val="Heading2"/>
-        <w:rPr>
-          <w:lang w:val="en-GB"/>
-        </w:rPr>
-      </w:pPr>
-      <w:bookmarkStart w:id="21" w:name="_Toc40423917"/>
-      <w:r>
-        <w:rPr>
-          <w:lang w:val="en-GB"/>
-        </w:rPr>
-        <w:t>Analysis</w:t>
-      </w:r>
-      <w:bookmarkEnd w:id="21"/>
     </w:p>
     <w:p>
       <w:pPr>
@@ -14594,45 +14586,45 @@
           <w:lang w:val="en-GB"/>
         </w:rPr>
       </w:pPr>
-      <w:bookmarkStart w:id="22" w:name="_Toc40423918"/>
+      <w:bookmarkStart w:id="21" w:name="_Toc40423918"/>
       <w:r>
         <w:rPr>
           <w:lang w:val="en-GB"/>
         </w:rPr>
         <w:t>Prototyping</w:t>
       </w:r>
+      <w:bookmarkEnd w:id="21"/>
+    </w:p>
+    <w:p>
+      <w:pPr>
+        <w:pStyle w:val="Heading3"/>
+        <w:rPr>
+          <w:lang w:val="en-GB"/>
+        </w:rPr>
+      </w:pPr>
+      <w:bookmarkStart w:id="22" w:name="_Ref36822358"/>
+      <w:bookmarkStart w:id="23" w:name="_Toc40423919"/>
+      <w:commentRangeStart w:id="24"/>
+      <w:r>
+        <w:rPr>
+          <w:lang w:val="en-GB"/>
+        </w:rPr>
+        <w:t xml:space="preserve">Tools </w:t>
+      </w:r>
+      <w:r>
+        <w:rPr>
+          <w:lang w:val="en-GB"/>
+        </w:rPr>
+        <w:t>Included in</w:t>
+      </w:r>
+      <w:r>
+        <w:rPr>
+          <w:lang w:val="en-GB"/>
+        </w:rPr>
+        <w:t xml:space="preserve"> the Evaluation</w:t>
+      </w:r>
       <w:bookmarkEnd w:id="22"/>
-    </w:p>
-    <w:p>
-      <w:pPr>
-        <w:pStyle w:val="Heading3"/>
-        <w:rPr>
-          <w:lang w:val="en-GB"/>
-        </w:rPr>
-      </w:pPr>
-      <w:bookmarkStart w:id="23" w:name="_Ref36822358"/>
-      <w:bookmarkStart w:id="24" w:name="_Toc40423919"/>
-      <w:commentRangeStart w:id="25"/>
-      <w:r>
-        <w:rPr>
-          <w:lang w:val="en-GB"/>
-        </w:rPr>
-        <w:t xml:space="preserve">Tools </w:t>
-      </w:r>
-      <w:r>
-        <w:rPr>
-          <w:lang w:val="en-GB"/>
-        </w:rPr>
-        <w:t>Included in</w:t>
-      </w:r>
-      <w:r>
-        <w:rPr>
-          <w:lang w:val="en-GB"/>
-        </w:rPr>
-        <w:t xml:space="preserve"> the Evaluation</w:t>
-      </w:r>
-      <w:bookmarkEnd w:id="23"/>
-      <w:commentRangeEnd w:id="25"/>
+      <w:commentRangeEnd w:id="24"/>
       <w:r>
         <w:rPr>
           <w:rStyle w:val="CommentReference"/>
@@ -14641,9 +14633,9 @@
           <w:kern w:val="0"/>
           <w:lang w:eastAsia="en-US"/>
         </w:rPr>
-        <w:commentReference w:id="25"/>
-      </w:r>
-      <w:bookmarkEnd w:id="24"/>
+        <w:commentReference w:id="24"/>
+      </w:r>
+      <w:bookmarkEnd w:id="23"/>
     </w:p>
     <w:p>
       <w:pPr>
@@ -14882,7 +14874,7 @@
           <w:lang w:val="en-GB"/>
         </w:rPr>
       </w:pPr>
-      <w:bookmarkStart w:id="26" w:name="_Toc40423920"/>
+      <w:bookmarkStart w:id="25" w:name="_Toc40423920"/>
       <w:r>
         <w:rPr>
           <w:lang w:val="en-GB"/>
@@ -14919,7 +14911,7 @@
         </w:rPr>
         <w:t xml:space="preserve"> Part</w:t>
       </w:r>
-      <w:bookmarkEnd w:id="26"/>
+      <w:bookmarkEnd w:id="25"/>
     </w:p>
     <w:p>
       <w:pPr>
@@ -15180,14 +15172,14 @@
           <w:lang w:val="en-GB"/>
         </w:rPr>
       </w:pPr>
-      <w:bookmarkStart w:id="27" w:name="_Toc40423921"/>
+      <w:bookmarkStart w:id="26" w:name="_Toc40423921"/>
       <w:r>
         <w:rPr>
           <w:lang w:val="en-GB"/>
         </w:rPr>
         <w:t>Used tools</w:t>
       </w:r>
-      <w:bookmarkEnd w:id="27"/>
+      <w:bookmarkEnd w:id="26"/>
     </w:p>
     <w:p>
       <w:pPr>
@@ -15977,14 +15969,14 @@
           <w:lang w:val="en-GB"/>
         </w:rPr>
       </w:pPr>
-      <w:bookmarkStart w:id="28" w:name="_Toc40423922"/>
+      <w:bookmarkStart w:id="27" w:name="_Toc40423922"/>
       <w:r>
         <w:rPr>
           <w:lang w:val="en-GB"/>
         </w:rPr>
         <w:t>Method</w:t>
       </w:r>
-      <w:bookmarkEnd w:id="28"/>
+      <w:bookmarkEnd w:id="27"/>
     </w:p>
     <w:p>
       <w:pPr>
@@ -16065,7 +16057,7 @@
           <w:lang w:val="en-GB"/>
         </w:rPr>
       </w:pPr>
-      <w:bookmarkStart w:id="29" w:name="_Toc40423923"/>
+      <w:bookmarkStart w:id="28" w:name="_Toc40423923"/>
       <w:r>
         <w:rPr>
           <w:lang w:val="en-GB"/>
@@ -16079,7 +16071,117 @@
         </w:rPr>
         <w:t>s</w:t>
       </w:r>
+      <w:bookmarkEnd w:id="28"/>
+    </w:p>
+    <w:p>
+      <w:pPr>
+        <w:pStyle w:val="Heading3"/>
+        <w:rPr>
+          <w:lang w:val="en-GB"/>
+        </w:rPr>
+      </w:pPr>
+      <w:bookmarkStart w:id="29" w:name="_Toc40423924"/>
+      <w:r>
+        <w:rPr>
+          <w:lang w:val="en-GB"/>
+        </w:rPr>
+        <w:t>Tool-Ev</w:t>
+      </w:r>
+      <w:r>
+        <w:rPr>
+          <w:lang w:val="en-GB"/>
+        </w:rPr>
+        <w:t>a</w:t>
+      </w:r>
+      <w:r>
+        <w:rPr>
+          <w:lang w:val="en-GB"/>
+        </w:rPr>
+        <w:t>luation</w:t>
+      </w:r>
       <w:bookmarkEnd w:id="29"/>
+      <w:r>
+        <w:rPr>
+          <w:lang w:val="en-GB"/>
+        </w:rPr>
+        <w:t xml:space="preserve"> </w:t>
+      </w:r>
+    </w:p>
+    <w:p>
+      <w:pPr>
+        <w:jc w:val="left"/>
+        <w:rPr>
+          <w:lang w:val="en-GB"/>
+        </w:rPr>
+      </w:pPr>
+      <w:r>
+        <w:rPr>
+          <w:lang w:val="en-GB"/>
+        </w:rPr>
+        <w:t xml:space="preserve">Tool Evaluation for Cucumber/Gherkin, </w:t>
+      </w:r>
+      <w:proofErr w:type="spellStart"/>
+      <w:r>
+        <w:rPr>
+          <w:lang w:val="en-GB"/>
+        </w:rPr>
+        <w:t>Scenarioo</w:t>
+      </w:r>
+      <w:proofErr w:type="spellEnd"/>
+      <w:r>
+        <w:rPr>
+          <w:lang w:val="en-GB"/>
+        </w:rPr>
+        <w:t xml:space="preserve"> and Selenium</w:t>
+      </w:r>
+      <w:r>
+        <w:rPr>
+          <w:lang w:val="en-GB"/>
+        </w:rPr>
+        <w:t>:</w:t>
+      </w:r>
+      <w:r>
+        <w:rPr>
+          <w:lang w:val="en-GB"/>
+        </w:rPr>
+        <w:t xml:space="preserve"> </w:t>
+      </w:r>
+      <w:r>
+        <w:rPr>
+          <w:lang w:val="en-GB"/>
+        </w:rPr>
+        <w:t>An a</w:t>
+      </w:r>
+      <w:r>
+        <w:rPr>
+          <w:lang w:val="en-GB"/>
+        </w:rPr>
+        <w:t>nalysis</w:t>
+      </w:r>
+      <w:r>
+        <w:rPr>
+          <w:lang w:val="en-GB"/>
+        </w:rPr>
+        <w:t xml:space="preserve"> will be performed on </w:t>
+      </w:r>
+      <w:r>
+        <w:rPr>
+          <w:lang w:val="en-GB"/>
+        </w:rPr>
+        <w:t xml:space="preserve">what is needed in order to </w:t>
+      </w:r>
+      <w:r>
+        <w:rPr>
+          <w:lang w:val="en-GB"/>
+        </w:rPr>
+        <w:t xml:space="preserve">be able to </w:t>
+      </w:r>
+      <w:r>
+        <w:rPr>
+          <w:lang w:val="en-GB"/>
+        </w:rPr>
+        <w:t>use these tools in a validated environment.</w:t>
+      </w:r>
     </w:p>
     <w:p>
       <w:pPr>
@@ -16088,12 +16190,94 @@
           <w:lang w:val="en-GB"/>
         </w:rPr>
       </w:pPr>
-      <w:bookmarkStart w:id="30" w:name="_Toc40423924"/>
-      <w:r>
-        <w:rPr>
-          <w:lang w:val="en-GB"/>
-        </w:rPr>
-        <w:t>Tool-Ev</w:t>
+      <w:bookmarkStart w:id="30" w:name="_Toc40423925"/>
+      <w:r>
+        <w:rPr>
+          <w:lang w:val="en-GB"/>
+        </w:rPr>
+        <w:t xml:space="preserve">Audit of </w:t>
+      </w:r>
+      <w:r>
+        <w:rPr>
+          <w:lang w:val="en-GB"/>
+        </w:rPr>
+        <w:t xml:space="preserve">the </w:t>
+      </w:r>
+      <w:r>
+        <w:rPr>
+          <w:lang w:val="en-GB"/>
+        </w:rPr>
+        <w:t>Prototype</w:t>
+      </w:r>
+      <w:bookmarkEnd w:id="30"/>
+      <w:r>
+        <w:rPr>
+          <w:lang w:val="en-GB"/>
+        </w:rPr>
+        <w:t xml:space="preserve"> </w:t>
+      </w:r>
+    </w:p>
+    <w:p>
+      <w:pPr>
+        <w:rPr>
+          <w:lang w:val="en-GB"/>
+        </w:rPr>
+      </w:pPr>
+      <w:r>
+        <w:rPr>
+          <w:lang w:val="en-GB"/>
+        </w:rPr>
+        <w:t>The a</w:t>
+      </w:r>
+      <w:r>
+        <w:rPr>
+          <w:lang w:val="en-GB"/>
+        </w:rPr>
+        <w:t xml:space="preserve">udit </w:t>
+      </w:r>
+      <w:r>
+        <w:rPr>
+          <w:lang w:val="en-GB"/>
+        </w:rPr>
+        <w:t xml:space="preserve">will be </w:t>
+      </w:r>
+      <w:r>
+        <w:rPr>
+          <w:lang w:val="en-GB"/>
+        </w:rPr>
+        <w:t xml:space="preserve">done by </w:t>
+      </w:r>
+      <w:proofErr w:type="spellStart"/>
+      <w:r>
+        <w:rPr>
+          <w:lang w:val="en-GB"/>
+        </w:rPr>
+        <w:t>wega</w:t>
+      </w:r>
+      <w:proofErr w:type="spellEnd"/>
+      <w:r>
+        <w:rPr>
+          <w:lang w:val="en-GB"/>
+        </w:rPr>
+        <w:t xml:space="preserve">. </w:t>
+      </w:r>
+      <w:r>
+        <w:rPr>
+          <w:lang w:val="en-GB"/>
+        </w:rPr>
+        <w:t xml:space="preserve">The </w:t>
+      </w:r>
+      <w:r>
+        <w:rPr>
+          <w:lang w:val="en-GB"/>
+        </w:rPr>
+        <w:t>g</w:t>
+      </w:r>
+      <w:r>
+        <w:rPr>
+          <w:lang w:val="en-GB"/>
+        </w:rPr>
+        <w:t xml:space="preserve">oal of the </w:t>
       </w:r>
       <w:r>
         <w:rPr>
@@ -16105,48 +16289,85 @@
         <w:rPr>
           <w:lang w:val="en-GB"/>
         </w:rPr>
-        <w:t>luation</w:t>
-      </w:r>
-      <w:bookmarkEnd w:id="30"/>
+        <w:t>udit</w:t>
+      </w:r>
+      <w:r>
+        <w:rPr>
+          <w:lang w:val="en-GB"/>
+        </w:rPr>
+        <w:t xml:space="preserve"> is to evaluate the documents</w:t>
+      </w:r>
+      <w:r>
+        <w:rPr>
+          <w:lang w:val="en-GB"/>
+        </w:rPr>
+        <w:t xml:space="preserve"> and the prototype itself</w:t>
+      </w:r>
       <w:r>
         <w:rPr>
           <w:lang w:val="en-GB"/>
         </w:rPr>
         <w:t xml:space="preserve"> </w:t>
       </w:r>
-    </w:p>
-    <w:p>
-      <w:pPr>
-        <w:jc w:val="left"/>
-        <w:rPr>
-          <w:lang w:val="en-GB"/>
-        </w:rPr>
-      </w:pPr>
-      <w:r>
-        <w:rPr>
-          <w:lang w:val="en-GB"/>
-        </w:rPr>
-        <w:t xml:space="preserve">Tool Evaluation for Cucumber/Gherkin, </w:t>
-      </w:r>
-      <w:proofErr w:type="spellStart"/>
-      <w:r>
-        <w:rPr>
-          <w:lang w:val="en-GB"/>
-        </w:rPr>
-        <w:t>Scenarioo</w:t>
-      </w:r>
-      <w:proofErr w:type="spellEnd"/>
-      <w:r>
-        <w:rPr>
-          <w:lang w:val="en-GB"/>
-        </w:rPr>
-        <w:t xml:space="preserve"> and Selenium</w:t>
-      </w:r>
-      <w:r>
-        <w:rPr>
-          <w:lang w:val="en-GB"/>
-        </w:rPr>
-        <w:t>:</w:t>
+      <w:r>
+        <w:rPr>
+          <w:lang w:val="en-GB"/>
+        </w:rPr>
+        <w:t>that were created within the scope of this project,</w:t>
+      </w:r>
+      <w:r>
+        <w:rPr>
+          <w:lang w:val="en-GB"/>
+        </w:rPr>
+        <w:t xml:space="preserve"> in </w:t>
+      </w:r>
+      <w:r>
+        <w:rPr>
+          <w:lang w:val="en-GB"/>
+        </w:rPr>
+        <w:t>respect to</w:t>
+      </w:r>
+      <w:r>
+        <w:rPr>
+          <w:lang w:val="en-GB"/>
+        </w:rPr>
+        <w:t xml:space="preserve"> the </w:t>
+      </w:r>
+      <w:r>
+        <w:rPr>
+          <w:lang w:val="en-GB"/>
+        </w:rPr>
+        <w:t>GAMP</w:t>
+      </w:r>
+      <w:r>
+        <w:rPr>
+          <w:lang w:val="en-GB"/>
+        </w:rPr>
+        <w:t xml:space="preserve">5 requirements </w:t>
+      </w:r>
+      <w:r>
+        <w:rPr>
+          <w:lang w:val="en-GB"/>
+        </w:rPr>
+        <w:t>for</w:t>
+      </w:r>
+      <w:r>
+        <w:rPr>
+          <w:lang w:val="en-GB"/>
+        </w:rPr>
+        <w:t xml:space="preserve"> OQs </w:t>
+      </w:r>
+      <w:r>
+        <w:rPr>
+          <w:lang w:val="en-GB"/>
+        </w:rPr>
+        <w:t>of</w:t>
+      </w:r>
+      <w:r>
+        <w:rPr>
+          <w:lang w:val="en-GB"/>
+        </w:rPr>
+        <w:t xml:space="preserve"> a category 5 software.</w:t>
       </w:r>
       <w:r>
         <w:rPr>
@@ -16158,158 +16379,31 @@
         <w:rPr>
           <w:lang w:val="en-GB"/>
         </w:rPr>
-        <w:t>An a</w:t>
-      </w:r>
-      <w:r>
-        <w:rPr>
-          <w:lang w:val="en-GB"/>
-        </w:rPr>
-        <w:t>nalysis</w:t>
-      </w:r>
-      <w:r>
-        <w:rPr>
-          <w:lang w:val="en-GB"/>
-        </w:rPr>
-        <w:t xml:space="preserve"> will be performed on </w:t>
-      </w:r>
-      <w:r>
-        <w:rPr>
-          <w:lang w:val="en-GB"/>
-        </w:rPr>
-        <w:t xml:space="preserve">what is needed in order to </w:t>
-      </w:r>
-      <w:r>
-        <w:rPr>
-          <w:lang w:val="en-GB"/>
-        </w:rPr>
-        <w:t xml:space="preserve">be able to </w:t>
-      </w:r>
-      <w:r>
-        <w:rPr>
-          <w:lang w:val="en-GB"/>
-        </w:rPr>
-        <w:t>use these tools in a validated environment.</w:t>
-      </w:r>
-    </w:p>
-    <w:p>
-      <w:pPr>
-        <w:pStyle w:val="Heading3"/>
-        <w:rPr>
-          <w:lang w:val="en-GB"/>
-        </w:rPr>
-      </w:pPr>
-      <w:bookmarkStart w:id="31" w:name="_Toc40423925"/>
-      <w:r>
-        <w:rPr>
-          <w:lang w:val="en-GB"/>
-        </w:rPr>
-        <w:t xml:space="preserve">Audit of </w:t>
-      </w:r>
-      <w:r>
-        <w:rPr>
-          <w:lang w:val="en-GB"/>
-        </w:rPr>
-        <w:t xml:space="preserve">the </w:t>
-      </w:r>
-      <w:r>
-        <w:rPr>
-          <w:lang w:val="en-GB"/>
-        </w:rPr>
-        <w:t>Prototype</w:t>
-      </w:r>
-      <w:bookmarkEnd w:id="31"/>
+        <w:t xml:space="preserve">The </w:t>
+      </w:r>
+      <w:r>
+        <w:rPr>
+          <w:lang w:val="en-GB"/>
+        </w:rPr>
+        <w:t>audit report</w:t>
+      </w:r>
       <w:r>
         <w:rPr>
           <w:lang w:val="en-GB"/>
         </w:rPr>
         <w:t xml:space="preserve"> </w:t>
       </w:r>
-    </w:p>
-    <w:p>
-      <w:pPr>
-        <w:rPr>
-          <w:lang w:val="en-GB"/>
-        </w:rPr>
-      </w:pPr>
-      <w:r>
-        <w:rPr>
-          <w:lang w:val="en-GB"/>
-        </w:rPr>
-        <w:t>The a</w:t>
-      </w:r>
-      <w:r>
-        <w:rPr>
-          <w:lang w:val="en-GB"/>
-        </w:rPr>
-        <w:t xml:space="preserve">udit </w:t>
-      </w:r>
-      <w:r>
-        <w:rPr>
-          <w:lang w:val="en-GB"/>
-        </w:rPr>
-        <w:t xml:space="preserve">will be </w:t>
-      </w:r>
-      <w:r>
-        <w:rPr>
-          <w:lang w:val="en-GB"/>
-        </w:rPr>
-        <w:t xml:space="preserve">done by </w:t>
-      </w:r>
-      <w:proofErr w:type="spellStart"/>
-      <w:r>
-        <w:rPr>
-          <w:lang w:val="en-GB"/>
-        </w:rPr>
-        <w:t>wega</w:t>
-      </w:r>
-      <w:proofErr w:type="spellEnd"/>
-      <w:r>
-        <w:rPr>
-          <w:lang w:val="en-GB"/>
-        </w:rPr>
-        <w:t xml:space="preserve">. </w:t>
-      </w:r>
-      <w:r>
-        <w:rPr>
-          <w:lang w:val="en-GB"/>
-        </w:rPr>
-        <w:t xml:space="preserve">The </w:t>
-      </w:r>
-      <w:r>
-        <w:rPr>
-          <w:lang w:val="en-GB"/>
-        </w:rPr>
-        <w:t>g</w:t>
-      </w:r>
-      <w:r>
-        <w:rPr>
-          <w:lang w:val="en-GB"/>
-        </w:rPr>
-        <w:t xml:space="preserve">oal of the </w:t>
-      </w:r>
-      <w:r>
-        <w:rPr>
-          <w:lang w:val="en-GB"/>
-        </w:rPr>
-        <w:t>a</w:t>
-      </w:r>
-      <w:r>
-        <w:rPr>
-          <w:lang w:val="en-GB"/>
-        </w:rPr>
-        <w:t>udit</w:t>
-      </w:r>
-      <w:r>
-        <w:rPr>
-          <w:lang w:val="en-GB"/>
-        </w:rPr>
-        <w:t xml:space="preserve"> is to evaluate the documents</w:t>
-      </w:r>
-      <w:r>
-        <w:rPr>
-          <w:lang w:val="en-GB"/>
-        </w:rPr>
-        <w:t xml:space="preserve"> and the prototype itself</w:t>
+      <w:r>
+        <w:rPr>
+          <w:lang w:val="en-GB"/>
+        </w:rPr>
+        <w:t>is</w:t>
+      </w:r>
+      <w:r>
+        <w:rPr>
+          <w:lang w:val="en-GB"/>
+        </w:rPr>
+        <w:t xml:space="preserve"> attached</w:t>
       </w:r>
       <w:r>
         <w:rPr>
@@ -16321,108 +16415,6 @@
         <w:rPr>
           <w:lang w:val="en-GB"/>
         </w:rPr>
-        <w:t>that were created within the scope of this project,</w:t>
-      </w:r>
-      <w:r>
-        <w:rPr>
-          <w:lang w:val="en-GB"/>
-        </w:rPr>
-        <w:t xml:space="preserve"> in </w:t>
-      </w:r>
-      <w:r>
-        <w:rPr>
-          <w:lang w:val="en-GB"/>
-        </w:rPr>
-        <w:t>respect to</w:t>
-      </w:r>
-      <w:r>
-        <w:rPr>
-          <w:lang w:val="en-GB"/>
-        </w:rPr>
-        <w:t xml:space="preserve"> the </w:t>
-      </w:r>
-      <w:r>
-        <w:rPr>
-          <w:lang w:val="en-GB"/>
-        </w:rPr>
-        <w:t>GAMP</w:t>
-      </w:r>
-      <w:r>
-        <w:rPr>
-          <w:lang w:val="en-GB"/>
-        </w:rPr>
-        <w:t xml:space="preserve">5 requirements </w:t>
-      </w:r>
-      <w:r>
-        <w:rPr>
-          <w:lang w:val="en-GB"/>
-        </w:rPr>
-        <w:t>for</w:t>
-      </w:r>
-      <w:r>
-        <w:rPr>
-          <w:lang w:val="en-GB"/>
-        </w:rPr>
-        <w:t xml:space="preserve"> OQs </w:t>
-      </w:r>
-      <w:r>
-        <w:rPr>
-          <w:lang w:val="en-GB"/>
-        </w:rPr>
-        <w:t>of</w:t>
-      </w:r>
-      <w:r>
-        <w:rPr>
-          <w:lang w:val="en-GB"/>
-        </w:rPr>
-        <w:t xml:space="preserve"> a category 5 software.</w:t>
-      </w:r>
-      <w:r>
-        <w:rPr>
-          <w:lang w:val="en-GB"/>
-        </w:rPr>
-        <w:t xml:space="preserve"> </w:t>
-      </w:r>
-      <w:r>
-        <w:rPr>
-          <w:lang w:val="en-GB"/>
-        </w:rPr>
-        <w:t xml:space="preserve">The </w:t>
-      </w:r>
-      <w:r>
-        <w:rPr>
-          <w:lang w:val="en-GB"/>
-        </w:rPr>
-        <w:t>audit report</w:t>
-      </w:r>
-      <w:r>
-        <w:rPr>
-          <w:lang w:val="en-GB"/>
-        </w:rPr>
-        <w:t xml:space="preserve"> </w:t>
-      </w:r>
-      <w:r>
-        <w:rPr>
-          <w:lang w:val="en-GB"/>
-        </w:rPr>
-        <w:t>is</w:t>
-      </w:r>
-      <w:r>
-        <w:rPr>
-          <w:lang w:val="en-GB"/>
-        </w:rPr>
-        <w:t xml:space="preserve"> attached</w:t>
-      </w:r>
-      <w:r>
-        <w:rPr>
-          <w:lang w:val="en-GB"/>
-        </w:rPr>
-        <w:t xml:space="preserve"> </w:t>
-      </w:r>
-      <w:r>
-        <w:rPr>
-          <w:lang w:val="en-GB"/>
-        </w:rPr>
         <w:t>to</w:t>
       </w:r>
       <w:r>
@@ -16453,7 +16445,7 @@
           <w:lang w:val="en-GB"/>
         </w:rPr>
       </w:pPr>
-      <w:bookmarkStart w:id="32" w:name="_Toc40423926"/>
+      <w:bookmarkStart w:id="31" w:name="_Toc40423926"/>
       <w:r>
         <w:rPr>
           <w:lang w:val="en-GB"/>
@@ -16461,35 +16453,58 @@
         <w:lastRenderedPageBreak/>
         <w:t>Computerised System Validation according to GAMP5</w:t>
       </w:r>
+      <w:bookmarkEnd w:id="31"/>
+    </w:p>
+    <w:p>
+      <w:pPr>
+        <w:rPr>
+          <w:highlight w:val="yellow"/>
+          <w:lang w:val="en-GB" w:eastAsia="de-DE"/>
+        </w:rPr>
+      </w:pPr>
+    </w:p>
+    <w:p>
+      <w:pPr>
+        <w:pStyle w:val="Heading2"/>
+        <w:rPr>
+          <w:lang w:val="en-GB"/>
+        </w:rPr>
+      </w:pPr>
+      <w:bookmarkStart w:id="32" w:name="_Toc40423927"/>
+      <w:r>
+        <w:rPr>
+          <w:lang w:val="en-GB"/>
+        </w:rPr>
+        <w:t>GAMP5</w:t>
+      </w:r>
+      <w:r>
+        <w:rPr>
+          <w:lang w:val="en-GB"/>
+        </w:rPr>
+        <w:t>: An Overview</w:t>
+      </w:r>
       <w:bookmarkEnd w:id="32"/>
     </w:p>
     <w:p>
       <w:pPr>
         <w:rPr>
-          <w:highlight w:val="yellow"/>
-          <w:lang w:val="en-GB" w:eastAsia="de-DE"/>
-        </w:rPr>
-      </w:pPr>
-    </w:p>
-    <w:p>
-      <w:pPr>
-        <w:pStyle w:val="Heading2"/>
-        <w:rPr>
-          <w:lang w:val="en-GB"/>
-        </w:rPr>
-      </w:pPr>
-      <w:bookmarkStart w:id="33" w:name="_Toc40423927"/>
-      <w:r>
-        <w:rPr>
-          <w:lang w:val="en-GB"/>
-        </w:rPr>
-        <w:t>GAMP5</w:t>
-      </w:r>
-      <w:r>
-        <w:rPr>
-          <w:lang w:val="en-GB"/>
-        </w:rPr>
-        <w:t>: An Overview</w:t>
+          <w:lang w:val="en-GB"/>
+        </w:rPr>
+      </w:pPr>
+    </w:p>
+    <w:p>
+      <w:pPr>
+        <w:pStyle w:val="Heading3"/>
+        <w:rPr>
+          <w:lang w:val="en-GB"/>
+        </w:rPr>
+      </w:pPr>
+      <w:bookmarkStart w:id="33" w:name="_Toc40423928"/>
+      <w:r>
+        <w:rPr>
+          <w:lang w:val="en-GB"/>
+        </w:rPr>
+        <w:t>What is GAMP5</w:t>
       </w:r>
       <w:bookmarkEnd w:id="33"/>
     </w:p>
@@ -16507,12 +16522,12 @@
           <w:lang w:val="en-GB"/>
         </w:rPr>
       </w:pPr>
-      <w:bookmarkStart w:id="34" w:name="_Toc40423928"/>
-      <w:r>
-        <w:rPr>
-          <w:lang w:val="en-GB"/>
-        </w:rPr>
-        <w:t>What is GAMP5</w:t>
+      <w:bookmarkStart w:id="34" w:name="_Toc40423929"/>
+      <w:r>
+        <w:rPr>
+          <w:lang w:val="en-GB"/>
+        </w:rPr>
+        <w:t>Key Concepts</w:t>
       </w:r>
       <w:bookmarkEnd w:id="34"/>
     </w:p>
@@ -16525,17 +16540,24 @@
     </w:p>
     <w:p>
       <w:pPr>
+        <w:rPr>
+          <w:lang w:val="en-GB"/>
+        </w:rPr>
+      </w:pPr>
+    </w:p>
+    <w:p>
+      <w:pPr>
         <w:pStyle w:val="Heading3"/>
         <w:rPr>
           <w:lang w:val="en-GB"/>
         </w:rPr>
       </w:pPr>
-      <w:bookmarkStart w:id="35" w:name="_Toc40423929"/>
-      <w:r>
-        <w:rPr>
-          <w:lang w:val="en-GB"/>
-        </w:rPr>
-        <w:t>Key Concepts</w:t>
+      <w:bookmarkStart w:id="35" w:name="_Toc40423930"/>
+      <w:r>
+        <w:rPr>
+          <w:lang w:val="en-GB"/>
+        </w:rPr>
+        <w:t>Life Cycle Approach</w:t>
       </w:r>
       <w:bookmarkEnd w:id="35"/>
     </w:p>
@@ -16560,12 +16582,12 @@
           <w:lang w:val="en-GB"/>
         </w:rPr>
       </w:pPr>
-      <w:bookmarkStart w:id="36" w:name="_Toc40423930"/>
-      <w:r>
-        <w:rPr>
-          <w:lang w:val="en-GB"/>
-        </w:rPr>
-        <w:t>Life Cycle Approach</w:t>
+      <w:bookmarkStart w:id="36" w:name="_Toc40423931"/>
+      <w:r>
+        <w:rPr>
+          <w:lang w:val="en-GB"/>
+        </w:rPr>
+        <w:t>Product Categories</w:t>
       </w:r>
       <w:bookmarkEnd w:id="36"/>
     </w:p>
@@ -16590,12 +16612,12 @@
           <w:lang w:val="en-GB"/>
         </w:rPr>
       </w:pPr>
-      <w:bookmarkStart w:id="37" w:name="_Toc40423931"/>
-      <w:r>
-        <w:rPr>
-          <w:lang w:val="en-GB"/>
-        </w:rPr>
-        <w:t>Product Categories</w:t>
+      <w:bookmarkStart w:id="37" w:name="_Toc40423932"/>
+      <w:r>
+        <w:rPr>
+          <w:lang w:val="en-GB"/>
+        </w:rPr>
+        <w:t>Project Phase for Category 5 Software</w:t>
       </w:r>
       <w:bookmarkEnd w:id="37"/>
     </w:p>
@@ -16620,44 +16642,14 @@
           <w:lang w:val="en-GB"/>
         </w:rPr>
       </w:pPr>
-      <w:bookmarkStart w:id="38" w:name="_Toc40423932"/>
-      <w:r>
-        <w:rPr>
-          <w:lang w:val="en-GB"/>
-        </w:rPr>
-        <w:t>Project Phase for Category 5 Software</w:t>
+      <w:bookmarkStart w:id="38" w:name="_Toc40423933"/>
+      <w:r>
+        <w:rPr>
+          <w:lang w:val="en-GB"/>
+        </w:rPr>
+        <w:t>Automated Testing</w:t>
       </w:r>
       <w:bookmarkEnd w:id="38"/>
-    </w:p>
-    <w:p>
-      <w:pPr>
-        <w:rPr>
-          <w:lang w:val="en-GB"/>
-        </w:rPr>
-      </w:pPr>
-    </w:p>
-    <w:p>
-      <w:pPr>
-        <w:rPr>
-          <w:lang w:val="en-GB"/>
-        </w:rPr>
-      </w:pPr>
-    </w:p>
-    <w:p>
-      <w:pPr>
-        <w:pStyle w:val="Heading3"/>
-        <w:rPr>
-          <w:lang w:val="en-GB"/>
-        </w:rPr>
-      </w:pPr>
-      <w:bookmarkStart w:id="39" w:name="_Toc40423933"/>
-      <w:r>
-        <w:rPr>
-          <w:lang w:val="en-GB"/>
-        </w:rPr>
-        <w:t>Automated Testing</w:t>
-      </w:r>
-      <w:bookmarkEnd w:id="39"/>
       <w:r>
         <w:rPr>
           <w:lang w:val="en-GB"/>
@@ -16703,7 +16695,7 @@
           <w:lang w:val="en-CH"/>
         </w:rPr>
       </w:pPr>
-      <w:bookmarkStart w:id="40" w:name="_Toc40423934"/>
+      <w:bookmarkStart w:id="39" w:name="_Toc40423934"/>
       <w:r>
         <w:rPr>
           <w:lang w:val="en-CH"/>
@@ -16723,7 +16715,7 @@
         </w:rPr>
         <w:t xml:space="preserve"> According to GAMP5</w:t>
       </w:r>
-      <w:bookmarkEnd w:id="40"/>
+      <w:bookmarkEnd w:id="39"/>
     </w:p>
     <w:p>
       <w:pPr>
@@ -17480,7 +17472,7 @@
           <w:lang w:val="en-GB"/>
         </w:rPr>
       </w:pPr>
-      <w:bookmarkStart w:id="41" w:name="_Toc40423935"/>
+      <w:bookmarkStart w:id="40" w:name="_Toc40423935"/>
       <w:r>
         <w:rPr>
           <w:lang w:val="en-CH"/>
@@ -17505,7 +17497,7 @@
         </w:rPr>
         <w:t xml:space="preserve"> According to GAMP5</w:t>
       </w:r>
-      <w:bookmarkEnd w:id="41"/>
+      <w:bookmarkEnd w:id="40"/>
     </w:p>
     <w:p>
       <w:pPr>
@@ -17539,19 +17531,19 @@
         </w:rPr>
         <w:t xml:space="preserve"> the following way: “Operational Qualification (OQ)” </w:t>
       </w:r>
-      <w:commentRangeStart w:id="42"/>
+      <w:commentRangeStart w:id="41"/>
       <w:r>
         <w:rPr>
           <w:lang w:val="en-CH"/>
         </w:rPr>
         <w:t xml:space="preserve">[...is a...] </w:t>
       </w:r>
-      <w:commentRangeEnd w:id="42"/>
+      <w:commentRangeEnd w:id="41"/>
       <w:r>
         <w:rPr>
           <w:rStyle w:val="CommentReference"/>
         </w:rPr>
-        <w:commentReference w:id="42"/>
+        <w:commentReference w:id="41"/>
       </w:r>
       <w:r>
         <w:rPr>
@@ -17772,14 +17764,14 @@
           <w:lang w:val="en-GB"/>
         </w:rPr>
       </w:pPr>
-      <w:bookmarkStart w:id="43" w:name="_Toc40423936"/>
+      <w:bookmarkStart w:id="42" w:name="_Toc40423936"/>
       <w:r>
         <w:rPr>
           <w:lang w:val="en-CH"/>
         </w:rPr>
         <w:t>The Main Process</w:t>
       </w:r>
-      <w:bookmarkEnd w:id="43"/>
+      <w:bookmarkEnd w:id="42"/>
     </w:p>
     <w:p>
       <w:pPr>
@@ -17831,7 +17823,7 @@
         </w:rPr>
         <w:t xml:space="preserve"> (</w:t>
       </w:r>
-      <w:commentRangeStart w:id="44"/>
+      <w:commentRangeStart w:id="43"/>
       <w:r>
         <w:rPr>
           <w:lang w:val="en-CH"/>
@@ -17859,12 +17851,12 @@
         </w:rPr>
         <w:t xml:space="preserve"> check for reference</w:t>
       </w:r>
-      <w:commentRangeEnd w:id="44"/>
+      <w:commentRangeEnd w:id="43"/>
       <w:r>
         <w:rPr>
           <w:rStyle w:val="CommentReference"/>
         </w:rPr>
-        <w:commentReference w:id="44"/>
+        <w:commentReference w:id="43"/>
       </w:r>
       <w:r>
         <w:rPr>
@@ -18393,7 +18385,7 @@
         </w:rPr>
         <w:t xml:space="preserve">Based on </w:t>
       </w:r>
-      <w:commentRangeStart w:id="45"/>
+      <w:commentRangeStart w:id="44"/>
       <w:r>
         <w:rPr>
           <w:lang w:val="en-CH"/>
@@ -18412,12 +18404,12 @@
         </w:rPr>
         <w:t xml:space="preserve"> </w:t>
       </w:r>
-      <w:commentRangeEnd w:id="45"/>
+      <w:commentRangeEnd w:id="44"/>
       <w:r>
         <w:rPr>
           <w:rStyle w:val="CommentReference"/>
         </w:rPr>
-        <w:commentReference w:id="45"/>
+        <w:commentReference w:id="44"/>
       </w:r>
       <w:r>
         <w:rPr>
@@ -18543,7 +18535,7 @@
           <w:lang w:val="en-GB"/>
         </w:rPr>
       </w:pPr>
-      <w:bookmarkStart w:id="46" w:name="_Toc40423937"/>
+      <w:bookmarkStart w:id="45" w:name="_Toc40423937"/>
       <w:r>
         <w:rPr>
           <w:lang w:val="en-GB"/>
@@ -18562,7 +18554,7 @@
         </w:rPr>
         <w:t>Risk Assessment</w:t>
       </w:r>
-      <w:bookmarkEnd w:id="46"/>
+      <w:bookmarkEnd w:id="45"/>
     </w:p>
     <w:p>
       <w:pPr>
@@ -19294,14 +19286,14 @@
           <w:lang w:val="en-GB"/>
         </w:rPr>
       </w:pPr>
-      <w:bookmarkStart w:id="47" w:name="_Toc40423938"/>
+      <w:bookmarkStart w:id="46" w:name="_Toc40423938"/>
       <w:r>
         <w:rPr>
           <w:lang w:val="en-GB"/>
         </w:rPr>
         <w:t>Specification- and Test Management</w:t>
       </w:r>
-      <w:bookmarkEnd w:id="47"/>
+      <w:bookmarkEnd w:id="46"/>
     </w:p>
     <w:p>
       <w:pPr>
@@ -19421,7 +19413,7 @@
         </w:rPr>
         <w:t xml:space="preserve"> process</w:t>
       </w:r>
-      <w:commentRangeStart w:id="48"/>
+      <w:commentRangeStart w:id="47"/>
       <w:r>
         <w:rPr>
           <w:rStyle w:val="FootnoteReference"/>
@@ -19429,12 +19421,12 @@
         </w:rPr>
         <w:footnoteReference w:id="1"/>
       </w:r>
-      <w:commentRangeEnd w:id="48"/>
+      <w:commentRangeEnd w:id="47"/>
       <w:r>
         <w:rPr>
           <w:rStyle w:val="CommentReference"/>
         </w:rPr>
-        <w:commentReference w:id="48"/>
+        <w:commentReference w:id="47"/>
       </w:r>
       <w:r>
         <w:rPr>
@@ -19878,19 +19870,19 @@
           <w:lang w:val="en-CH"/>
         </w:rPr>
       </w:pPr>
-      <w:commentRangeStart w:id="49"/>
+      <w:commentRangeStart w:id="48"/>
       <w:r>
         <w:rPr>
           <w:lang w:val="en-CH"/>
         </w:rPr>
         <w:t>Document managemen</w:t>
       </w:r>
-      <w:commentRangeEnd w:id="49"/>
+      <w:commentRangeEnd w:id="48"/>
       <w:r>
         <w:rPr>
           <w:rStyle w:val="CommentReference"/>
         </w:rPr>
-        <w:commentReference w:id="49"/>
+        <w:commentReference w:id="48"/>
       </w:r>
       <w:r>
         <w:rPr>
@@ -20513,7 +20505,7 @@
         </w:rPr>
         <w:t xml:space="preserve">In respect of </w:t>
       </w:r>
-      <w:commentRangeStart w:id="50"/>
+      <w:commentRangeStart w:id="49"/>
       <w:r>
         <w:rPr>
           <w:lang w:val="en-CH"/>
@@ -20526,12 +20518,12 @@
         </w:rPr>
         <w:t xml:space="preserve">at they should be stored in a safe and secure way according to a defined </w:t>
       </w:r>
-      <w:commentRangeEnd w:id="50"/>
+      <w:commentRangeEnd w:id="49"/>
       <w:r>
         <w:rPr>
           <w:rStyle w:val="CommentReference"/>
         </w:rPr>
-        <w:commentReference w:id="50"/>
+        <w:commentReference w:id="49"/>
       </w:r>
       <w:r>
         <w:rPr>
@@ -20566,7 +20558,7 @@
           <w:lang w:val="en-GB"/>
         </w:rPr>
       </w:pPr>
-      <w:bookmarkStart w:id="51" w:name="_Toc40423939"/>
+      <w:bookmarkStart w:id="50" w:name="_Toc40423939"/>
       <w:r>
         <w:rPr>
           <w:lang w:val="en-GB"/>
@@ -20591,6 +20583,97 @@
         </w:rPr>
         <w:t xml:space="preserve"> Testing Tools</w:t>
       </w:r>
+      <w:bookmarkEnd w:id="50"/>
+    </w:p>
+    <w:p>
+      <w:pPr>
+        <w:rPr>
+          <w:lang w:val="en-CH"/>
+        </w:rPr>
+      </w:pPr>
+      <w:r>
+        <w:rPr>
+          <w:lang w:val="en-CH"/>
+        </w:rPr>
+        <w:t>Validation activities are based on the risk due to the usage of the tools in respect of their intended use.</w:t>
+      </w:r>
+    </w:p>
+    <w:p>
+      <w:pPr>
+        <w:rPr>
+          <w:lang w:val="en-CH"/>
+        </w:rPr>
+      </w:pPr>
+      <w:r>
+        <w:rPr>
+          <w:lang w:val="en-CH"/>
+        </w:rPr>
+        <w:t xml:space="preserve">The intended use of the final OQ Test App is the automated testing of the business application. </w:t>
+      </w:r>
+    </w:p>
+    <w:p>
+      <w:pPr>
+        <w:rPr>
+          <w:lang w:val="en-CH"/>
+        </w:rPr>
+      </w:pPr>
+      <w:r>
+        <w:rPr>
+          <w:lang w:val="en-CH"/>
+        </w:rPr>
+        <w:lastRenderedPageBreak/>
+        <w:t xml:space="preserve">The risk is, that based on the result of the OQ Test App, OQ testcases would not be performed or would </w:t>
+      </w:r>
+      <w:proofErr w:type="spellStart"/>
+      <w:r>
+        <w:rPr>
+          <w:lang w:val="en-CH"/>
+        </w:rPr>
+        <w:t>passe</w:t>
+      </w:r>
+      <w:proofErr w:type="spellEnd"/>
+      <w:r>
+        <w:rPr>
+          <w:lang w:val="en-CH"/>
+        </w:rPr>
+        <w:t xml:space="preserve"> instead of </w:t>
+      </w:r>
+      <w:proofErr w:type="gramStart"/>
+      <w:r>
+        <w:rPr>
+          <w:lang w:val="en-CH"/>
+        </w:rPr>
+        <w:t>fail</w:t>
+      </w:r>
+      <w:proofErr w:type="gramEnd"/>
+      <w:r>
+        <w:rPr>
+          <w:lang w:val="en-CH"/>
+        </w:rPr>
+        <w:t xml:space="preserve"> in a way that would not be detectable by the human quality checks. This would result in an overall OQ passing instead of taking necessary measures to make the qualification of the business app acceptable. Therefore, the validation of these tools </w:t>
+      </w:r>
+      <w:proofErr w:type="gramStart"/>
+      <w:r>
+        <w:rPr>
+          <w:lang w:val="en-CH"/>
+        </w:rPr>
+        <w:t>has to</w:t>
+      </w:r>
+      <w:proofErr w:type="gramEnd"/>
+      <w:r>
+        <w:rPr>
+          <w:lang w:val="en-CH"/>
+        </w:rPr>
+        <w:t xml:space="preserve"> be done in respect of these two risks.</w:t>
+      </w:r>
+    </w:p>
+    <w:p>
+      <w:pPr>
+        <w:rPr>
+          <w:lang w:val="en-CH"/>
+        </w:rPr>
+      </w:pPr>
+      <w:bookmarkStart w:id="51" w:name="_GoBack"/>
       <w:bookmarkEnd w:id="51"/>
     </w:p>
     <w:p>
@@ -20714,7 +20797,6 @@
         <w:rPr>
           <w:lang w:val="en-CH"/>
         </w:rPr>
-        <w:lastRenderedPageBreak/>
         <w:t>Exe</w:t>
       </w:r>
       <w:r>
@@ -29599,9 +29681,9 @@
           <w:lang w:val="en-GB"/>
         </w:rPr>
       </w:pPr>
-      <w:bookmarkStart w:id="129" w:name="_Toc51063184"/>
-      <w:bookmarkStart w:id="130" w:name="_Toc10599446"/>
-      <w:bookmarkStart w:id="131" w:name="_Toc40424000"/>
+      <w:bookmarkStart w:id="129" w:name="_Toc40424000"/>
+      <w:bookmarkStart w:id="130" w:name="_Toc51063184"/>
+      <w:bookmarkStart w:id="131" w:name="_Toc10599446"/>
       <w:r>
         <w:rPr>
           <w:lang w:val="en-GB"/>
@@ -29621,7 +29703,7 @@
         </w:rPr>
         <w:t>erences</w:t>
       </w:r>
-      <w:bookmarkEnd w:id="131"/>
+      <w:bookmarkEnd w:id="129"/>
     </w:p>
     <w:p>
       <w:pPr>
@@ -29632,7 +29714,7 @@
       </w:pPr>
       <w:bookmarkStart w:id="132" w:name="Abbildungsverzeichnis"/>
       <w:bookmarkStart w:id="133" w:name="_Toc59933380"/>
-      <w:bookmarkEnd w:id="129"/>
+      <w:bookmarkEnd w:id="130"/>
     </w:p>
     <w:p>
       <w:pPr>
@@ -31700,7 +31782,7 @@
         </w:rPr>
       </w:pPr>
       <w:bookmarkStart w:id="137" w:name="_Toc40424004"/>
-      <w:bookmarkEnd w:id="130"/>
+      <w:bookmarkEnd w:id="131"/>
       <w:r>
         <w:rPr>
           <w:lang w:val="en-GB"/>
@@ -31814,7 +31896,7 @@
 
 <file path=word/comments.xml><?xml version="1.0" encoding="utf-8"?>
 <w:comments xmlns:wpc="http://schemas.microsoft.com/office/word/2010/wordprocessingCanvas" xmlns:cx="http://schemas.microsoft.com/office/drawing/2014/chartex" xmlns:cx1="http://schemas.microsoft.com/office/drawing/2015/9/8/chartex" xmlns:cx2="http://schemas.microsoft.com/office/drawing/2015/10/21/chartex" xmlns:cx3="http://schemas.microsoft.com/office/drawing/2016/5/9/chartex" xmlns:cx4="http://schemas.microsoft.com/office/drawing/2016/5/10/chartex" xmlns:cx5="http://schemas.microsoft.com/office/drawing/2016/5/11/chartex" xmlns:cx6="http://schemas.microsoft.com/office/drawing/2016/5/12/chartex" xmlns:cx7="http://schemas.microsoft.com/office/drawing/2016/5/13/chartex" xmlns:cx8="http://schemas.microsoft.com/office/drawing/2016/5/14/chartex" xmlns:mc="http://schemas.openxmlformats.org/markup-compatibility/2006" xmlns:aink="http://schemas.microsoft.com/office/drawing/2016/ink" xmlns:am3d="http://schemas.microsoft.com/office/drawing/2017/model3d" xmlns:o="urn:schemas-microsoft-com:office:office" xmlns:r="http://schemas.openxmlformats.org/officeDocument/2006/relationships" xmlns:m="http://schemas.openxmlformats.org/officeDocument/2006/math" xmlns:v="urn:schemas-microsoft-com:vml" xmlns:wp14="http://schemas.microsoft.com/office/word/2010/wordprocessingDrawing" xmlns:wp="http://schemas.openxmlformats.org/drawingml/2006/wordprocessingDrawing" xmlns:w10="urn:schemas-microsoft-com:office:word" xmlns:w="http://schemas.openxmlformats.org/wordprocessingml/2006/main" xmlns:w14="http://schemas.microsoft.com/office/word/2010/wordml" xmlns:w15="http://schemas.microsoft.com/office/word/2012/wordml" xmlns:w16cid="http://schemas.microsoft.com/office/word/2016/wordml/cid" xmlns:w16se="http://schemas.microsoft.com/office/word/2015/wordml/symex" xmlns:wpg="http://schemas.microsoft.com/office/word/2010/wordprocessingGroup" xmlns:wpi="http://schemas.microsoft.com/office/word/2010/wordprocessingInk" xmlns:wne="http://schemas.microsoft.com/office/word/2006/wordml" xmlns:wps="http://schemas.microsoft.com/office/word/2010/wordprocessingShape" mc:Ignorable="w14 w15 w16se w16cid wp14">
-  <w:comment w:id="9" w:author="Leuenberger Sabrina (s)" w:date="2020-04-23T10:05:00Z" w:initials="LS(">
+  <w:comment w:id="8" w:author="Leuenberger Sabrina (s)" w:date="2020-04-23T10:05:00Z" w:initials="LS(">
     <w:p>
       <w:pPr>
         <w:pStyle w:val="CommentText"/>
@@ -31836,7 +31918,7 @@
       </w:r>
     </w:p>
   </w:comment>
-  <w:comment w:id="11" w:author="Leuenberger Sabrina (s)" w:date="2020-04-19T11:37:00Z" w:initials="LS(">
+  <w:comment w:id="10" w:author="Leuenberger Sabrina (s)" w:date="2020-04-19T11:37:00Z" w:initials="LS(">
     <w:p>
       <w:pPr>
         <w:pStyle w:val="CommentText"/>
@@ -31858,7 +31940,7 @@
       </w:r>
     </w:p>
   </w:comment>
-  <w:comment w:id="25" w:author="Leuenberger Sabrina (s)" w:date="2020-04-06T15:59:00Z" w:initials="LS(">
+  <w:comment w:id="24" w:author="Leuenberger Sabrina (s)" w:date="2020-04-06T15:59:00Z" w:initials="LS(">
     <w:p>
       <w:pPr>
         <w:pStyle w:val="CommentText"/>
@@ -31874,7 +31956,7 @@
       </w:r>
     </w:p>
   </w:comment>
-  <w:comment w:id="42" w:author="Leuenberger Sabrina (s)" w:date="2020-04-15T16:28:00Z" w:initials="LS(">
+  <w:comment w:id="41" w:author="Leuenberger Sabrina (s)" w:date="2020-04-15T16:28:00Z" w:initials="LS(">
     <w:p>
       <w:pPr>
         <w:pStyle w:val="CommentText"/>
@@ -31896,7 +31978,7 @@
       </w:r>
     </w:p>
   </w:comment>
-  <w:comment w:id="44" w:author="Leuenberger Sabrina (s)" w:date="2020-04-27T16:18:00Z" w:initials="LS(">
+  <w:comment w:id="43" w:author="Leuenberger Sabrina (s)" w:date="2020-04-27T16:18:00Z" w:initials="LS(">
     <w:p>
       <w:pPr>
         <w:pStyle w:val="CommentText"/>
@@ -31918,7 +32000,7 @@
       </w:r>
     </w:p>
   </w:comment>
-  <w:comment w:id="45" w:author="Leuenberger Sabrina (s)" w:date="2020-04-27T16:41:00Z" w:initials="LS(">
+  <w:comment w:id="44" w:author="Leuenberger Sabrina (s)" w:date="2020-04-27T16:41:00Z" w:initials="LS(">
     <w:p>
       <w:pPr>
         <w:pStyle w:val="CommentText"/>
@@ -31940,7 +32022,7 @@
       </w:r>
     </w:p>
   </w:comment>
-  <w:comment w:id="48" w:author="Leuenberger Sabrina (s)" w:date="2020-04-28T09:12:00Z" w:initials="LS(">
+  <w:comment w:id="47" w:author="Leuenberger Sabrina (s)" w:date="2020-04-28T09:12:00Z" w:initials="LS(">
     <w:p>
       <w:pPr>
         <w:pStyle w:val="CommentText"/>
@@ -31974,7 +32056,7 @@
       </w:r>
     </w:p>
   </w:comment>
-  <w:comment w:id="49" w:author="Leuenberger Sabrina (s)" w:date="2020-04-18T17:52:00Z" w:initials="LS(">
+  <w:comment w:id="48" w:author="Leuenberger Sabrina (s)" w:date="2020-04-18T17:52:00Z" w:initials="LS(">
     <w:p>
       <w:pPr>
         <w:pStyle w:val="CommentText"/>
@@ -31996,7 +32078,7 @@
       </w:r>
     </w:p>
   </w:comment>
-  <w:comment w:id="50" w:author="Leuenberger Sabrina (s)" w:date="2020-04-19T12:09:00Z" w:initials="LS(">
+  <w:comment w:id="49" w:author="Leuenberger Sabrina (s)" w:date="2020-04-19T12:09:00Z" w:initials="LS(">
     <w:p>
       <w:pPr>
         <w:pStyle w:val="CommentText"/>
@@ -42945,7 +43027,7 @@
 </file>
 
 <file path=customXml/itemProps1.xml><?xml version="1.0" encoding="utf-8"?>
-<ds:datastoreItem xmlns:ds="http://schemas.openxmlformats.org/officeDocument/2006/customXml" ds:itemID="{F27A700A-5025-4C74-B7EA-8C1B98366E0C}">
+<ds:datastoreItem xmlns:ds="http://schemas.openxmlformats.org/officeDocument/2006/customXml" ds:itemID="{BBE8A98E-A40D-4A36-B739-ECDBA7970906}">
   <ds:schemaRefs>
     <ds:schemaRef ds:uri="http://schemas.openxmlformats.org/officeDocument/2006/bibliography"/>
   </ds:schemaRefs>

</xml_diff>